<commit_message>
made some changes to functional requirements table
</commit_message>
<xml_diff>
--- a/word file/2025-2-17.docx
+++ b/word file/2025-2-17.docx
@@ -1,6 +1,6 @@
 
 <file path=word/document.xml><?xml version="1.0" encoding="utf-8"?>
-<w:document xmlns:wpc="http://schemas.microsoft.com/office/word/2010/wordprocessingCanvas" xmlns:cx="http://schemas.microsoft.com/office/drawing/2014/chartex" xmlns:mc="http://schemas.openxmlformats.org/markup-compatibility/2006" xmlns:o="urn:schemas-microsoft-com:office:office" xmlns:r="http://schemas.openxmlformats.org/officeDocument/2006/relationships" xmlns:m="http://schemas.openxmlformats.org/officeDocument/2006/math" xmlns:v="urn:schemas-microsoft-com:vml" xmlns:wp14="http://schemas.microsoft.com/office/word/2010/wordprocessingDrawing" xmlns:wp="http://schemas.openxmlformats.org/drawingml/2006/wordprocessingDrawing" xmlns:w10="urn:schemas-microsoft-com:office:word" xmlns:w="http://schemas.openxmlformats.org/wordprocessingml/2006/main" xmlns:w14="http://schemas.microsoft.com/office/word/2010/wordml" xmlns:w15="http://schemas.microsoft.com/office/word/2012/wordml" xmlns:w16se="http://schemas.microsoft.com/office/word/2015/wordml/symex" xmlns:wpg="http://schemas.microsoft.com/office/word/2010/wordprocessingGroup" xmlns:wpi="http://schemas.microsoft.com/office/word/2010/wordprocessingInk" xmlns:wne="http://schemas.microsoft.com/office/word/2006/wordml" xmlns:wps="http://schemas.microsoft.com/office/word/2010/wordprocessingShape" mc:Ignorable="w14 w15 w16se wp14">
+<w:document xmlns:wpc="http://schemas.microsoft.com/office/word/2010/wordprocessingCanvas" xmlns:cx="http://schemas.microsoft.com/office/drawing/2014/chartex" xmlns:cx1="http://schemas.microsoft.com/office/drawing/2015/9/8/chartex" xmlns:cx2="http://schemas.microsoft.com/office/drawing/2015/10/21/chartex" xmlns:cx3="http://schemas.microsoft.com/office/drawing/2016/5/9/chartex" xmlns:cx4="http://schemas.microsoft.com/office/drawing/2016/5/10/chartex" xmlns:cx5="http://schemas.microsoft.com/office/drawing/2016/5/11/chartex" xmlns:cx6="http://schemas.microsoft.com/office/drawing/2016/5/12/chartex" xmlns:cx7="http://schemas.microsoft.com/office/drawing/2016/5/13/chartex" xmlns:cx8="http://schemas.microsoft.com/office/drawing/2016/5/14/chartex" xmlns:mc="http://schemas.openxmlformats.org/markup-compatibility/2006" xmlns:aink="http://schemas.microsoft.com/office/drawing/2016/ink" xmlns:am3d="http://schemas.microsoft.com/office/drawing/2017/model3d" xmlns:o="urn:schemas-microsoft-com:office:office" xmlns:oel="http://schemas.microsoft.com/office/2019/extlst" xmlns:r="http://schemas.openxmlformats.org/officeDocument/2006/relationships" xmlns:m="http://schemas.openxmlformats.org/officeDocument/2006/math" xmlns:v="urn:schemas-microsoft-com:vml" xmlns:wp14="http://schemas.microsoft.com/office/word/2010/wordprocessingDrawing" xmlns:wp="http://schemas.openxmlformats.org/drawingml/2006/wordprocessingDrawing" xmlns:w10="urn:schemas-microsoft-com:office:word" xmlns:w="http://schemas.openxmlformats.org/wordprocessingml/2006/main" xmlns:w14="http://schemas.microsoft.com/office/word/2010/wordml" xmlns:w15="http://schemas.microsoft.com/office/word/2012/wordml" xmlns:w16cex="http://schemas.microsoft.com/office/word/2018/wordml/cex" xmlns:w16cid="http://schemas.microsoft.com/office/word/2016/wordml/cid" xmlns:w16="http://schemas.microsoft.com/office/word/2018/wordml" xmlns:w16du="http://schemas.microsoft.com/office/word/2023/wordml/word16du" xmlns:w16sdtdh="http://schemas.microsoft.com/office/word/2020/wordml/sdtdatahash" xmlns:w16sdtfl="http://schemas.microsoft.com/office/word/2024/wordml/sdtformatlock" xmlns:w16se="http://schemas.microsoft.com/office/word/2015/wordml/symex" xmlns:wpg="http://schemas.microsoft.com/office/word/2010/wordprocessingGroup" xmlns:wpi="http://schemas.microsoft.com/office/word/2010/wordprocessingInk" xmlns:wne="http://schemas.microsoft.com/office/word/2006/wordml" xmlns:wps="http://schemas.microsoft.com/office/word/2010/wordprocessingShape" mc:Ignorable="w14 w15 w16se w16cid w16 w16cex w16sdtdh w16sdtfl w16du wp14">
   <w:body>
     <w:p>
       <w:pPr>
@@ -1243,17 +1243,8 @@
                 <w:sz w:val="24"/>
                 <w:szCs w:val="24"/>
               </w:rPr>
-              <w:t xml:space="preserve"> / </w:t>
-            </w:r>
-            <w:proofErr w:type="spellStart"/>
-            <w:r>
-              <w:rPr>
-                <w:sz w:val="24"/>
-                <w:szCs w:val="24"/>
-              </w:rPr>
-              <w:t>Mba</w:t>
-            </w:r>
-            <w:proofErr w:type="spellEnd"/>
+              <w:t xml:space="preserve"> / Mba</w:t>
+            </w:r>
           </w:p>
         </w:tc>
         <w:tc>
@@ -1611,7 +1602,7 @@
     </w:p>
     <w:p>
       <w:pPr>
-        <w:pStyle w:val="1"/>
+        <w:pStyle w:val="Heading1"/>
         <w:rPr>
           <w:sz w:val="24"/>
           <w:szCs w:val="24"/>
@@ -1687,7 +1678,7 @@
     </w:p>
     <w:p>
       <w:pPr>
-        <w:pStyle w:val="1"/>
+        <w:pStyle w:val="Heading1"/>
         <w:rPr>
           <w:sz w:val="24"/>
           <w:szCs w:val="24"/>
@@ -1712,7 +1703,7 @@
     </w:p>
     <w:p>
       <w:pPr>
-        <w:pStyle w:val="2"/>
+        <w:pStyle w:val="Heading2"/>
         <w:rPr>
           <w:sz w:val="24"/>
           <w:szCs w:val="24"/>
@@ -1842,7 +1833,7 @@
     </w:p>
     <w:p>
       <w:pPr>
-        <w:pStyle w:val="2"/>
+        <w:pStyle w:val="Heading2"/>
         <w:rPr>
           <w:sz w:val="24"/>
           <w:szCs w:val="24"/>
@@ -2083,7 +2074,7 @@
     </w:p>
     <w:p>
       <w:pPr>
-        <w:pStyle w:val="1"/>
+        <w:pStyle w:val="Heading1"/>
         <w:rPr>
           <w:color w:val="32074F"/>
           <w:sz w:val="24"/>
@@ -2405,7 +2396,7 @@
     </w:p>
     <w:p>
       <w:pPr>
-        <w:pStyle w:val="1"/>
+        <w:pStyle w:val="Heading1"/>
         <w:rPr>
           <w:sz w:val="24"/>
           <w:szCs w:val="24"/>
@@ -2545,7 +2536,7 @@
     </w:p>
     <w:p>
       <w:pPr>
-        <w:pStyle w:val="1"/>
+        <w:pStyle w:val="Heading1"/>
         <w:rPr>
           <w:sz w:val="24"/>
           <w:szCs w:val="24"/>
@@ -2563,7 +2554,7 @@
     </w:p>
     <w:p>
       <w:pPr>
-        <w:pStyle w:val="2"/>
+        <w:pStyle w:val="Heading2"/>
         <w:rPr>
           <w:sz w:val="24"/>
           <w:szCs w:val="24"/>
@@ -2678,7 +2669,7 @@
     </w:p>
     <w:p>
       <w:pPr>
-        <w:pStyle w:val="2"/>
+        <w:pStyle w:val="Heading2"/>
         <w:rPr>
           <w:rtl/>
         </w:rPr>
@@ -2692,7 +2683,7 @@
     </w:p>
     <w:tbl>
       <w:tblPr>
-        <w:tblStyle w:val="a6"/>
+        <w:tblStyle w:val="TableGrid0"/>
         <w:tblpPr w:leftFromText="180" w:rightFromText="180" w:vertAnchor="text" w:tblpXSpec="center" w:tblpY="1"/>
         <w:tblOverlap w:val="never"/>
         <w:bidiVisual/>
@@ -3011,29 +3002,11 @@
             </w:r>
             <w:r>
               <w:rPr>
-                <w:rFonts w:hint="cs"/>
-                <w:sz w:val="24"/>
-                <w:szCs w:val="24"/>
-                <w:rtl/>
-              </w:rPr>
-              <w:t xml:space="preserve"> </w:t>
-            </w:r>
-            <w:r>
-              <w:rPr>
-                <w:sz w:val="24"/>
-                <w:szCs w:val="24"/>
-                <w:rtl/>
-              </w:rPr>
-              <w:t xml:space="preserve">באמצעות  ממשק טלפוני  </w:t>
-            </w:r>
-            <w:r>
-              <w:rPr>
-                <w:rFonts w:hint="cs"/>
-                <w:sz w:val="24"/>
-                <w:szCs w:val="24"/>
-                <w:rtl/>
-              </w:rPr>
-              <w:t xml:space="preserve"> </w:t>
+                <w:sz w:val="24"/>
+                <w:szCs w:val="24"/>
+                <w:rtl/>
+              </w:rPr>
+              <w:t xml:space="preserve"> באמצעות  ממשק טלפוני   </w:t>
             </w:r>
             <w:r>
               <w:rPr>
@@ -3045,7 +3018,6 @@
             </w:r>
             <w:r>
               <w:rPr>
-                <w:rFonts w:hint="cs"/>
                 <w:sz w:val="24"/>
                 <w:szCs w:val="24"/>
                 <w:rtl/>
@@ -3123,7 +3095,6 @@
             </w:pPr>
             <w:r>
               <w:rPr>
-                <w:rFonts w:hint="cs"/>
                 <w:sz w:val="24"/>
                 <w:szCs w:val="24"/>
                 <w:rtl/>
@@ -3317,7 +3288,6 @@
             </w:pPr>
             <w:r>
               <w:rPr>
-                <w:rFonts w:hint="cs"/>
                 <w:sz w:val="24"/>
                 <w:szCs w:val="24"/>
                 <w:rtl/>
@@ -3701,6 +3671,8 @@
     <w:p>
       <w:pPr>
         <w:rPr>
+          <w:sz w:val="24"/>
+          <w:szCs w:val="24"/>
           <w:rtl/>
         </w:rPr>
       </w:pPr>
@@ -3710,18 +3682,31 @@
         <w:bidi w:val="0"/>
         <w:spacing w:after="160"/>
         <w:ind w:left="0" w:firstLine="0"/>
-      </w:pPr>
-      <w:r>
-        <w:rPr>
+        <w:rPr>
+          <w:sz w:val="24"/>
+          <w:szCs w:val="24"/>
+        </w:rPr>
+      </w:pPr>
+      <w:r>
+        <w:rPr>
+          <w:sz w:val="24"/>
+          <w:szCs w:val="24"/>
           <w:rtl/>
         </w:rPr>
         <w:br w:type="page"/>
       </w:r>
     </w:p>
-    <w:p/>
+    <w:p>
+      <w:pPr>
+        <w:rPr>
+          <w:sz w:val="24"/>
+          <w:szCs w:val="24"/>
+        </w:rPr>
+      </w:pPr>
+    </w:p>
     <w:tbl>
       <w:tblPr>
-        <w:tblStyle w:val="a6"/>
+        <w:tblStyle w:val="TableGrid0"/>
         <w:tblpPr w:leftFromText="180" w:rightFromText="180" w:vertAnchor="text" w:tblpXSpec="center" w:tblpY="1"/>
         <w:tblOverlap w:val="never"/>
         <w:bidiVisual/>
@@ -4028,7 +4013,6 @@
             </w:pPr>
             <w:r>
               <w:rPr>
-                <w:rFonts w:hint="cs"/>
                 <w:sz w:val="24"/>
                 <w:szCs w:val="24"/>
                 <w:rtl/>
@@ -4037,7 +4021,6 @@
             </w:r>
             <w:r>
               <w:rPr>
-                <w:rFonts w:hint="cs"/>
                 <w:sz w:val="24"/>
                 <w:szCs w:val="24"/>
                 <w:rtl/>
@@ -4115,7 +4098,6 @@
             </w:pPr>
             <w:r>
               <w:rPr>
-                <w:rFonts w:hint="cs"/>
                 <w:sz w:val="24"/>
                 <w:szCs w:val="24"/>
                 <w:rtl/>
@@ -4141,7 +4123,6 @@
             </w:pPr>
             <w:r>
               <w:rPr>
-                <w:rFonts w:hint="cs"/>
                 <w:color w:val="auto"/>
                 <w:sz w:val="24"/>
                 <w:szCs w:val="24"/>
@@ -4220,7 +4201,6 @@
             </w:pPr>
             <w:r>
               <w:rPr>
-                <w:rFonts w:hint="cs"/>
                 <w:sz w:val="24"/>
                 <w:szCs w:val="24"/>
                 <w:rtl/>
@@ -4247,7 +4227,6 @@
             </w:pPr>
             <w:r>
               <w:rPr>
-                <w:rFonts w:hint="cs"/>
                 <w:color w:val="auto"/>
                 <w:sz w:val="24"/>
                 <w:szCs w:val="24"/>
@@ -4330,7 +4309,6 @@
             </w:pPr>
             <w:r>
               <w:rPr>
-                <w:rFonts w:hint="cs"/>
                 <w:sz w:val="24"/>
                 <w:szCs w:val="24"/>
                 <w:rtl/>
@@ -4356,7 +4334,6 @@
             </w:pPr>
             <w:r>
               <w:rPr>
-                <w:rFonts w:hint="cs"/>
                 <w:sz w:val="24"/>
                 <w:szCs w:val="24"/>
                 <w:rtl/>
@@ -4365,7 +4342,6 @@
             </w:r>
             <w:r>
               <w:rPr>
-                <w:rFonts w:hint="cs"/>
                 <w:sz w:val="24"/>
                 <w:szCs w:val="24"/>
                 <w:rtl/>
@@ -4374,7 +4350,6 @@
             </w:r>
             <w:r>
               <w:rPr>
-                <w:rFonts w:hint="cs"/>
                 <w:sz w:val="24"/>
                 <w:szCs w:val="24"/>
                 <w:rtl/>
@@ -4383,7 +4358,6 @@
             </w:r>
             <w:r>
               <w:rPr>
-                <w:rFonts w:hint="cs"/>
                 <w:sz w:val="24"/>
                 <w:szCs w:val="24"/>
                 <w:rtl/>
@@ -4463,7 +4437,6 @@
             </w:pPr>
             <w:r>
               <w:rPr>
-                <w:rFonts w:hint="cs"/>
                 <w:sz w:val="24"/>
                 <w:szCs w:val="24"/>
                 <w:rtl/>
@@ -4489,7 +4462,6 @@
             </w:pPr>
             <w:r>
               <w:rPr>
-                <w:rFonts w:hint="cs"/>
                 <w:sz w:val="24"/>
                 <w:szCs w:val="24"/>
                 <w:rtl/>
@@ -4569,7 +4541,6 @@
             </w:r>
             <w:r>
               <w:rPr>
-                <w:rFonts w:hint="cs"/>
                 <w:sz w:val="24"/>
                 <w:szCs w:val="24"/>
                 <w:rtl/>
@@ -4605,7 +4576,6 @@
             </w:r>
             <w:r>
               <w:rPr>
-                <w:rFonts w:hint="cs"/>
                 <w:b/>
                 <w:bCs/>
                 <w:sz w:val="24"/>
@@ -4694,7 +4664,6 @@
             </w:r>
             <w:r>
               <w:rPr>
-                <w:rFonts w:hint="cs"/>
                 <w:sz w:val="24"/>
                 <w:szCs w:val="24"/>
                 <w:rtl/>
@@ -4720,7 +4689,6 @@
             </w:pPr>
             <w:r>
               <w:rPr>
-                <w:rFonts w:hint="cs"/>
                 <w:sz w:val="24"/>
                 <w:szCs w:val="24"/>
                 <w:rtl/>
@@ -4806,7 +4774,6 @@
             </w:r>
             <w:r>
               <w:rPr>
-                <w:rFonts w:hint="cs"/>
                 <w:sz w:val="24"/>
                 <w:szCs w:val="24"/>
                 <w:rtl/>
@@ -4832,7 +4799,6 @@
             </w:pPr>
             <w:r>
               <w:rPr>
-                <w:rFonts w:hint="cs"/>
                 <w:sz w:val="24"/>
                 <w:szCs w:val="24"/>
                 <w:rtl/>
@@ -4841,7 +4807,6 @@
             </w:r>
             <w:r>
               <w:rPr>
-                <w:rFonts w:hint="cs"/>
                 <w:sz w:val="24"/>
                 <w:szCs w:val="24"/>
                 <w:rtl/>
@@ -4858,7 +4823,6 @@
             </w:r>
             <w:r>
               <w:rPr>
-                <w:rFonts w:hint="cs"/>
                 <w:sz w:val="24"/>
                 <w:szCs w:val="24"/>
                 <w:rtl/>
@@ -4963,7 +4927,6 @@
             </w:r>
             <w:r>
               <w:rPr>
-                <w:rFonts w:hint="cs"/>
                 <w:sz w:val="24"/>
                 <w:szCs w:val="24"/>
                 <w:rtl/>
@@ -4989,7 +4952,6 @@
             </w:pPr>
             <w:r>
               <w:rPr>
-                <w:rFonts w:hint="cs"/>
                 <w:sz w:val="24"/>
                 <w:szCs w:val="24"/>
                 <w:rtl/>
@@ -5067,7 +5029,6 @@
             </w:pPr>
             <w:r>
               <w:rPr>
-                <w:rFonts w:hint="cs"/>
                 <w:sz w:val="24"/>
                 <w:szCs w:val="24"/>
                 <w:rtl/>
@@ -5076,7 +5037,6 @@
             </w:r>
             <w:r>
               <w:rPr>
-                <w:rFonts w:hint="cs"/>
                 <w:sz w:val="24"/>
                 <w:szCs w:val="24"/>
                 <w:rtl/>
@@ -5125,7 +5085,6 @@
             </w:r>
             <w:r>
               <w:rPr>
-                <w:rFonts w:hint="cs"/>
                 <w:sz w:val="24"/>
                 <w:szCs w:val="24"/>
                 <w:rtl/>
@@ -5134,7 +5093,6 @@
             </w:r>
             <w:r>
               <w:rPr>
-                <w:rFonts w:hint="cs"/>
                 <w:sz w:val="24"/>
                 <w:szCs w:val="24"/>
                 <w:rtl/>
@@ -5143,7 +5101,6 @@
             </w:r>
             <w:r>
               <w:rPr>
-                <w:rFonts w:hint="cs"/>
                 <w:sz w:val="24"/>
                 <w:szCs w:val="24"/>
                 <w:rtl/>
@@ -5221,7 +5178,6 @@
             </w:pPr>
             <w:r>
               <w:rPr>
-                <w:rFonts w:hint="cs"/>
                 <w:sz w:val="24"/>
                 <w:szCs w:val="24"/>
                 <w:rtl/>
@@ -5230,7 +5186,6 @@
             </w:r>
             <w:r>
               <w:rPr>
-                <w:rFonts w:hint="cs"/>
                 <w:sz w:val="24"/>
                 <w:szCs w:val="24"/>
                 <w:rtl/>
@@ -5279,7 +5234,6 @@
             </w:r>
             <w:r>
               <w:rPr>
-                <w:rFonts w:hint="cs"/>
                 <w:sz w:val="24"/>
                 <w:szCs w:val="24"/>
                 <w:rtl/>
@@ -5288,7 +5242,6 @@
             </w:r>
             <w:r>
               <w:rPr>
-                <w:rFonts w:hint="cs"/>
                 <w:sz w:val="24"/>
                 <w:szCs w:val="24"/>
                 <w:rtl/>
@@ -5297,7 +5250,6 @@
             </w:r>
             <w:r>
               <w:rPr>
-                <w:rFonts w:hint="cs"/>
                 <w:sz w:val="24"/>
                 <w:szCs w:val="24"/>
                 <w:rtl/>
@@ -5375,7 +5327,6 @@
             </w:pPr>
             <w:r>
               <w:rPr>
-                <w:rFonts w:hint="cs"/>
                 <w:sz w:val="24"/>
                 <w:szCs w:val="24"/>
                 <w:rtl/>
@@ -5384,7 +5335,6 @@
             </w:r>
             <w:r>
               <w:rPr>
-                <w:rFonts w:hint="cs"/>
                 <w:sz w:val="24"/>
                 <w:szCs w:val="24"/>
                 <w:rtl/>
@@ -5410,7 +5360,6 @@
             </w:pPr>
             <w:r>
               <w:rPr>
-                <w:rFonts w:hint="cs"/>
                 <w:sz w:val="24"/>
                 <w:szCs w:val="24"/>
                 <w:rtl/>
@@ -5419,7 +5368,6 @@
             </w:r>
             <w:r>
               <w:rPr>
-                <w:rFonts w:hint="cs"/>
                 <w:sz w:val="24"/>
                 <w:szCs w:val="24"/>
                 <w:rtl/>
@@ -5479,6 +5427,8 @@
     <w:p>
       <w:pPr>
         <w:rPr>
+          <w:sz w:val="24"/>
+          <w:szCs w:val="24"/>
           <w:rtl/>
         </w:rPr>
       </w:pPr>
@@ -5489,20 +5439,31 @@
         <w:spacing w:after="160"/>
         <w:ind w:left="0" w:firstLine="0"/>
         <w:rPr>
-          <w:rtl/>
-        </w:rPr>
-      </w:pPr>
-      <w:r>
-        <w:rPr>
+          <w:sz w:val="24"/>
+          <w:szCs w:val="24"/>
+          <w:rtl/>
+        </w:rPr>
+      </w:pPr>
+      <w:r>
+        <w:rPr>
+          <w:sz w:val="24"/>
+          <w:szCs w:val="24"/>
           <w:rtl/>
         </w:rPr>
         <w:br w:type="page"/>
       </w:r>
     </w:p>
-    <w:p/>
+    <w:p>
+      <w:pPr>
+        <w:rPr>
+          <w:sz w:val="24"/>
+          <w:szCs w:val="24"/>
+        </w:rPr>
+      </w:pPr>
+    </w:p>
     <w:tbl>
       <w:tblPr>
-        <w:tblStyle w:val="a6"/>
+        <w:tblStyle w:val="TableGrid0"/>
         <w:tblpPr w:leftFromText="180" w:rightFromText="180" w:vertAnchor="text" w:tblpXSpec="center" w:tblpY="1"/>
         <w:tblOverlap w:val="never"/>
         <w:bidiVisual/>
@@ -5563,8 +5524,6 @@
                 <w:rtl/>
               </w:rPr>
             </w:pPr>
-            <w:bookmarkStart w:id="1" w:name="_GoBack"/>
-            <w:bookmarkEnd w:id="1"/>
             <w:r>
               <w:rPr>
                 <w:b/>
@@ -5626,28 +5585,26 @@
           <w:p>
             <w:pPr>
               <w:rPr>
-                <w:rFonts w:cstheme="minorBidi"/>
-                <w:sz w:val="24"/>
-                <w:szCs w:val="24"/>
-                <w:rtl/>
-              </w:rPr>
-            </w:pPr>
-            <w:r>
-              <w:rPr>
-                <w:sz w:val="24"/>
-                <w:szCs w:val="24"/>
-                <w:rtl/>
-              </w:rPr>
-              <w:t>3.1</w:t>
-            </w:r>
-            <w:r>
-              <w:rPr>
-                <w:rFonts w:cstheme="minorBidi" w:hint="cs"/>
-                <w:sz w:val="24"/>
-                <w:szCs w:val="24"/>
-                <w:rtl/>
-              </w:rPr>
-              <w:t>.</w:t>
+                <w:sz w:val="24"/>
+                <w:szCs w:val="24"/>
+                <w:rtl/>
+              </w:rPr>
+            </w:pPr>
+            <w:r>
+              <w:rPr>
+                <w:sz w:val="24"/>
+                <w:szCs w:val="24"/>
+                <w:rtl/>
+              </w:rPr>
+              <w:t>3.</w:t>
+            </w:r>
+            <w:r>
+              <w:rPr>
+                <w:sz w:val="24"/>
+                <w:szCs w:val="24"/>
+                <w:rtl/>
+              </w:rPr>
+              <w:t>1</w:t>
             </w:r>
           </w:p>
         </w:tc>
@@ -5659,531 +5616,14 @@
           </w:tcPr>
           <w:p>
             <w:pPr>
-              <w:ind w:left="0" w:firstLine="0"/>
-              <w:rPr>
-                <w:color w:val="auto"/>
-                <w:sz w:val="24"/>
-                <w:szCs w:val="24"/>
-                <w:rtl/>
-              </w:rPr>
-            </w:pPr>
-            <w:r>
-              <w:rPr>
-                <w:color w:val="auto"/>
-                <w:sz w:val="24"/>
-                <w:szCs w:val="24"/>
-                <w:rtl/>
-              </w:rPr>
-              <w:t xml:space="preserve">המערכת תאפשר ללקוחות לקרוא למלצר באמצעות כפתור ייעודי באפליקציה. כאשר לקוח יזמין שירות, המערכת תשלח הודעה למלצר הזמין עם הפרטים הרלוונטיים (שם הלקוח, מספר השולחן וסוג הבקשה).  </w:t>
-            </w:r>
-          </w:p>
-          <w:p>
-            <w:pPr>
-              <w:ind w:left="0" w:firstLine="0"/>
-              <w:rPr>
-                <w:color w:val="auto"/>
-                <w:sz w:val="24"/>
-                <w:szCs w:val="24"/>
-                <w:rtl/>
-              </w:rPr>
-            </w:pPr>
-          </w:p>
-          <w:p>
-            <w:pPr>
-              <w:ind w:left="0" w:firstLine="0"/>
-              <w:rPr>
-                <w:color w:val="auto"/>
-                <w:sz w:val="24"/>
-                <w:szCs w:val="24"/>
-                <w:rtl/>
-              </w:rPr>
-            </w:pPr>
-            <w:r>
-              <w:rPr>
-                <w:color w:val="auto"/>
-                <w:sz w:val="24"/>
-                <w:szCs w:val="24"/>
-                <w:rtl/>
-              </w:rPr>
-              <w:t xml:space="preserve">אפשרויות קריאה למלצר דרך האפליקציה:  </w:t>
-            </w:r>
-          </w:p>
-          <w:p>
-            <w:pPr>
-              <w:ind w:left="0" w:firstLine="0"/>
-              <w:rPr>
-                <w:color w:val="auto"/>
-                <w:sz w:val="24"/>
-                <w:szCs w:val="24"/>
-                <w:rtl/>
-              </w:rPr>
-            </w:pPr>
-            <w:r>
-              <w:rPr>
-                <w:b/>
-                <w:bCs/>
-                <w:sz w:val="24"/>
-                <w:szCs w:val="24"/>
-                <w:rtl/>
-              </w:rPr>
-              <w:t>טעות בחשבון</w:t>
-            </w:r>
-            <w:r>
-              <w:rPr>
-                <w:sz w:val="24"/>
-                <w:szCs w:val="24"/>
-                <w:rtl/>
-              </w:rPr>
-              <w:t xml:space="preserve"> </w:t>
-            </w:r>
-            <w:r>
-              <w:rPr>
-                <w:sz w:val="24"/>
-                <w:szCs w:val="24"/>
-              </w:rPr>
-              <w:t xml:space="preserve">– </w:t>
-            </w:r>
-            <w:r>
-              <w:rPr>
-                <w:sz w:val="24"/>
-                <w:szCs w:val="24"/>
-                <w:rtl/>
-              </w:rPr>
-              <w:t>אפשר להפנות את הלקוח לשירות תמיכה דרך האפליקציה</w:t>
-            </w:r>
-            <w:r>
-              <w:rPr>
-                <w:sz w:val="24"/>
-                <w:szCs w:val="24"/>
-              </w:rPr>
-              <w:t>.</w:t>
-            </w:r>
-            <w:r>
-              <w:rPr>
-                <w:sz w:val="24"/>
-                <w:szCs w:val="24"/>
-              </w:rPr>
-              <w:br/>
-            </w:r>
-            <w:r>
-              <w:rPr>
-                <w:b/>
-                <w:bCs/>
-                <w:sz w:val="24"/>
-                <w:szCs w:val="24"/>
-                <w:rtl/>
-              </w:rPr>
-              <w:t>לבקש המלצות על מנות</w:t>
-            </w:r>
-            <w:r>
-              <w:rPr>
-                <w:sz w:val="24"/>
-                <w:szCs w:val="24"/>
-                <w:rtl/>
-              </w:rPr>
-              <w:t xml:space="preserve"> </w:t>
-            </w:r>
-            <w:r>
-              <w:rPr>
-                <w:sz w:val="24"/>
-                <w:szCs w:val="24"/>
-              </w:rPr>
-              <w:t xml:space="preserve">– </w:t>
-            </w:r>
-            <w:r>
-              <w:rPr>
-                <w:sz w:val="24"/>
-                <w:szCs w:val="24"/>
-                <w:rtl/>
-              </w:rPr>
-              <w:t>ניתן להציג המלצות דרך האפליקציה על בסיס ביקורות קודמות או הצעות שף</w:t>
-            </w:r>
-            <w:r>
-              <w:rPr>
-                <w:sz w:val="24"/>
-                <w:szCs w:val="24"/>
-              </w:rPr>
-              <w:t>.</w:t>
-            </w:r>
-            <w:r>
-              <w:rPr>
-                <w:sz w:val="24"/>
-                <w:szCs w:val="24"/>
-              </w:rPr>
-              <w:br/>
-            </w:r>
-            <w:r>
-              <w:rPr>
-                <w:b/>
-                <w:bCs/>
-                <w:sz w:val="24"/>
-                <w:szCs w:val="24"/>
-                <w:rtl/>
-              </w:rPr>
-              <w:t>לדווח על אלרגיות</w:t>
-            </w:r>
-            <w:r>
-              <w:rPr>
-                <w:sz w:val="24"/>
-                <w:szCs w:val="24"/>
-                <w:rtl/>
-              </w:rPr>
-              <w:t xml:space="preserve"> </w:t>
-            </w:r>
-            <w:r>
-              <w:rPr>
-                <w:sz w:val="24"/>
-                <w:szCs w:val="24"/>
-              </w:rPr>
-              <w:t xml:space="preserve">– </w:t>
-            </w:r>
-            <w:r>
-              <w:rPr>
-                <w:sz w:val="24"/>
-                <w:szCs w:val="24"/>
-                <w:rtl/>
-              </w:rPr>
-              <w:t>ניתן להציג מידע תזונתי על המנות ישירות באפליקציה</w:t>
-            </w:r>
-            <w:r>
-              <w:rPr>
-                <w:sz w:val="24"/>
-                <w:szCs w:val="24"/>
-              </w:rPr>
-              <w:t>.</w:t>
-            </w:r>
-            <w:r>
-              <w:rPr>
-                <w:sz w:val="24"/>
-                <w:szCs w:val="24"/>
-              </w:rPr>
-              <w:br/>
-            </w:r>
-            <w:r>
-              <w:rPr>
-                <w:b/>
-                <w:bCs/>
-                <w:sz w:val="24"/>
-                <w:szCs w:val="24"/>
-                <w:rtl/>
-              </w:rPr>
-              <w:t>להזמין אריזת טייק-אווי</w:t>
-            </w:r>
-            <w:r>
-              <w:rPr>
-                <w:sz w:val="24"/>
-                <w:szCs w:val="24"/>
-                <w:rtl/>
-              </w:rPr>
-              <w:t xml:space="preserve"> </w:t>
-            </w:r>
-            <w:r>
-              <w:rPr>
-                <w:sz w:val="24"/>
-                <w:szCs w:val="24"/>
-              </w:rPr>
-              <w:t xml:space="preserve">– </w:t>
-            </w:r>
-            <w:r>
-              <w:rPr>
-                <w:sz w:val="24"/>
-                <w:szCs w:val="24"/>
-                <w:rtl/>
-              </w:rPr>
-              <w:t>אפשר לאפשר ללקוח להזמין אריזה ישירות באפליקציה ולגשת לעמדת האיסוף</w:t>
-            </w:r>
-            <w:r>
-              <w:rPr>
-                <w:sz w:val="24"/>
-                <w:szCs w:val="24"/>
-              </w:rPr>
-              <w:t>.</w:t>
-            </w:r>
-            <w:r>
-              <w:rPr>
-                <w:sz w:val="24"/>
-                <w:szCs w:val="24"/>
-              </w:rPr>
-              <w:br/>
-            </w:r>
-            <w:r>
-              <w:rPr>
-                <w:b/>
-                <w:bCs/>
-                <w:sz w:val="24"/>
-                <w:szCs w:val="24"/>
-                <w:rtl/>
-              </w:rPr>
-              <w:t>להזמין נר/עוגה לאירוע</w:t>
-            </w:r>
-            <w:r>
-              <w:rPr>
-                <w:sz w:val="24"/>
-                <w:szCs w:val="24"/>
-                <w:rtl/>
-              </w:rPr>
-              <w:t xml:space="preserve"> </w:t>
-            </w:r>
-            <w:r>
-              <w:rPr>
-                <w:sz w:val="24"/>
-                <w:szCs w:val="24"/>
-              </w:rPr>
-              <w:t xml:space="preserve">– </w:t>
-            </w:r>
-            <w:r>
-              <w:rPr>
-                <w:sz w:val="24"/>
-                <w:szCs w:val="24"/>
-                <w:rtl/>
-              </w:rPr>
-              <w:t>ניתן להוסיף אופציה לחגיגות וליידע את הצוות ישירות</w:t>
-            </w:r>
-            <w:r>
-              <w:rPr>
-                <w:sz w:val="24"/>
-                <w:szCs w:val="24"/>
-              </w:rPr>
-              <w:t>.</w:t>
-            </w:r>
-            <w:r>
-              <w:rPr>
-                <w:sz w:val="24"/>
-                <w:szCs w:val="24"/>
-              </w:rPr>
-              <w:br/>
-            </w:r>
-            <w:r>
-              <w:rPr>
-                <w:b/>
-                <w:bCs/>
-                <w:sz w:val="24"/>
-                <w:szCs w:val="24"/>
-                <w:rtl/>
-              </w:rPr>
-              <w:t>לבקש להעביר שולחן</w:t>
-            </w:r>
-            <w:r>
-              <w:rPr>
-                <w:sz w:val="24"/>
-                <w:szCs w:val="24"/>
-                <w:rtl/>
-              </w:rPr>
-              <w:t xml:space="preserve"> </w:t>
-            </w:r>
-            <w:r>
-              <w:rPr>
-                <w:sz w:val="24"/>
-                <w:szCs w:val="24"/>
-              </w:rPr>
-              <w:t xml:space="preserve">– </w:t>
-            </w:r>
-            <w:r>
-              <w:rPr>
-                <w:sz w:val="24"/>
-                <w:szCs w:val="24"/>
-                <w:rtl/>
-              </w:rPr>
-              <w:t>אם יש שולחן פנוי, ניתן לבצע החלפה דרך המערכת ללא צורך במלצר</w:t>
-            </w:r>
-            <w:r>
-              <w:rPr>
-                <w:sz w:val="24"/>
-                <w:szCs w:val="24"/>
-              </w:rPr>
-              <w:t>.</w:t>
-            </w:r>
-            <w:r>
-              <w:rPr>
-                <w:sz w:val="24"/>
-                <w:szCs w:val="24"/>
-              </w:rPr>
-              <w:br/>
-            </w:r>
-            <w:r>
-              <w:rPr>
-                <w:b/>
-                <w:bCs/>
-                <w:sz w:val="24"/>
-                <w:szCs w:val="24"/>
-                <w:rtl/>
-              </w:rPr>
-              <w:t>לבקש חשבון נפרד</w:t>
-            </w:r>
-            <w:r>
-              <w:rPr>
-                <w:sz w:val="24"/>
-                <w:szCs w:val="24"/>
-                <w:rtl/>
-              </w:rPr>
-              <w:t xml:space="preserve"> </w:t>
-            </w:r>
-            <w:r>
-              <w:rPr>
-                <w:sz w:val="24"/>
-                <w:szCs w:val="24"/>
-              </w:rPr>
-              <w:t xml:space="preserve">– </w:t>
-            </w:r>
-            <w:r>
-              <w:rPr>
-                <w:sz w:val="24"/>
-                <w:szCs w:val="24"/>
-                <w:rtl/>
-              </w:rPr>
-              <w:t>המערכת תאפשר חלוקת תשלום דיגיטלית לכל סועד בנפרד</w:t>
-            </w:r>
-            <w:r>
-              <w:rPr>
-                <w:sz w:val="24"/>
-                <w:szCs w:val="24"/>
-              </w:rPr>
-              <w:t>.</w:t>
-            </w:r>
-            <w:r>
-              <w:rPr>
-                <w:sz w:val="24"/>
-                <w:szCs w:val="24"/>
-                <w:highlight w:val="green"/>
-                <w:rtl/>
-              </w:rPr>
-              <w:t>נבדק</w:t>
-            </w:r>
-          </w:p>
-          <w:p>
-            <w:pPr>
-              <w:ind w:left="0" w:firstLine="0"/>
-              <w:rPr>
-                <w:color w:val="auto"/>
-                <w:sz w:val="24"/>
-                <w:szCs w:val="24"/>
-                <w:rtl/>
-              </w:rPr>
-            </w:pPr>
-            <w:r>
-              <w:rPr>
-                <w:rFonts w:hint="cs"/>
-                <w:color w:val="auto"/>
-                <w:sz w:val="24"/>
-                <w:szCs w:val="24"/>
-                <w:rtl/>
-              </w:rPr>
-              <w:t xml:space="preserve"> </w:t>
-            </w:r>
-          </w:p>
-          <w:p>
-            <w:pPr>
-              <w:ind w:left="0" w:firstLine="0"/>
-              <w:rPr>
-                <w:rFonts w:cstheme="minorBidi"/>
-                <w:color w:val="auto"/>
-                <w:sz w:val="24"/>
-                <w:szCs w:val="24"/>
-                <w:rtl/>
-                <w:lang w:bidi="ar-SA"/>
-              </w:rPr>
-            </w:pPr>
-            <w:r>
-              <w:rPr>
-                <w:rFonts w:hint="cs"/>
-                <w:color w:val="auto"/>
-                <w:sz w:val="24"/>
-                <w:szCs w:val="24"/>
-                <w:highlight w:val="yellow"/>
-                <w:rtl/>
-              </w:rPr>
-              <w:t>לאחד עם סעיף 3.2</w:t>
-            </w:r>
-          </w:p>
-        </w:tc>
-        <w:tc>
-          <w:tcPr>
-            <w:tcW w:w="709" w:type="dxa"/>
-            <w:shd w:val="clear" w:color="auto" w:fill="FFFFFF" w:themeFill="background1"/>
-            <w:vAlign w:val="center"/>
-          </w:tcPr>
-          <w:p>
-            <w:pPr>
-              <w:ind w:left="0" w:firstLine="0"/>
-              <w:rPr>
-                <w:sz w:val="24"/>
-                <w:szCs w:val="24"/>
-              </w:rPr>
-            </w:pPr>
-            <w:r>
-              <w:rPr>
-                <w:sz w:val="24"/>
-                <w:szCs w:val="24"/>
-              </w:rPr>
-              <w:t>V</w:t>
-            </w:r>
-          </w:p>
-        </w:tc>
-        <w:tc>
-          <w:tcPr>
-            <w:tcW w:w="566" w:type="dxa"/>
-            <w:shd w:val="clear" w:color="auto" w:fill="FFFFFF" w:themeFill="background1"/>
-            <w:vAlign w:val="center"/>
-          </w:tcPr>
-          <w:p>
-            <w:pPr>
-              <w:ind w:left="0" w:firstLine="0"/>
-              <w:rPr>
-                <w:sz w:val="24"/>
-                <w:szCs w:val="24"/>
-                <w:rtl/>
-              </w:rPr>
-            </w:pPr>
-          </w:p>
-        </w:tc>
-      </w:tr>
-      <w:tr>
-        <w:trPr>
-          <w:cantSplit/>
-          <w:trHeight w:val="560"/>
-        </w:trPr>
-        <w:tc>
-          <w:tcPr>
-            <w:tcW w:w="989" w:type="dxa"/>
-            <w:shd w:val="clear" w:color="auto" w:fill="FFFFFF" w:themeFill="background1"/>
-            <w:vAlign w:val="center"/>
-          </w:tcPr>
-          <w:p>
-            <w:pPr>
-              <w:rPr>
-                <w:sz w:val="24"/>
-                <w:szCs w:val="24"/>
-                <w:rtl/>
-              </w:rPr>
-            </w:pPr>
-            <w:r>
-              <w:rPr>
-                <w:rFonts w:hint="cs"/>
-                <w:sz w:val="24"/>
-                <w:szCs w:val="24"/>
-                <w:rtl/>
-              </w:rPr>
-              <w:t>3.2</w:t>
-            </w:r>
-          </w:p>
-        </w:tc>
-        <w:tc>
-          <w:tcPr>
-            <w:tcW w:w="6379" w:type="dxa"/>
-            <w:shd w:val="clear" w:color="auto" w:fill="FFFFFF" w:themeFill="background1"/>
-            <w:vAlign w:val="center"/>
-          </w:tcPr>
-          <w:p>
-            <w:pPr>
-              <w:rPr>
-                <w:sz w:val="24"/>
-                <w:szCs w:val="24"/>
-                <w:rtl/>
-              </w:rPr>
-            </w:pPr>
-            <w:r>
-              <w:rPr>
-                <w:rFonts w:hint="cs"/>
+              <w:rPr>
+                <w:sz w:val="24"/>
+                <w:szCs w:val="24"/>
+                <w:rtl/>
+              </w:rPr>
+            </w:pPr>
+            <w:r>
+              <w:rPr>
                 <w:sz w:val="24"/>
                 <w:szCs w:val="24"/>
                 <w:rtl/>
@@ -6193,20 +5633,22 @@
           </w:p>
           <w:p>
             <w:pPr>
-              <w:pStyle w:val="a3"/>
+              <w:pStyle w:val="ListParagraph"/>
               <w:numPr>
                 <w:ilvl w:val="0"/>
                 <w:numId w:val="6"/>
               </w:numPr>
               <w:spacing w:after="0" w:line="240" w:lineRule="auto"/>
               <w:rPr>
-                <w:sz w:val="24"/>
-                <w:szCs w:val="24"/>
-                <w:rtl/>
-              </w:rPr>
-            </w:pPr>
-            <w:r>
-              <w:rPr>
+                <w:rFonts w:ascii="David" w:hAnsi="David" w:cs="David"/>
+                <w:sz w:val="24"/>
+                <w:szCs w:val="24"/>
+                <w:rtl/>
+              </w:rPr>
+            </w:pPr>
+            <w:r>
+              <w:rPr>
+                <w:rFonts w:ascii="David" w:hAnsi="David" w:cs="David"/>
                 <w:sz w:val="24"/>
                 <w:szCs w:val="24"/>
                 <w:rtl/>
@@ -6215,6 +5657,7 @@
             </w:r>
             <w:r>
               <w:rPr>
+                <w:rFonts w:ascii="David" w:hAnsi="David" w:cs="David"/>
                 <w:sz w:val="24"/>
                 <w:szCs w:val="24"/>
               </w:rPr>
@@ -6222,6 +5665,7 @@
             </w:r>
             <w:r>
               <w:rPr>
+                <w:rFonts w:ascii="David" w:hAnsi="David" w:cs="David"/>
                 <w:sz w:val="24"/>
                 <w:szCs w:val="24"/>
                 <w:rtl/>
@@ -6230,6 +5674,7 @@
             </w:r>
             <w:r>
               <w:rPr>
+                <w:rFonts w:ascii="David" w:hAnsi="David" w:cs="David"/>
                 <w:sz w:val="24"/>
                 <w:szCs w:val="24"/>
               </w:rPr>
@@ -6238,21 +5683,22 @@
           </w:p>
           <w:p>
             <w:pPr>
-              <w:pStyle w:val="a3"/>
+              <w:pStyle w:val="ListParagraph"/>
               <w:numPr>
                 <w:ilvl w:val="0"/>
                 <w:numId w:val="6"/>
               </w:numPr>
               <w:spacing w:after="0" w:line="240" w:lineRule="auto"/>
               <w:rPr>
-                <w:rFonts w:hint="cs"/>
-                <w:sz w:val="24"/>
-                <w:szCs w:val="24"/>
-                <w:rtl/>
-              </w:rPr>
-            </w:pPr>
-            <w:r>
-              <w:rPr>
+                <w:rFonts w:ascii="David" w:hAnsi="David" w:cs="David"/>
+                <w:sz w:val="24"/>
+                <w:szCs w:val="24"/>
+                <w:rtl/>
+              </w:rPr>
+            </w:pPr>
+            <w:r>
+              <w:rPr>
+                <w:rFonts w:ascii="David" w:hAnsi="David" w:cs="David"/>
                 <w:sz w:val="24"/>
                 <w:szCs w:val="24"/>
                 <w:rtl/>
@@ -6261,7 +5707,7 @@
             </w:r>
             <w:r>
               <w:rPr>
-                <w:rFonts w:hint="cs"/>
+                <w:rFonts w:ascii="David" w:hAnsi="David" w:cs="David"/>
                 <w:sz w:val="24"/>
                 <w:szCs w:val="24"/>
                 <w:rtl/>
@@ -6271,20 +5717,22 @@
           </w:p>
           <w:p>
             <w:pPr>
-              <w:pStyle w:val="a3"/>
+              <w:pStyle w:val="ListParagraph"/>
               <w:numPr>
                 <w:ilvl w:val="0"/>
                 <w:numId w:val="6"/>
               </w:numPr>
               <w:spacing w:after="0" w:line="240" w:lineRule="auto"/>
               <w:rPr>
-                <w:sz w:val="24"/>
-                <w:szCs w:val="24"/>
-                <w:rtl/>
-              </w:rPr>
-            </w:pPr>
-            <w:r>
-              <w:rPr>
+                <w:rFonts w:ascii="David" w:hAnsi="David" w:cs="David"/>
+                <w:sz w:val="24"/>
+                <w:szCs w:val="24"/>
+                <w:rtl/>
+              </w:rPr>
+            </w:pPr>
+            <w:r>
+              <w:rPr>
+                <w:rFonts w:ascii="David" w:hAnsi="David" w:cs="David"/>
                 <w:sz w:val="24"/>
                 <w:szCs w:val="24"/>
                 <w:rtl/>
@@ -6294,20 +5742,22 @@
           </w:p>
           <w:p>
             <w:pPr>
-              <w:pStyle w:val="a3"/>
+              <w:pStyle w:val="ListParagraph"/>
               <w:numPr>
                 <w:ilvl w:val="0"/>
                 <w:numId w:val="6"/>
               </w:numPr>
               <w:spacing w:after="0" w:line="240" w:lineRule="auto"/>
               <w:rPr>
-                <w:sz w:val="24"/>
-                <w:szCs w:val="24"/>
-                <w:rtl/>
-              </w:rPr>
-            </w:pPr>
-            <w:r>
-              <w:rPr>
+                <w:rFonts w:ascii="David" w:hAnsi="David" w:cs="David"/>
+                <w:sz w:val="24"/>
+                <w:szCs w:val="24"/>
+                <w:rtl/>
+              </w:rPr>
+            </w:pPr>
+            <w:r>
+              <w:rPr>
+                <w:rFonts w:ascii="David" w:hAnsi="David" w:cs="David"/>
                 <w:sz w:val="24"/>
                 <w:szCs w:val="24"/>
                 <w:rtl/>
@@ -6316,6 +5766,7 @@
             </w:r>
             <w:r>
               <w:rPr>
+                <w:rFonts w:ascii="David" w:hAnsi="David" w:cs="David"/>
                 <w:sz w:val="24"/>
                 <w:szCs w:val="24"/>
               </w:rPr>
@@ -6324,20 +5775,22 @@
           </w:p>
           <w:p>
             <w:pPr>
-              <w:pStyle w:val="a3"/>
+              <w:pStyle w:val="ListParagraph"/>
               <w:numPr>
                 <w:ilvl w:val="0"/>
                 <w:numId w:val="6"/>
               </w:numPr>
               <w:spacing w:after="0" w:line="240" w:lineRule="auto"/>
               <w:rPr>
-                <w:sz w:val="24"/>
-                <w:szCs w:val="24"/>
-                <w:rtl/>
-              </w:rPr>
-            </w:pPr>
-            <w:r>
-              <w:rPr>
+                <w:rFonts w:ascii="David" w:hAnsi="David" w:cs="David"/>
+                <w:sz w:val="24"/>
+                <w:szCs w:val="24"/>
+                <w:rtl/>
+              </w:rPr>
+            </w:pPr>
+            <w:r>
+              <w:rPr>
+                <w:rFonts w:ascii="David" w:hAnsi="David" w:cs="David"/>
                 <w:sz w:val="24"/>
                 <w:szCs w:val="24"/>
                 <w:rtl/>
@@ -6346,6 +5799,7 @@
             </w:r>
             <w:r>
               <w:rPr>
+                <w:rFonts w:ascii="David" w:hAnsi="David" w:cs="David"/>
                 <w:sz w:val="24"/>
                 <w:szCs w:val="24"/>
               </w:rPr>
@@ -6354,21 +5808,22 @@
           </w:p>
           <w:p>
             <w:pPr>
-              <w:pStyle w:val="a3"/>
+              <w:pStyle w:val="ListParagraph"/>
               <w:numPr>
                 <w:ilvl w:val="0"/>
                 <w:numId w:val="6"/>
               </w:numPr>
               <w:spacing w:after="0" w:line="240" w:lineRule="auto"/>
               <w:rPr>
-                <w:sz w:val="24"/>
-                <w:szCs w:val="24"/>
-                <w:rtl/>
-              </w:rPr>
-            </w:pPr>
-            <w:r>
-              <w:rPr>
-                <w:rFonts w:hint="cs"/>
+                <w:rFonts w:ascii="David" w:hAnsi="David" w:cs="David"/>
+                <w:sz w:val="24"/>
+                <w:szCs w:val="24"/>
+                <w:rtl/>
+              </w:rPr>
+            </w:pPr>
+            <w:r>
+              <w:rPr>
+                <w:rFonts w:ascii="David" w:hAnsi="David" w:cs="David"/>
                 <w:sz w:val="24"/>
                 <w:szCs w:val="24"/>
                 <w:rtl/>
@@ -6377,6 +5832,7 @@
             </w:r>
             <w:r>
               <w:rPr>
+                <w:rFonts w:ascii="David" w:hAnsi="David" w:cs="David"/>
                 <w:sz w:val="24"/>
                 <w:szCs w:val="24"/>
               </w:rPr>
@@ -6384,7 +5840,7 @@
             </w:r>
             <w:r>
               <w:rPr>
-                <w:rFonts w:hint="cs"/>
+                <w:rFonts w:ascii="David" w:hAnsi="David" w:cs="David"/>
                 <w:sz w:val="24"/>
                 <w:szCs w:val="24"/>
                 <w:rtl/>
@@ -6394,21 +5850,22 @@
           </w:p>
           <w:p>
             <w:pPr>
-              <w:pStyle w:val="a3"/>
+              <w:pStyle w:val="ListParagraph"/>
               <w:numPr>
                 <w:ilvl w:val="0"/>
                 <w:numId w:val="6"/>
               </w:numPr>
               <w:spacing w:after="0" w:line="240" w:lineRule="auto"/>
               <w:rPr>
-                <w:sz w:val="24"/>
-                <w:szCs w:val="24"/>
-                <w:rtl/>
-              </w:rPr>
-            </w:pPr>
-            <w:r>
-              <w:rPr>
-                <w:rFonts w:hint="cs"/>
+                <w:rFonts w:ascii="David" w:hAnsi="David" w:cs="David"/>
+                <w:sz w:val="24"/>
+                <w:szCs w:val="24"/>
+                <w:rtl/>
+              </w:rPr>
+            </w:pPr>
+            <w:r>
+              <w:rPr>
+                <w:rFonts w:ascii="David" w:hAnsi="David" w:cs="David"/>
                 <w:sz w:val="24"/>
                 <w:szCs w:val="24"/>
                 <w:rtl/>
@@ -6417,6 +5874,7 @@
             </w:r>
             <w:r>
               <w:rPr>
+                <w:rFonts w:ascii="David" w:hAnsi="David" w:cs="David"/>
                 <w:sz w:val="24"/>
                 <w:szCs w:val="24"/>
               </w:rPr>
@@ -6425,20 +5883,22 @@
           </w:p>
           <w:p>
             <w:pPr>
-              <w:pStyle w:val="a3"/>
+              <w:pStyle w:val="ListParagraph"/>
               <w:numPr>
                 <w:ilvl w:val="0"/>
                 <w:numId w:val="6"/>
               </w:numPr>
               <w:spacing w:after="0" w:line="240" w:lineRule="auto"/>
               <w:rPr>
-                <w:sz w:val="24"/>
-                <w:szCs w:val="24"/>
-                <w:rtl/>
-              </w:rPr>
-            </w:pPr>
-            <w:r>
-              <w:rPr>
+                <w:rFonts w:ascii="David" w:hAnsi="David" w:cs="David"/>
+                <w:sz w:val="24"/>
+                <w:szCs w:val="24"/>
+                <w:rtl/>
+              </w:rPr>
+            </w:pPr>
+            <w:r>
+              <w:rPr>
+                <w:rFonts w:ascii="David" w:hAnsi="David" w:cs="David"/>
                 <w:sz w:val="24"/>
                 <w:szCs w:val="24"/>
                 <w:rtl/>
@@ -6447,6 +5907,7 @@
             </w:r>
             <w:r>
               <w:rPr>
+                <w:rFonts w:ascii="David" w:hAnsi="David" w:cs="David"/>
                 <w:sz w:val="24"/>
                 <w:szCs w:val="24"/>
               </w:rPr>
@@ -6454,6 +5915,7 @@
             </w:r>
             <w:r>
               <w:rPr>
+                <w:rFonts w:ascii="David" w:hAnsi="David" w:cs="David"/>
                 <w:sz w:val="24"/>
                 <w:szCs w:val="24"/>
                 <w:rtl/>
@@ -6462,6 +5924,7 @@
             </w:r>
             <w:r>
               <w:rPr>
+                <w:rFonts w:ascii="David" w:hAnsi="David" w:cs="David"/>
                 <w:sz w:val="24"/>
                 <w:szCs w:val="24"/>
               </w:rPr>
@@ -6470,20 +5933,22 @@
           </w:p>
           <w:p>
             <w:pPr>
-              <w:pStyle w:val="a3"/>
+              <w:pStyle w:val="ListParagraph"/>
               <w:numPr>
                 <w:ilvl w:val="0"/>
                 <w:numId w:val="6"/>
               </w:numPr>
               <w:spacing w:after="0" w:line="240" w:lineRule="auto"/>
               <w:rPr>
-                <w:sz w:val="24"/>
-                <w:szCs w:val="24"/>
-                <w:rtl/>
-              </w:rPr>
-            </w:pPr>
-            <w:r>
-              <w:rPr>
+                <w:rFonts w:ascii="David" w:hAnsi="David" w:cs="David"/>
+                <w:sz w:val="24"/>
+                <w:szCs w:val="24"/>
+                <w:rtl/>
+              </w:rPr>
+            </w:pPr>
+            <w:r>
+              <w:rPr>
+                <w:rFonts w:ascii="David" w:hAnsi="David" w:cs="David"/>
                 <w:sz w:val="24"/>
                 <w:szCs w:val="24"/>
                 <w:rtl/>
@@ -6492,6 +5957,7 @@
             </w:r>
             <w:r>
               <w:rPr>
+                <w:rFonts w:ascii="David" w:hAnsi="David" w:cs="David"/>
                 <w:sz w:val="24"/>
                 <w:szCs w:val="24"/>
               </w:rPr>
@@ -6499,6 +5965,7 @@
             </w:r>
             <w:r>
               <w:rPr>
+                <w:rFonts w:ascii="David" w:hAnsi="David" w:cs="David"/>
                 <w:sz w:val="24"/>
                 <w:szCs w:val="24"/>
                 <w:rtl/>
@@ -6507,6 +5974,7 @@
             </w:r>
             <w:r>
               <w:rPr>
+                <w:rFonts w:ascii="David" w:hAnsi="David" w:cs="David"/>
                 <w:sz w:val="24"/>
                 <w:szCs w:val="24"/>
               </w:rPr>
@@ -6515,19 +5983,21 @@
           </w:p>
           <w:p>
             <w:pPr>
-              <w:pStyle w:val="a3"/>
+              <w:pStyle w:val="ListParagraph"/>
               <w:numPr>
                 <w:ilvl w:val="0"/>
                 <w:numId w:val="6"/>
               </w:numPr>
               <w:spacing w:after="0" w:line="240" w:lineRule="auto"/>
               <w:rPr>
-                <w:sz w:val="24"/>
-                <w:szCs w:val="24"/>
-              </w:rPr>
-            </w:pPr>
-            <w:r>
-              <w:rPr>
+                <w:rFonts w:ascii="David" w:hAnsi="David" w:cs="David"/>
+                <w:sz w:val="24"/>
+                <w:szCs w:val="24"/>
+              </w:rPr>
+            </w:pPr>
+            <w:r>
+              <w:rPr>
+                <w:rFonts w:ascii="David" w:hAnsi="David" w:cs="David"/>
                 <w:sz w:val="24"/>
                 <w:szCs w:val="24"/>
                 <w:rtl/>
@@ -6536,6 +6006,7 @@
             </w:r>
             <w:r>
               <w:rPr>
+                <w:rFonts w:ascii="David" w:hAnsi="David" w:cs="David"/>
                 <w:sz w:val="24"/>
                 <w:szCs w:val="24"/>
               </w:rPr>
@@ -6543,6 +6014,7 @@
             </w:r>
             <w:r>
               <w:rPr>
+                <w:rFonts w:ascii="David" w:hAnsi="David" w:cs="David"/>
                 <w:sz w:val="24"/>
                 <w:szCs w:val="24"/>
                 <w:rtl/>
@@ -6551,6 +6023,7 @@
             </w:r>
             <w:r>
               <w:rPr>
+                <w:rFonts w:ascii="David" w:hAnsi="David" w:cs="David"/>
                 <w:sz w:val="24"/>
                 <w:szCs w:val="24"/>
               </w:rPr>
@@ -6559,6 +6032,350 @@
           </w:p>
           <w:p>
             <w:pPr>
+              <w:pStyle w:val="ListParagraph"/>
+              <w:numPr>
+                <w:ilvl w:val="0"/>
+                <w:numId w:val="6"/>
+              </w:numPr>
+              <w:spacing w:after="0" w:line="240" w:lineRule="auto"/>
+              <w:rPr>
+                <w:rFonts w:ascii="David" w:hAnsi="David" w:cs="David"/>
+                <w:sz w:val="24"/>
+                <w:szCs w:val="24"/>
+              </w:rPr>
+            </w:pPr>
+            <w:r>
+              <w:rPr>
+                <w:rFonts w:ascii="David" w:hAnsi="David" w:cs="David"/>
+                <w:b/>
+                <w:bCs/>
+                <w:sz w:val="24"/>
+                <w:szCs w:val="24"/>
+                <w:rtl/>
+              </w:rPr>
+              <w:t>טעות בחשבון</w:t>
+            </w:r>
+            <w:r>
+              <w:rPr>
+                <w:rFonts w:ascii="David" w:hAnsi="David" w:cs="David"/>
+                <w:sz w:val="24"/>
+                <w:szCs w:val="24"/>
+                <w:rtl/>
+              </w:rPr>
+              <w:t xml:space="preserve"> </w:t>
+            </w:r>
+            <w:r>
+              <w:rPr>
+                <w:rFonts w:ascii="David" w:hAnsi="David" w:cs="David"/>
+                <w:sz w:val="24"/>
+                <w:szCs w:val="24"/>
+              </w:rPr>
+              <w:t xml:space="preserve">– </w:t>
+            </w:r>
+            <w:r>
+              <w:rPr>
+                <w:rFonts w:ascii="David" w:hAnsi="David" w:cs="David"/>
+                <w:sz w:val="24"/>
+                <w:szCs w:val="24"/>
+                <w:rtl/>
+              </w:rPr>
+              <w:t>אפשר להפנות את הלקוח לשירות תמיכה דרך האפליקציה</w:t>
+            </w:r>
+            <w:r>
+              <w:rPr>
+                <w:rFonts w:ascii="David" w:hAnsi="David" w:cs="David"/>
+                <w:sz w:val="24"/>
+                <w:szCs w:val="24"/>
+              </w:rPr>
+              <w:t>.</w:t>
+            </w:r>
+          </w:p>
+          <w:p>
+            <w:pPr>
+              <w:pStyle w:val="ListParagraph"/>
+              <w:numPr>
+                <w:ilvl w:val="0"/>
+                <w:numId w:val="6"/>
+              </w:numPr>
+              <w:spacing w:after="0" w:line="240" w:lineRule="auto"/>
+              <w:rPr>
+                <w:rFonts w:ascii="David" w:hAnsi="David" w:cs="David"/>
+                <w:sz w:val="24"/>
+                <w:szCs w:val="24"/>
+              </w:rPr>
+            </w:pPr>
+            <w:r>
+              <w:rPr>
+                <w:rFonts w:ascii="David" w:hAnsi="David" w:cs="David"/>
+                <w:b/>
+                <w:bCs/>
+                <w:sz w:val="24"/>
+                <w:szCs w:val="24"/>
+                <w:rtl/>
+              </w:rPr>
+              <w:t>לדווח על אלרגיות</w:t>
+            </w:r>
+            <w:r>
+              <w:rPr>
+                <w:rFonts w:ascii="David" w:hAnsi="David" w:cs="David"/>
+                <w:sz w:val="24"/>
+                <w:szCs w:val="24"/>
+                <w:rtl/>
+              </w:rPr>
+              <w:t xml:space="preserve"> </w:t>
+            </w:r>
+            <w:r>
+              <w:rPr>
+                <w:rFonts w:ascii="David" w:hAnsi="David" w:cs="David"/>
+                <w:sz w:val="24"/>
+                <w:szCs w:val="24"/>
+              </w:rPr>
+              <w:t xml:space="preserve">– </w:t>
+            </w:r>
+            <w:r>
+              <w:rPr>
+                <w:rFonts w:ascii="David" w:hAnsi="David" w:cs="David"/>
+                <w:sz w:val="24"/>
+                <w:szCs w:val="24"/>
+                <w:rtl/>
+              </w:rPr>
+              <w:t>ניתן להציג מידע תזונתי על המנות ישירות באפליקציה</w:t>
+            </w:r>
+            <w:r>
+              <w:rPr>
+                <w:rFonts w:ascii="David" w:hAnsi="David" w:cs="David"/>
+                <w:sz w:val="24"/>
+                <w:szCs w:val="24"/>
+              </w:rPr>
+              <w:t>.</w:t>
+            </w:r>
+          </w:p>
+          <w:p>
+            <w:pPr>
+              <w:pStyle w:val="ListParagraph"/>
+              <w:numPr>
+                <w:ilvl w:val="0"/>
+                <w:numId w:val="6"/>
+              </w:numPr>
+              <w:spacing w:after="0" w:line="240" w:lineRule="auto"/>
+              <w:rPr>
+                <w:rFonts w:ascii="David" w:hAnsi="David" w:cs="David"/>
+                <w:sz w:val="24"/>
+                <w:szCs w:val="24"/>
+              </w:rPr>
+            </w:pPr>
+            <w:r>
+              <w:rPr>
+                <w:rFonts w:ascii="David" w:hAnsi="David" w:cs="David"/>
+                <w:b/>
+                <w:bCs/>
+                <w:sz w:val="24"/>
+                <w:szCs w:val="24"/>
+                <w:rtl/>
+              </w:rPr>
+              <w:t>להזמין אריזת טייק-אווי</w:t>
+            </w:r>
+            <w:r>
+              <w:rPr>
+                <w:rFonts w:ascii="David" w:hAnsi="David" w:cs="David"/>
+                <w:sz w:val="24"/>
+                <w:szCs w:val="24"/>
+                <w:rtl/>
+              </w:rPr>
+              <w:t xml:space="preserve"> </w:t>
+            </w:r>
+            <w:r>
+              <w:rPr>
+                <w:rFonts w:ascii="David" w:hAnsi="David" w:cs="David"/>
+                <w:sz w:val="24"/>
+                <w:szCs w:val="24"/>
+              </w:rPr>
+              <w:t xml:space="preserve">– </w:t>
+            </w:r>
+            <w:r>
+              <w:rPr>
+                <w:rFonts w:ascii="David" w:hAnsi="David" w:cs="David"/>
+                <w:sz w:val="24"/>
+                <w:szCs w:val="24"/>
+                <w:rtl/>
+              </w:rPr>
+              <w:t>אפשר לאפשר ללקוח להזמין אריזה ישירות באפליקציה ולגשת לעמדת האיסוף</w:t>
+            </w:r>
+            <w:r>
+              <w:rPr>
+                <w:rFonts w:ascii="David" w:hAnsi="David" w:cs="David"/>
+                <w:sz w:val="24"/>
+                <w:szCs w:val="24"/>
+              </w:rPr>
+              <w:t>.</w:t>
+            </w:r>
+          </w:p>
+          <w:p>
+            <w:pPr>
+              <w:pStyle w:val="ListParagraph"/>
+              <w:numPr>
+                <w:ilvl w:val="0"/>
+                <w:numId w:val="6"/>
+              </w:numPr>
+              <w:spacing w:after="0" w:line="240" w:lineRule="auto"/>
+              <w:rPr>
+                <w:rFonts w:ascii="David" w:hAnsi="David" w:cs="David"/>
+                <w:sz w:val="24"/>
+                <w:szCs w:val="24"/>
+              </w:rPr>
+            </w:pPr>
+            <w:r>
+              <w:rPr>
+                <w:rFonts w:ascii="David" w:hAnsi="David" w:cs="David"/>
+                <w:b/>
+                <w:bCs/>
+                <w:sz w:val="24"/>
+                <w:szCs w:val="24"/>
+                <w:rtl/>
+              </w:rPr>
+              <w:t>להזמין נר/עוגה לאירוע</w:t>
+            </w:r>
+            <w:r>
+              <w:rPr>
+                <w:rFonts w:ascii="David" w:hAnsi="David" w:cs="David"/>
+                <w:sz w:val="24"/>
+                <w:szCs w:val="24"/>
+                <w:rtl/>
+              </w:rPr>
+              <w:t xml:space="preserve"> </w:t>
+            </w:r>
+            <w:r>
+              <w:rPr>
+                <w:rFonts w:ascii="David" w:hAnsi="David" w:cs="David"/>
+                <w:sz w:val="24"/>
+                <w:szCs w:val="24"/>
+              </w:rPr>
+              <w:t xml:space="preserve">– </w:t>
+            </w:r>
+            <w:r>
+              <w:rPr>
+                <w:rFonts w:ascii="David" w:hAnsi="David" w:cs="David"/>
+                <w:sz w:val="24"/>
+                <w:szCs w:val="24"/>
+                <w:rtl/>
+              </w:rPr>
+              <w:t>ניתן להוסיף אופציה לחגיגות וליידע את הצוות ישירות</w:t>
+            </w:r>
+          </w:p>
+          <w:p>
+            <w:pPr>
+              <w:pStyle w:val="ListParagraph"/>
+              <w:numPr>
+                <w:ilvl w:val="0"/>
+                <w:numId w:val="6"/>
+              </w:numPr>
+              <w:spacing w:after="0" w:line="240" w:lineRule="auto"/>
+              <w:rPr>
+                <w:rFonts w:ascii="David" w:hAnsi="David" w:cs="David"/>
+                <w:sz w:val="24"/>
+                <w:szCs w:val="24"/>
+              </w:rPr>
+            </w:pPr>
+            <w:r>
+              <w:rPr>
+                <w:rFonts w:ascii="David" w:hAnsi="David" w:cs="David"/>
+                <w:b/>
+                <w:bCs/>
+                <w:sz w:val="24"/>
+                <w:szCs w:val="24"/>
+                <w:rtl/>
+              </w:rPr>
+              <w:t>לבקש להעביר שולחן</w:t>
+            </w:r>
+            <w:r>
+              <w:rPr>
+                <w:rFonts w:ascii="David" w:hAnsi="David" w:cs="David"/>
+                <w:sz w:val="24"/>
+                <w:szCs w:val="24"/>
+                <w:rtl/>
+              </w:rPr>
+              <w:t xml:space="preserve"> </w:t>
+            </w:r>
+            <w:r>
+              <w:rPr>
+                <w:rFonts w:ascii="David" w:hAnsi="David" w:cs="David"/>
+                <w:sz w:val="24"/>
+                <w:szCs w:val="24"/>
+              </w:rPr>
+              <w:t xml:space="preserve">– </w:t>
+            </w:r>
+            <w:r>
+              <w:rPr>
+                <w:rFonts w:ascii="David" w:hAnsi="David" w:cs="David"/>
+                <w:sz w:val="24"/>
+                <w:szCs w:val="24"/>
+                <w:rtl/>
+              </w:rPr>
+              <w:t>אם יש שולחן פנוי, ניתן לבצע החלפה דרך המערכת ללא צורך במלצר</w:t>
+            </w:r>
+            <w:r>
+              <w:rPr>
+                <w:rFonts w:ascii="David" w:hAnsi="David" w:cs="David"/>
+                <w:sz w:val="24"/>
+                <w:szCs w:val="24"/>
+              </w:rPr>
+              <w:t>.</w:t>
+            </w:r>
+          </w:p>
+          <w:p>
+            <w:pPr>
+              <w:pStyle w:val="ListParagraph"/>
+              <w:numPr>
+                <w:ilvl w:val="0"/>
+                <w:numId w:val="6"/>
+              </w:numPr>
+              <w:spacing w:after="0" w:line="240" w:lineRule="auto"/>
+              <w:rPr>
+                <w:rFonts w:ascii="David" w:hAnsi="David" w:cs="David"/>
+                <w:sz w:val="24"/>
+                <w:szCs w:val="24"/>
+              </w:rPr>
+            </w:pPr>
+            <w:r>
+              <w:rPr>
+                <w:rFonts w:ascii="David" w:hAnsi="David" w:cs="David"/>
+                <w:b/>
+                <w:bCs/>
+                <w:sz w:val="24"/>
+                <w:szCs w:val="24"/>
+                <w:rtl/>
+              </w:rPr>
+              <w:t>לבקש חשבון נפרד</w:t>
+            </w:r>
+            <w:r>
+              <w:rPr>
+                <w:rFonts w:ascii="David" w:hAnsi="David" w:cs="David"/>
+                <w:sz w:val="24"/>
+                <w:szCs w:val="24"/>
+                <w:rtl/>
+              </w:rPr>
+              <w:t xml:space="preserve"> </w:t>
+            </w:r>
+            <w:r>
+              <w:rPr>
+                <w:rFonts w:ascii="David" w:hAnsi="David" w:cs="David"/>
+                <w:sz w:val="24"/>
+                <w:szCs w:val="24"/>
+              </w:rPr>
+              <w:t xml:space="preserve">– </w:t>
+            </w:r>
+            <w:r>
+              <w:rPr>
+                <w:rFonts w:ascii="David" w:hAnsi="David" w:cs="David"/>
+                <w:sz w:val="24"/>
+                <w:szCs w:val="24"/>
+                <w:rtl/>
+              </w:rPr>
+              <w:t>המערכת תאפשר חלוקת תשלום דיגיטלית לכל סועד בנפרד</w:t>
+            </w:r>
+          </w:p>
+          <w:p>
+            <w:pPr>
               <w:ind w:left="227" w:firstLine="0"/>
               <w:rPr>
                 <w:sz w:val="24"/>
@@ -6567,6 +6384,8 @@
             </w:pPr>
             <w:r>
               <w:rPr>
+                <w:sz w:val="24"/>
+                <w:szCs w:val="24"/>
                 <w:highlight w:val="green"/>
                 <w:rtl/>
               </w:rPr>
@@ -6599,6 +6418,13 @@
                 <w:szCs w:val="24"/>
               </w:rPr>
             </w:pPr>
+            <w:r>
+              <w:rPr>
+                <w:sz w:val="24"/>
+                <w:szCs w:val="24"/>
+              </w:rPr>
+              <w:t>V</w:t>
+            </w:r>
           </w:p>
         </w:tc>
         <w:tc>
@@ -6616,13 +6442,6 @@
                 <w:rtl/>
               </w:rPr>
             </w:pPr>
-            <w:r>
-              <w:rPr>
-                <w:sz w:val="24"/>
-                <w:szCs w:val="24"/>
-              </w:rPr>
-              <w:t>V</w:t>
-            </w:r>
           </w:p>
         </w:tc>
       </w:tr>
@@ -6772,7 +6591,7 @@
           </w:p>
           <w:p>
             <w:pPr>
-              <w:pStyle w:val="a3"/>
+              <w:pStyle w:val="ListParagraph"/>
               <w:numPr>
                 <w:ilvl w:val="0"/>
                 <w:numId w:val="5"/>
@@ -6797,7 +6616,7 @@
           </w:p>
           <w:p>
             <w:pPr>
-              <w:pStyle w:val="a3"/>
+              <w:pStyle w:val="ListParagraph"/>
               <w:numPr>
                 <w:ilvl w:val="0"/>
                 <w:numId w:val="5"/>
@@ -6823,7 +6642,7 @@
           </w:p>
           <w:p>
             <w:pPr>
-              <w:pStyle w:val="a3"/>
+              <w:pStyle w:val="ListParagraph"/>
               <w:numPr>
                 <w:ilvl w:val="0"/>
                 <w:numId w:val="5"/>
@@ -6848,7 +6667,7 @@
           </w:p>
           <w:p>
             <w:pPr>
-              <w:pStyle w:val="a3"/>
+              <w:pStyle w:val="ListParagraph"/>
               <w:numPr>
                 <w:ilvl w:val="0"/>
                 <w:numId w:val="5"/>
@@ -6893,6 +6712,7 @@
             </w:r>
             <w:r>
               <w:rPr>
+                <w:rFonts w:ascii="David" w:hAnsi="David" w:cs="David"/>
                 <w:sz w:val="24"/>
                 <w:szCs w:val="24"/>
                 <w:highlight w:val="green"/>
@@ -7068,6 +6888,8 @@
     <w:p>
       <w:pPr>
         <w:rPr>
+          <w:sz w:val="24"/>
+          <w:szCs w:val="24"/>
           <w:rtl/>
         </w:rPr>
       </w:pPr>
@@ -7077,12 +6899,15 @@
         <w:spacing w:after="160"/>
         <w:ind w:left="0" w:firstLine="0"/>
         <w:rPr>
-          <w:rtl/>
-        </w:rPr>
-      </w:pPr>
-      <w:r>
-        <w:rPr>
-          <w:rFonts w:hint="cs"/>
+          <w:sz w:val="24"/>
+          <w:szCs w:val="24"/>
+          <w:rtl/>
+        </w:rPr>
+      </w:pPr>
+      <w:r>
+        <w:rPr>
+          <w:sz w:val="24"/>
+          <w:szCs w:val="24"/>
           <w:highlight w:val="yellow"/>
           <w:rtl/>
         </w:rPr>
@@ -7090,14 +6915,16 @@
       </w:r>
       <w:r>
         <w:rPr>
-          <w:rFonts w:hint="cs"/>
+          <w:sz w:val="24"/>
+          <w:szCs w:val="24"/>
           <w:highlight w:val="yellow"/>
         </w:rPr>
         <w:t>UC</w:t>
       </w:r>
       <w:r>
         <w:rPr>
-          <w:rFonts w:hint="cs"/>
+          <w:sz w:val="24"/>
+          <w:szCs w:val="24"/>
           <w:highlight w:val="yellow"/>
           <w:rtl/>
         </w:rPr>
@@ -7105,15 +6932,24 @@
       </w:r>
       <w:r>
         <w:rPr>
+          <w:sz w:val="24"/>
+          <w:szCs w:val="24"/>
           <w:rtl/>
         </w:rPr>
         <w:br w:type="page"/>
       </w:r>
     </w:p>
-    <w:p/>
+    <w:p>
+      <w:pPr>
+        <w:rPr>
+          <w:sz w:val="24"/>
+          <w:szCs w:val="24"/>
+        </w:rPr>
+      </w:pPr>
+    </w:p>
     <w:tbl>
       <w:tblPr>
-        <w:tblStyle w:val="a6"/>
+        <w:tblStyle w:val="TableGrid0"/>
         <w:tblpPr w:leftFromText="180" w:rightFromText="180" w:vertAnchor="text" w:tblpXSpec="center" w:tblpY="1"/>
         <w:tblOverlap w:val="never"/>
         <w:bidiVisual/>
@@ -7148,7 +6984,6 @@
             </w:pPr>
             <w:r>
               <w:rPr>
-                <w:rFonts w:hint="cs"/>
                 <w:sz w:val="24"/>
                 <w:szCs w:val="24"/>
                 <w:rtl/>
@@ -7174,7 +7009,6 @@
             </w:pPr>
             <w:r>
               <w:rPr>
-                <w:rFonts w:hint="cs"/>
                 <w:sz w:val="24"/>
                 <w:szCs w:val="24"/>
                 <w:rtl/>
@@ -7231,15 +7065,13 @@
           <w:p>
             <w:pPr>
               <w:rPr>
-                <w:rFonts w:hint="cs"/>
-                <w:sz w:val="24"/>
-                <w:szCs w:val="24"/>
-                <w:rtl/>
-              </w:rPr>
-            </w:pPr>
-            <w:r>
-              <w:rPr>
-                <w:rFonts w:hint="cs"/>
+                <w:sz w:val="24"/>
+                <w:szCs w:val="24"/>
+                <w:rtl/>
+              </w:rPr>
+            </w:pPr>
+            <w:r>
+              <w:rPr>
                 <w:sz w:val="24"/>
                 <w:szCs w:val="24"/>
                 <w:rtl/>
@@ -7265,20 +7097,126 @@
             </w:pPr>
             <w:r>
               <w:rPr>
+                <w:sz w:val="24"/>
+                <w:szCs w:val="24"/>
+                <w:rtl/>
+              </w:rPr>
+              <w:t>מוצרים במסעדה יחולקו לפי קטגוריות</w:t>
+            </w:r>
+            <w:r>
+              <w:rPr>
+                <w:sz w:val="24"/>
+                <w:szCs w:val="24"/>
+                <w:rtl/>
+              </w:rPr>
+              <w:br/>
+              <w:t>1. מנות ראשונות</w:t>
+            </w:r>
+          </w:p>
+          <w:p>
+            <w:pPr>
+              <w:ind w:left="0" w:firstLine="0"/>
+              <w:rPr>
+                <w:sz w:val="24"/>
+                <w:szCs w:val="24"/>
+                <w:rtl/>
+              </w:rPr>
+            </w:pPr>
+            <w:r>
+              <w:rPr>
+                <w:sz w:val="24"/>
+                <w:szCs w:val="24"/>
+                <w:rtl/>
+              </w:rPr>
+              <w:t xml:space="preserve">2. מנות </w:t>
+            </w:r>
+            <w:r>
+              <w:rPr>
                 <w:rFonts w:hint="cs"/>
                 <w:sz w:val="24"/>
                 <w:szCs w:val="24"/>
                 <w:rtl/>
               </w:rPr>
-              <w:t>מוצרים במסעדה יחולקו לפי קטגוריות</w:t>
-            </w:r>
-            <w:r>
-              <w:rPr>
-                <w:sz w:val="24"/>
-                <w:szCs w:val="24"/>
-                <w:rtl/>
-              </w:rPr>
-              <w:br/>
+              <w:t>עיקריו</w:t>
+            </w:r>
+            <w:r>
+              <w:rPr>
+                <w:rFonts w:hint="eastAsia"/>
+                <w:sz w:val="24"/>
+                <w:szCs w:val="24"/>
+                <w:rtl/>
+              </w:rPr>
+              <w:t>ת</w:t>
+            </w:r>
+          </w:p>
+          <w:p>
+            <w:pPr>
+              <w:ind w:left="0" w:firstLine="0"/>
+              <w:rPr>
+                <w:sz w:val="24"/>
+                <w:szCs w:val="24"/>
+                <w:rtl/>
+              </w:rPr>
+            </w:pPr>
+            <w:r>
+              <w:rPr>
+                <w:sz w:val="24"/>
+                <w:szCs w:val="24"/>
+                <w:rtl/>
+              </w:rPr>
+              <w:t>3</w:t>
+            </w:r>
+            <w:r>
+              <w:rPr>
+                <w:sz w:val="24"/>
+                <w:szCs w:val="24"/>
+                <w:rtl/>
+              </w:rPr>
+              <w:t xml:space="preserve">. </w:t>
+            </w:r>
+            <w:r>
+              <w:rPr>
+                <w:sz w:val="24"/>
+                <w:szCs w:val="24"/>
+                <w:rtl/>
+              </w:rPr>
+              <w:t>קינוחים.</w:t>
+            </w:r>
+          </w:p>
+          <w:p>
+            <w:pPr>
+              <w:ind w:left="0" w:firstLine="0"/>
+              <w:rPr>
+                <w:sz w:val="24"/>
+                <w:szCs w:val="24"/>
+                <w:rtl/>
+              </w:rPr>
+            </w:pPr>
+            <w:r>
+              <w:rPr>
+                <w:sz w:val="24"/>
+                <w:szCs w:val="24"/>
+                <w:rtl/>
+              </w:rPr>
+              <w:t>4. משקאות קרים\חמים</w:t>
+            </w:r>
+          </w:p>
+          <w:p>
+            <w:pPr>
+              <w:ind w:left="0" w:firstLine="0"/>
+              <w:rPr>
+                <w:sz w:val="24"/>
+                <w:szCs w:val="24"/>
+                <w:rtl/>
+              </w:rPr>
+            </w:pPr>
+            <w:r>
+              <w:rPr>
+                <w:sz w:val="24"/>
+                <w:szCs w:val="24"/>
+                <w:rtl/>
+              </w:rPr>
+              <w:t xml:space="preserve">5. </w:t>
             </w:r>
             <w:r>
               <w:rPr>
@@ -7287,7 +7225,7 @@
                 <w:szCs w:val="24"/>
                 <w:rtl/>
               </w:rPr>
-              <w:t>1. מנות ראשונות</w:t>
+              <w:t>אלכוהול</w:t>
             </w:r>
           </w:p>
           <w:p>
@@ -7301,57 +7239,6 @@
             </w:pPr>
             <w:r>
               <w:rPr>
-                <w:rFonts w:hint="cs"/>
-                <w:sz w:val="24"/>
-                <w:szCs w:val="24"/>
-                <w:rtl/>
-              </w:rPr>
-              <w:t xml:space="preserve">2. מנות </w:t>
-            </w:r>
-            <w:proofErr w:type="spellStart"/>
-            <w:r>
-              <w:rPr>
-                <w:rFonts w:hint="cs"/>
-                <w:sz w:val="24"/>
-                <w:szCs w:val="24"/>
-                <w:rtl/>
-              </w:rPr>
-              <w:t>עקריות</w:t>
-            </w:r>
-            <w:proofErr w:type="spellEnd"/>
-          </w:p>
-          <w:p>
-            <w:pPr>
-              <w:ind w:left="0" w:firstLine="0"/>
-              <w:rPr>
-                <w:sz w:val="24"/>
-                <w:szCs w:val="24"/>
-                <w:rtl/>
-              </w:rPr>
-            </w:pPr>
-            <w:r>
-              <w:rPr>
-                <w:rFonts w:hint="cs"/>
-                <w:sz w:val="24"/>
-                <w:szCs w:val="24"/>
-                <w:rtl/>
-              </w:rPr>
-              <w:t>3 קינוחים.</w:t>
-            </w:r>
-          </w:p>
-          <w:p>
-            <w:pPr>
-              <w:ind w:left="0" w:firstLine="0"/>
-              <w:rPr>
-                <w:rFonts w:hint="cs"/>
-                <w:sz w:val="24"/>
-                <w:szCs w:val="24"/>
-                <w:rtl/>
-              </w:rPr>
-            </w:pPr>
-            <w:r>
-              <w:rPr>
-                <w:rFonts w:hint="cs"/>
                 <w:sz w:val="24"/>
                 <w:szCs w:val="24"/>
                 <w:highlight w:val="yellow"/>
@@ -7392,6 +7279,13 @@
                 <w:rtl/>
               </w:rPr>
             </w:pPr>
+            <w:r>
+              <w:rPr>
+                <w:sz w:val="24"/>
+                <w:szCs w:val="24"/>
+              </w:rPr>
+              <w:t>V</w:t>
+            </w:r>
           </w:p>
         </w:tc>
       </w:tr>
@@ -7409,15 +7303,13 @@
           <w:p>
             <w:pPr>
               <w:rPr>
-                <w:rFonts w:hint="cs"/>
-                <w:sz w:val="24"/>
-                <w:szCs w:val="24"/>
-                <w:rtl/>
-              </w:rPr>
-            </w:pPr>
-            <w:r>
-              <w:rPr>
-                <w:rFonts w:hint="cs"/>
+                <w:sz w:val="24"/>
+                <w:szCs w:val="24"/>
+                <w:rtl/>
+              </w:rPr>
+            </w:pPr>
+            <w:r>
+              <w:rPr>
                 <w:sz w:val="24"/>
                 <w:szCs w:val="24"/>
                 <w:rtl/>
@@ -7443,7 +7335,6 @@
             </w:pPr>
             <w:r>
               <w:rPr>
-                <w:rFonts w:hint="cs"/>
                 <w:sz w:val="24"/>
                 <w:szCs w:val="24"/>
                 <w:rtl/>
@@ -7453,20 +7344,21 @@
           </w:p>
           <w:p>
             <w:pPr>
-              <w:pStyle w:val="a3"/>
+              <w:pStyle w:val="ListParagraph"/>
               <w:numPr>
                 <w:ilvl w:val="0"/>
                 <w:numId w:val="7"/>
               </w:numPr>
               <w:spacing w:line="240" w:lineRule="auto"/>
               <w:rPr>
-                <w:sz w:val="24"/>
-                <w:szCs w:val="24"/>
-              </w:rPr>
-            </w:pPr>
-            <w:r>
-              <w:rPr>
-                <w:rFonts w:hint="cs"/>
+                <w:rFonts w:ascii="David" w:hAnsi="David" w:cs="David"/>
+                <w:sz w:val="24"/>
+                <w:szCs w:val="24"/>
+              </w:rPr>
+            </w:pPr>
+            <w:r>
+              <w:rPr>
+                <w:rFonts w:ascii="David" w:hAnsi="David" w:cs="David"/>
                 <w:sz w:val="24"/>
                 <w:szCs w:val="24"/>
                 <w:rtl/>
@@ -7476,20 +7368,21 @@
           </w:p>
           <w:p>
             <w:pPr>
-              <w:pStyle w:val="a3"/>
+              <w:pStyle w:val="ListParagraph"/>
               <w:numPr>
                 <w:ilvl w:val="0"/>
                 <w:numId w:val="7"/>
               </w:numPr>
               <w:spacing w:line="240" w:lineRule="auto"/>
               <w:rPr>
-                <w:sz w:val="24"/>
-                <w:szCs w:val="24"/>
-              </w:rPr>
-            </w:pPr>
-            <w:r>
-              <w:rPr>
-                <w:rFonts w:hint="cs"/>
+                <w:rFonts w:ascii="David" w:hAnsi="David" w:cs="David"/>
+                <w:sz w:val="24"/>
+                <w:szCs w:val="24"/>
+              </w:rPr>
+            </w:pPr>
+            <w:r>
+              <w:rPr>
+                <w:rFonts w:ascii="David" w:hAnsi="David" w:cs="David"/>
                 <w:sz w:val="24"/>
                 <w:szCs w:val="24"/>
                 <w:rtl/>
@@ -7499,74 +7392,51 @@
           </w:p>
           <w:p>
             <w:pPr>
-              <w:pStyle w:val="a3"/>
+              <w:pStyle w:val="ListParagraph"/>
               <w:numPr>
                 <w:ilvl w:val="0"/>
                 <w:numId w:val="7"/>
               </w:numPr>
               <w:spacing w:line="240" w:lineRule="auto"/>
               <w:rPr>
-                <w:sz w:val="24"/>
-                <w:szCs w:val="24"/>
-              </w:rPr>
-            </w:pPr>
-            <w:r>
-              <w:rPr>
-                <w:rFonts w:hint="cs"/>
-                <w:sz w:val="24"/>
-                <w:szCs w:val="24"/>
-                <w:rtl/>
-              </w:rPr>
-              <w:t>תמונות</w:t>
-            </w:r>
-          </w:p>
-          <w:p>
-            <w:pPr>
-              <w:pStyle w:val="a3"/>
+                <w:rFonts w:ascii="David" w:hAnsi="David" w:cs="David"/>
+                <w:sz w:val="24"/>
+                <w:szCs w:val="24"/>
+              </w:rPr>
+            </w:pPr>
+            <w:r>
+              <w:rPr>
+                <w:rFonts w:ascii="David" w:hAnsi="David" w:cs="David"/>
+                <w:sz w:val="24"/>
+                <w:szCs w:val="24"/>
+                <w:rtl/>
+              </w:rPr>
+              <w:t>קטיגורית מנה</w:t>
+            </w:r>
+          </w:p>
+          <w:p>
+            <w:pPr>
+              <w:pStyle w:val="ListParagraph"/>
               <w:numPr>
                 <w:ilvl w:val="0"/>
                 <w:numId w:val="7"/>
               </w:numPr>
               <w:spacing w:line="240" w:lineRule="auto"/>
               <w:rPr>
-                <w:sz w:val="24"/>
-                <w:szCs w:val="24"/>
-              </w:rPr>
-            </w:pPr>
-            <w:r>
-              <w:rPr>
-                <w:rFonts w:hint="cs"/>
+                <w:rFonts w:ascii="David" w:hAnsi="David" w:cs="David"/>
+                <w:sz w:val="24"/>
+                <w:szCs w:val="24"/>
+                <w:rtl/>
+              </w:rPr>
+            </w:pPr>
+            <w:r>
+              <w:rPr>
+                <w:rFonts w:ascii="David" w:hAnsi="David" w:cs="David"/>
                 <w:sz w:val="24"/>
                 <w:szCs w:val="24"/>
                 <w:rtl/>
               </w:rPr>
               <w:t xml:space="preserve">המלצות כלליות </w:t>
-            </w:r>
-          </w:p>
-          <w:p>
-            <w:pPr>
-              <w:pStyle w:val="a3"/>
-              <w:numPr>
-                <w:ilvl w:val="0"/>
-                <w:numId w:val="7"/>
-              </w:numPr>
-              <w:spacing w:line="240" w:lineRule="auto"/>
-              <w:rPr>
-                <w:rFonts w:hint="cs"/>
-                <w:sz w:val="24"/>
-                <w:szCs w:val="24"/>
-                <w:rtl/>
-              </w:rPr>
-            </w:pPr>
-            <w:r>
-              <w:rPr>
-                <w:rFonts w:hint="cs"/>
-                <w:sz w:val="24"/>
-                <w:szCs w:val="24"/>
-                <w:highlight w:val="yellow"/>
-                <w:rtl/>
-              </w:rPr>
-              <w:t>לחשוב על הסעיף הזה מה עוד.....</w:t>
             </w:r>
           </w:p>
         </w:tc>
@@ -7601,6 +7471,13 @@
                 <w:rtl/>
               </w:rPr>
             </w:pPr>
+            <w:r>
+              <w:rPr>
+                <w:sz w:val="24"/>
+                <w:szCs w:val="24"/>
+              </w:rPr>
+              <w:t>V</w:t>
+            </w:r>
           </w:p>
         </w:tc>
       </w:tr>
@@ -7617,7 +7494,7 @@
     </w:p>
     <w:p>
       <w:pPr>
-        <w:pStyle w:val="1"/>
+        <w:pStyle w:val="Heading1"/>
         <w:rPr>
           <w:rtl/>
         </w:rPr>
@@ -7634,7 +7511,7 @@
     </w:p>
     <w:p>
       <w:pPr>
-        <w:pStyle w:val="1"/>
+        <w:pStyle w:val="Heading1"/>
         <w:rPr>
           <w:rtl/>
         </w:rPr>
@@ -7651,7 +7528,7 @@
     </w:p>
     <w:p>
       <w:pPr>
-        <w:pStyle w:val="1"/>
+        <w:pStyle w:val="Heading1"/>
       </w:pPr>
       <w:r>
         <w:rPr>
@@ -7691,7 +7568,7 @@
     </w:p>
     <w:p>
       <w:pPr>
-        <w:pStyle w:val="1"/>
+        <w:pStyle w:val="Heading1"/>
         <w:rPr>
           <w:rtl/>
         </w:rPr>
@@ -7712,7 +7589,7 @@
     </w:p>
     <w:p>
       <w:pPr>
-        <w:pStyle w:val="2"/>
+        <w:pStyle w:val="Heading2"/>
         <w:rPr>
           <w:szCs w:val="28"/>
           <w:rtl/>
@@ -7799,7 +7676,7 @@
     </w:p>
     <w:p>
       <w:pPr>
-        <w:pStyle w:val="a3"/>
+        <w:pStyle w:val="ListParagraph"/>
         <w:numPr>
           <w:ilvl w:val="0"/>
           <w:numId w:val="4"/>
@@ -7823,7 +7700,7 @@
     </w:p>
     <w:p>
       <w:pPr>
-        <w:pStyle w:val="a3"/>
+        <w:pStyle w:val="ListParagraph"/>
         <w:numPr>
           <w:ilvl w:val="0"/>
           <w:numId w:val="4"/>
@@ -7866,7 +7743,7 @@
     </w:p>
     <w:p>
       <w:pPr>
-        <w:pStyle w:val="a3"/>
+        <w:pStyle w:val="ListParagraph"/>
         <w:numPr>
           <w:ilvl w:val="0"/>
           <w:numId w:val="4"/>
@@ -8063,7 +7940,7 @@
 </file>
 
 <file path=word/endnotes.xml><?xml version="1.0" encoding="utf-8"?>
-<w:endnotes xmlns:wpc="http://schemas.microsoft.com/office/word/2010/wordprocessingCanvas" xmlns:cx="http://schemas.microsoft.com/office/drawing/2014/chartex" xmlns:mc="http://schemas.openxmlformats.org/markup-compatibility/2006" xmlns:o="urn:schemas-microsoft-com:office:office" xmlns:r="http://schemas.openxmlformats.org/officeDocument/2006/relationships" xmlns:m="http://schemas.openxmlformats.org/officeDocument/2006/math" xmlns:v="urn:schemas-microsoft-com:vml" xmlns:wp14="http://schemas.microsoft.com/office/word/2010/wordprocessingDrawing" xmlns:wp="http://schemas.openxmlformats.org/drawingml/2006/wordprocessingDrawing" xmlns:w10="urn:schemas-microsoft-com:office:word" xmlns:w="http://schemas.openxmlformats.org/wordprocessingml/2006/main" xmlns:w14="http://schemas.microsoft.com/office/word/2010/wordml" xmlns:w15="http://schemas.microsoft.com/office/word/2012/wordml" xmlns:w16se="http://schemas.microsoft.com/office/word/2015/wordml/symex" xmlns:wpg="http://schemas.microsoft.com/office/word/2010/wordprocessingGroup" xmlns:wpi="http://schemas.microsoft.com/office/word/2010/wordprocessingInk" xmlns:wne="http://schemas.microsoft.com/office/word/2006/wordml" xmlns:wps="http://schemas.microsoft.com/office/word/2010/wordprocessingShape" mc:Ignorable="w14 w15 w16se wp14">
+<w:endnotes xmlns:wpc="http://schemas.microsoft.com/office/word/2010/wordprocessingCanvas" xmlns:cx="http://schemas.microsoft.com/office/drawing/2014/chartex" xmlns:cx1="http://schemas.microsoft.com/office/drawing/2015/9/8/chartex" xmlns:cx2="http://schemas.microsoft.com/office/drawing/2015/10/21/chartex" xmlns:cx3="http://schemas.microsoft.com/office/drawing/2016/5/9/chartex" xmlns:cx4="http://schemas.microsoft.com/office/drawing/2016/5/10/chartex" xmlns:cx5="http://schemas.microsoft.com/office/drawing/2016/5/11/chartex" xmlns:cx6="http://schemas.microsoft.com/office/drawing/2016/5/12/chartex" xmlns:cx7="http://schemas.microsoft.com/office/drawing/2016/5/13/chartex" xmlns:cx8="http://schemas.microsoft.com/office/drawing/2016/5/14/chartex" xmlns:mc="http://schemas.openxmlformats.org/markup-compatibility/2006" xmlns:aink="http://schemas.microsoft.com/office/drawing/2016/ink" xmlns:am3d="http://schemas.microsoft.com/office/drawing/2017/model3d" xmlns:o="urn:schemas-microsoft-com:office:office" xmlns:oel="http://schemas.microsoft.com/office/2019/extlst" xmlns:r="http://schemas.openxmlformats.org/officeDocument/2006/relationships" xmlns:m="http://schemas.openxmlformats.org/officeDocument/2006/math" xmlns:v="urn:schemas-microsoft-com:vml" xmlns:wp14="http://schemas.microsoft.com/office/word/2010/wordprocessingDrawing" xmlns:wp="http://schemas.openxmlformats.org/drawingml/2006/wordprocessingDrawing" xmlns:w10="urn:schemas-microsoft-com:office:word" xmlns:w="http://schemas.openxmlformats.org/wordprocessingml/2006/main" xmlns:w14="http://schemas.microsoft.com/office/word/2010/wordml" xmlns:w15="http://schemas.microsoft.com/office/word/2012/wordml" xmlns:w16cex="http://schemas.microsoft.com/office/word/2018/wordml/cex" xmlns:w16cid="http://schemas.microsoft.com/office/word/2016/wordml/cid" xmlns:w16="http://schemas.microsoft.com/office/word/2018/wordml" xmlns:w16du="http://schemas.microsoft.com/office/word/2023/wordml/word16du" xmlns:w16sdtdh="http://schemas.microsoft.com/office/word/2020/wordml/sdtdatahash" xmlns:w16sdtfl="http://schemas.microsoft.com/office/word/2024/wordml/sdtformatlock" xmlns:w16se="http://schemas.microsoft.com/office/word/2015/wordml/symex" xmlns:wpg="http://schemas.microsoft.com/office/word/2010/wordprocessingGroup" xmlns:wpi="http://schemas.microsoft.com/office/word/2010/wordprocessingInk" xmlns:wne="http://schemas.microsoft.com/office/word/2006/wordml" xmlns:wps="http://schemas.microsoft.com/office/word/2010/wordprocessingShape" mc:Ignorable="w14 w15 w16se w16cid w16 w16cex w16sdtdh w16sdtfl w16du wp14">
   <w:endnote w:type="separator" w:id="-1">
     <w:p>
       <w:r>
@@ -8082,7 +7959,7 @@
 </file>
 
 <file path=word/footer1.xml><?xml version="1.0" encoding="utf-8"?>
-<w:ftr xmlns:wpc="http://schemas.microsoft.com/office/word/2010/wordprocessingCanvas" xmlns:cx="http://schemas.microsoft.com/office/drawing/2014/chartex" xmlns:mc="http://schemas.openxmlformats.org/markup-compatibility/2006" xmlns:o="urn:schemas-microsoft-com:office:office" xmlns:r="http://schemas.openxmlformats.org/officeDocument/2006/relationships" xmlns:m="http://schemas.openxmlformats.org/officeDocument/2006/math" xmlns:v="urn:schemas-microsoft-com:vml" xmlns:wp14="http://schemas.microsoft.com/office/word/2010/wordprocessingDrawing" xmlns:wp="http://schemas.openxmlformats.org/drawingml/2006/wordprocessingDrawing" xmlns:w10="urn:schemas-microsoft-com:office:word" xmlns:w="http://schemas.openxmlformats.org/wordprocessingml/2006/main" xmlns:w14="http://schemas.microsoft.com/office/word/2010/wordml" xmlns:w15="http://schemas.microsoft.com/office/word/2012/wordml" xmlns:w16se="http://schemas.microsoft.com/office/word/2015/wordml/symex" xmlns:wpg="http://schemas.microsoft.com/office/word/2010/wordprocessingGroup" xmlns:wpi="http://schemas.microsoft.com/office/word/2010/wordprocessingInk" xmlns:wne="http://schemas.microsoft.com/office/word/2006/wordml" xmlns:wps="http://schemas.microsoft.com/office/word/2010/wordprocessingShape" mc:Ignorable="w14 w15 w16se wp14">
+<w:ftr xmlns:wpc="http://schemas.microsoft.com/office/word/2010/wordprocessingCanvas" xmlns:cx="http://schemas.microsoft.com/office/drawing/2014/chartex" xmlns:cx1="http://schemas.microsoft.com/office/drawing/2015/9/8/chartex" xmlns:cx2="http://schemas.microsoft.com/office/drawing/2015/10/21/chartex" xmlns:cx3="http://schemas.microsoft.com/office/drawing/2016/5/9/chartex" xmlns:cx4="http://schemas.microsoft.com/office/drawing/2016/5/10/chartex" xmlns:cx5="http://schemas.microsoft.com/office/drawing/2016/5/11/chartex" xmlns:cx6="http://schemas.microsoft.com/office/drawing/2016/5/12/chartex" xmlns:cx7="http://schemas.microsoft.com/office/drawing/2016/5/13/chartex" xmlns:cx8="http://schemas.microsoft.com/office/drawing/2016/5/14/chartex" xmlns:mc="http://schemas.openxmlformats.org/markup-compatibility/2006" xmlns:aink="http://schemas.microsoft.com/office/drawing/2016/ink" xmlns:am3d="http://schemas.microsoft.com/office/drawing/2017/model3d" xmlns:o="urn:schemas-microsoft-com:office:office" xmlns:oel="http://schemas.microsoft.com/office/2019/extlst" xmlns:r="http://schemas.openxmlformats.org/officeDocument/2006/relationships" xmlns:m="http://schemas.openxmlformats.org/officeDocument/2006/math" xmlns:v="urn:schemas-microsoft-com:vml" xmlns:wp14="http://schemas.microsoft.com/office/word/2010/wordprocessingDrawing" xmlns:wp="http://schemas.openxmlformats.org/drawingml/2006/wordprocessingDrawing" xmlns:w10="urn:schemas-microsoft-com:office:word" xmlns:w="http://schemas.openxmlformats.org/wordprocessingml/2006/main" xmlns:w14="http://schemas.microsoft.com/office/word/2010/wordml" xmlns:w15="http://schemas.microsoft.com/office/word/2012/wordml" xmlns:w16cex="http://schemas.microsoft.com/office/word/2018/wordml/cex" xmlns:w16cid="http://schemas.microsoft.com/office/word/2016/wordml/cid" xmlns:w16="http://schemas.microsoft.com/office/word/2018/wordml" xmlns:w16du="http://schemas.microsoft.com/office/word/2023/wordml/word16du" xmlns:w16sdtdh="http://schemas.microsoft.com/office/word/2020/wordml/sdtdatahash" xmlns:w16sdtfl="http://schemas.microsoft.com/office/word/2024/wordml/sdtformatlock" xmlns:w16se="http://schemas.microsoft.com/office/word/2015/wordml/symex" xmlns:wpg="http://schemas.microsoft.com/office/word/2010/wordprocessingGroup" xmlns:wpi="http://schemas.microsoft.com/office/word/2010/wordprocessingInk" xmlns:wne="http://schemas.microsoft.com/office/word/2006/wordml" xmlns:wps="http://schemas.microsoft.com/office/word/2010/wordprocessingShape" mc:Ignorable="w14 w15 w16se w16cid w16 w16cex w16sdtdh w16sdtfl w16du wp14">
   <w:p>
     <w:pPr>
       <w:bidi w:val="0"/>
@@ -8133,7 +8010,7 @@
 </file>
 
 <file path=word/footer2.xml><?xml version="1.0" encoding="utf-8"?>
-<w:ftr xmlns:wpc="http://schemas.microsoft.com/office/word/2010/wordprocessingCanvas" xmlns:cx="http://schemas.microsoft.com/office/drawing/2014/chartex" xmlns:mc="http://schemas.openxmlformats.org/markup-compatibility/2006" xmlns:o="urn:schemas-microsoft-com:office:office" xmlns:r="http://schemas.openxmlformats.org/officeDocument/2006/relationships" xmlns:m="http://schemas.openxmlformats.org/officeDocument/2006/math" xmlns:v="urn:schemas-microsoft-com:vml" xmlns:wp14="http://schemas.microsoft.com/office/word/2010/wordprocessingDrawing" xmlns:wp="http://schemas.openxmlformats.org/drawingml/2006/wordprocessingDrawing" xmlns:w10="urn:schemas-microsoft-com:office:word" xmlns:w="http://schemas.openxmlformats.org/wordprocessingml/2006/main" xmlns:w14="http://schemas.microsoft.com/office/word/2010/wordml" xmlns:w15="http://schemas.microsoft.com/office/word/2012/wordml" xmlns:w16se="http://schemas.microsoft.com/office/word/2015/wordml/symex" xmlns:wpg="http://schemas.microsoft.com/office/word/2010/wordprocessingGroup" xmlns:wpi="http://schemas.microsoft.com/office/word/2010/wordprocessingInk" xmlns:wne="http://schemas.microsoft.com/office/word/2006/wordml" xmlns:wps="http://schemas.microsoft.com/office/word/2010/wordprocessingShape" mc:Ignorable="w14 w15 w16se wp14">
+<w:ftr xmlns:wpc="http://schemas.microsoft.com/office/word/2010/wordprocessingCanvas" xmlns:cx="http://schemas.microsoft.com/office/drawing/2014/chartex" xmlns:cx1="http://schemas.microsoft.com/office/drawing/2015/9/8/chartex" xmlns:cx2="http://schemas.microsoft.com/office/drawing/2015/10/21/chartex" xmlns:cx3="http://schemas.microsoft.com/office/drawing/2016/5/9/chartex" xmlns:cx4="http://schemas.microsoft.com/office/drawing/2016/5/10/chartex" xmlns:cx5="http://schemas.microsoft.com/office/drawing/2016/5/11/chartex" xmlns:cx6="http://schemas.microsoft.com/office/drawing/2016/5/12/chartex" xmlns:cx7="http://schemas.microsoft.com/office/drawing/2016/5/13/chartex" xmlns:cx8="http://schemas.microsoft.com/office/drawing/2016/5/14/chartex" xmlns:mc="http://schemas.openxmlformats.org/markup-compatibility/2006" xmlns:aink="http://schemas.microsoft.com/office/drawing/2016/ink" xmlns:am3d="http://schemas.microsoft.com/office/drawing/2017/model3d" xmlns:o="urn:schemas-microsoft-com:office:office" xmlns:oel="http://schemas.microsoft.com/office/2019/extlst" xmlns:r="http://schemas.openxmlformats.org/officeDocument/2006/relationships" xmlns:m="http://schemas.openxmlformats.org/officeDocument/2006/math" xmlns:v="urn:schemas-microsoft-com:vml" xmlns:wp14="http://schemas.microsoft.com/office/word/2010/wordprocessingDrawing" xmlns:wp="http://schemas.openxmlformats.org/drawingml/2006/wordprocessingDrawing" xmlns:w10="urn:schemas-microsoft-com:office:word" xmlns:w="http://schemas.openxmlformats.org/wordprocessingml/2006/main" xmlns:w14="http://schemas.microsoft.com/office/word/2010/wordml" xmlns:w15="http://schemas.microsoft.com/office/word/2012/wordml" xmlns:w16cex="http://schemas.microsoft.com/office/word/2018/wordml/cex" xmlns:w16cid="http://schemas.microsoft.com/office/word/2016/wordml/cid" xmlns:w16="http://schemas.microsoft.com/office/word/2018/wordml" xmlns:w16du="http://schemas.microsoft.com/office/word/2023/wordml/word16du" xmlns:w16sdtdh="http://schemas.microsoft.com/office/word/2020/wordml/sdtdatahash" xmlns:w16sdtfl="http://schemas.microsoft.com/office/word/2024/wordml/sdtformatlock" xmlns:w16se="http://schemas.microsoft.com/office/word/2015/wordml/symex" xmlns:wpg="http://schemas.microsoft.com/office/word/2010/wordprocessingGroup" xmlns:wpi="http://schemas.microsoft.com/office/word/2010/wordprocessingInk" xmlns:wne="http://schemas.microsoft.com/office/word/2006/wordml" xmlns:wps="http://schemas.microsoft.com/office/word/2010/wordprocessingShape" mc:Ignorable="w14 w15 w16se w16cid w16 w16cex w16sdtdh w16sdtfl w16du wp14">
   <w:p>
     <w:pPr>
       <w:bidi w:val="0"/>
@@ -8146,7 +8023,7 @@
 </file>
 
 <file path=word/footer3.xml><?xml version="1.0" encoding="utf-8"?>
-<w:ftr xmlns:wpc="http://schemas.microsoft.com/office/word/2010/wordprocessingCanvas" xmlns:cx="http://schemas.microsoft.com/office/drawing/2014/chartex" xmlns:mc="http://schemas.openxmlformats.org/markup-compatibility/2006" xmlns:o="urn:schemas-microsoft-com:office:office" xmlns:r="http://schemas.openxmlformats.org/officeDocument/2006/relationships" xmlns:m="http://schemas.openxmlformats.org/officeDocument/2006/math" xmlns:v="urn:schemas-microsoft-com:vml" xmlns:wp14="http://schemas.microsoft.com/office/word/2010/wordprocessingDrawing" xmlns:wp="http://schemas.openxmlformats.org/drawingml/2006/wordprocessingDrawing" xmlns:w10="urn:schemas-microsoft-com:office:word" xmlns:w="http://schemas.openxmlformats.org/wordprocessingml/2006/main" xmlns:w14="http://schemas.microsoft.com/office/word/2010/wordml" xmlns:w15="http://schemas.microsoft.com/office/word/2012/wordml" xmlns:w16se="http://schemas.microsoft.com/office/word/2015/wordml/symex" xmlns:wpg="http://schemas.microsoft.com/office/word/2010/wordprocessingGroup" xmlns:wpi="http://schemas.microsoft.com/office/word/2010/wordprocessingInk" xmlns:wne="http://schemas.microsoft.com/office/word/2006/wordml" xmlns:wps="http://schemas.microsoft.com/office/word/2010/wordprocessingShape" mc:Ignorable="w14 w15 w16se wp14">
+<w:ftr xmlns:wpc="http://schemas.microsoft.com/office/word/2010/wordprocessingCanvas" xmlns:cx="http://schemas.microsoft.com/office/drawing/2014/chartex" xmlns:cx1="http://schemas.microsoft.com/office/drawing/2015/9/8/chartex" xmlns:cx2="http://schemas.microsoft.com/office/drawing/2015/10/21/chartex" xmlns:cx3="http://schemas.microsoft.com/office/drawing/2016/5/9/chartex" xmlns:cx4="http://schemas.microsoft.com/office/drawing/2016/5/10/chartex" xmlns:cx5="http://schemas.microsoft.com/office/drawing/2016/5/11/chartex" xmlns:cx6="http://schemas.microsoft.com/office/drawing/2016/5/12/chartex" xmlns:cx7="http://schemas.microsoft.com/office/drawing/2016/5/13/chartex" xmlns:cx8="http://schemas.microsoft.com/office/drawing/2016/5/14/chartex" xmlns:mc="http://schemas.openxmlformats.org/markup-compatibility/2006" xmlns:aink="http://schemas.microsoft.com/office/drawing/2016/ink" xmlns:am3d="http://schemas.microsoft.com/office/drawing/2017/model3d" xmlns:o="urn:schemas-microsoft-com:office:office" xmlns:oel="http://schemas.microsoft.com/office/2019/extlst" xmlns:r="http://schemas.openxmlformats.org/officeDocument/2006/relationships" xmlns:m="http://schemas.openxmlformats.org/officeDocument/2006/math" xmlns:v="urn:schemas-microsoft-com:vml" xmlns:wp14="http://schemas.microsoft.com/office/word/2010/wordprocessingDrawing" xmlns:wp="http://schemas.openxmlformats.org/drawingml/2006/wordprocessingDrawing" xmlns:w10="urn:schemas-microsoft-com:office:word" xmlns:w="http://schemas.openxmlformats.org/wordprocessingml/2006/main" xmlns:w14="http://schemas.microsoft.com/office/word/2010/wordml" xmlns:w15="http://schemas.microsoft.com/office/word/2012/wordml" xmlns:w16cex="http://schemas.microsoft.com/office/word/2018/wordml/cex" xmlns:w16cid="http://schemas.microsoft.com/office/word/2016/wordml/cid" xmlns:w16="http://schemas.microsoft.com/office/word/2018/wordml" xmlns:w16du="http://schemas.microsoft.com/office/word/2023/wordml/word16du" xmlns:w16sdtdh="http://schemas.microsoft.com/office/word/2020/wordml/sdtdatahash" xmlns:w16sdtfl="http://schemas.microsoft.com/office/word/2024/wordml/sdtformatlock" xmlns:w16se="http://schemas.microsoft.com/office/word/2015/wordml/symex" xmlns:wpg="http://schemas.microsoft.com/office/word/2010/wordprocessingGroup" xmlns:wpi="http://schemas.microsoft.com/office/word/2010/wordprocessingInk" xmlns:wne="http://schemas.microsoft.com/office/word/2006/wordml" xmlns:wps="http://schemas.microsoft.com/office/word/2010/wordprocessingShape" mc:Ignorable="w14 w15 w16se w16cid w16 w16cex w16sdtdh w16sdtfl w16du wp14">
   <w:p>
     <w:pPr>
       <w:bidi w:val="0"/>
@@ -8156,7 +8033,7 @@
 </file>
 
 <file path=word/footnotes.xml><?xml version="1.0" encoding="utf-8"?>
-<w:footnotes xmlns:wpc="http://schemas.microsoft.com/office/word/2010/wordprocessingCanvas" xmlns:cx="http://schemas.microsoft.com/office/drawing/2014/chartex" xmlns:mc="http://schemas.openxmlformats.org/markup-compatibility/2006" xmlns:o="urn:schemas-microsoft-com:office:office" xmlns:r="http://schemas.openxmlformats.org/officeDocument/2006/relationships" xmlns:m="http://schemas.openxmlformats.org/officeDocument/2006/math" xmlns:v="urn:schemas-microsoft-com:vml" xmlns:wp14="http://schemas.microsoft.com/office/word/2010/wordprocessingDrawing" xmlns:wp="http://schemas.openxmlformats.org/drawingml/2006/wordprocessingDrawing" xmlns:w10="urn:schemas-microsoft-com:office:word" xmlns:w="http://schemas.openxmlformats.org/wordprocessingml/2006/main" xmlns:w14="http://schemas.microsoft.com/office/word/2010/wordml" xmlns:w15="http://schemas.microsoft.com/office/word/2012/wordml" xmlns:w16se="http://schemas.microsoft.com/office/word/2015/wordml/symex" xmlns:wpg="http://schemas.microsoft.com/office/word/2010/wordprocessingGroup" xmlns:wpi="http://schemas.microsoft.com/office/word/2010/wordprocessingInk" xmlns:wne="http://schemas.microsoft.com/office/word/2006/wordml" xmlns:wps="http://schemas.microsoft.com/office/word/2010/wordprocessingShape" mc:Ignorable="w14 w15 w16se wp14">
+<w:footnotes xmlns:wpc="http://schemas.microsoft.com/office/word/2010/wordprocessingCanvas" xmlns:cx="http://schemas.microsoft.com/office/drawing/2014/chartex" xmlns:cx1="http://schemas.microsoft.com/office/drawing/2015/9/8/chartex" xmlns:cx2="http://schemas.microsoft.com/office/drawing/2015/10/21/chartex" xmlns:cx3="http://schemas.microsoft.com/office/drawing/2016/5/9/chartex" xmlns:cx4="http://schemas.microsoft.com/office/drawing/2016/5/10/chartex" xmlns:cx5="http://schemas.microsoft.com/office/drawing/2016/5/11/chartex" xmlns:cx6="http://schemas.microsoft.com/office/drawing/2016/5/12/chartex" xmlns:cx7="http://schemas.microsoft.com/office/drawing/2016/5/13/chartex" xmlns:cx8="http://schemas.microsoft.com/office/drawing/2016/5/14/chartex" xmlns:mc="http://schemas.openxmlformats.org/markup-compatibility/2006" xmlns:aink="http://schemas.microsoft.com/office/drawing/2016/ink" xmlns:am3d="http://schemas.microsoft.com/office/drawing/2017/model3d" xmlns:o="urn:schemas-microsoft-com:office:office" xmlns:oel="http://schemas.microsoft.com/office/2019/extlst" xmlns:r="http://schemas.openxmlformats.org/officeDocument/2006/relationships" xmlns:m="http://schemas.openxmlformats.org/officeDocument/2006/math" xmlns:v="urn:schemas-microsoft-com:vml" xmlns:wp14="http://schemas.microsoft.com/office/word/2010/wordprocessingDrawing" xmlns:wp="http://schemas.openxmlformats.org/drawingml/2006/wordprocessingDrawing" xmlns:w10="urn:schemas-microsoft-com:office:word" xmlns:w="http://schemas.openxmlformats.org/wordprocessingml/2006/main" xmlns:w14="http://schemas.microsoft.com/office/word/2010/wordml" xmlns:w15="http://schemas.microsoft.com/office/word/2012/wordml" xmlns:w16cex="http://schemas.microsoft.com/office/word/2018/wordml/cex" xmlns:w16cid="http://schemas.microsoft.com/office/word/2016/wordml/cid" xmlns:w16="http://schemas.microsoft.com/office/word/2018/wordml" xmlns:w16du="http://schemas.microsoft.com/office/word/2023/wordml/word16du" xmlns:w16sdtdh="http://schemas.microsoft.com/office/word/2020/wordml/sdtdatahash" xmlns:w16sdtfl="http://schemas.microsoft.com/office/word/2024/wordml/sdtformatlock" xmlns:w16se="http://schemas.microsoft.com/office/word/2015/wordml/symex" xmlns:wpg="http://schemas.microsoft.com/office/word/2010/wordprocessingGroup" xmlns:wpi="http://schemas.microsoft.com/office/word/2010/wordprocessingInk" xmlns:wne="http://schemas.microsoft.com/office/word/2006/wordml" xmlns:wps="http://schemas.microsoft.com/office/word/2010/wordprocessingShape" mc:Ignorable="w14 w15 w16se w16cid w16 w16cex w16sdtdh w16sdtfl w16du wp14">
   <w:footnote w:type="separator" w:id="-1">
     <w:p>
       <w:r>
@@ -8175,7 +8052,7 @@
 </file>
 
 <file path=word/numbering.xml><?xml version="1.0" encoding="utf-8"?>
-<w:numbering xmlns:wpc="http://schemas.microsoft.com/office/word/2010/wordprocessingCanvas" xmlns:cx="http://schemas.microsoft.com/office/drawing/2014/chartex" xmlns:mc="http://schemas.openxmlformats.org/markup-compatibility/2006" xmlns:o="urn:schemas-microsoft-com:office:office" xmlns:r="http://schemas.openxmlformats.org/officeDocument/2006/relationships" xmlns:m="http://schemas.openxmlformats.org/officeDocument/2006/math" xmlns:v="urn:schemas-microsoft-com:vml" xmlns:wp14="http://schemas.microsoft.com/office/word/2010/wordprocessingDrawing" xmlns:wp="http://schemas.openxmlformats.org/drawingml/2006/wordprocessingDrawing" xmlns:w10="urn:schemas-microsoft-com:office:word" xmlns:w="http://schemas.openxmlformats.org/wordprocessingml/2006/main" xmlns:w14="http://schemas.microsoft.com/office/word/2010/wordml" xmlns:w15="http://schemas.microsoft.com/office/word/2012/wordml" xmlns:w16se="http://schemas.microsoft.com/office/word/2015/wordml/symex" xmlns:wpg="http://schemas.microsoft.com/office/word/2010/wordprocessingGroup" xmlns:wpi="http://schemas.microsoft.com/office/word/2010/wordprocessingInk" xmlns:wne="http://schemas.microsoft.com/office/word/2006/wordml" xmlns:wps="http://schemas.microsoft.com/office/word/2010/wordprocessingShape" mc:Ignorable="w14 w15 w16se wp14">
+<w:numbering xmlns:wpc="http://schemas.microsoft.com/office/word/2010/wordprocessingCanvas" xmlns:cx="http://schemas.microsoft.com/office/drawing/2014/chartex" xmlns:cx1="http://schemas.microsoft.com/office/drawing/2015/9/8/chartex" xmlns:cx2="http://schemas.microsoft.com/office/drawing/2015/10/21/chartex" xmlns:cx3="http://schemas.microsoft.com/office/drawing/2016/5/9/chartex" xmlns:cx4="http://schemas.microsoft.com/office/drawing/2016/5/10/chartex" xmlns:cx5="http://schemas.microsoft.com/office/drawing/2016/5/11/chartex" xmlns:cx6="http://schemas.microsoft.com/office/drawing/2016/5/12/chartex" xmlns:cx7="http://schemas.microsoft.com/office/drawing/2016/5/13/chartex" xmlns:cx8="http://schemas.microsoft.com/office/drawing/2016/5/14/chartex" xmlns:mc="http://schemas.openxmlformats.org/markup-compatibility/2006" xmlns:aink="http://schemas.microsoft.com/office/drawing/2016/ink" xmlns:am3d="http://schemas.microsoft.com/office/drawing/2017/model3d" xmlns:o="urn:schemas-microsoft-com:office:office" xmlns:oel="http://schemas.microsoft.com/office/2019/extlst" xmlns:r="http://schemas.openxmlformats.org/officeDocument/2006/relationships" xmlns:m="http://schemas.openxmlformats.org/officeDocument/2006/math" xmlns:v="urn:schemas-microsoft-com:vml" xmlns:wp14="http://schemas.microsoft.com/office/word/2010/wordprocessingDrawing" xmlns:wp="http://schemas.openxmlformats.org/drawingml/2006/wordprocessingDrawing" xmlns:w10="urn:schemas-microsoft-com:office:word" xmlns:w="http://schemas.openxmlformats.org/wordprocessingml/2006/main" xmlns:w14="http://schemas.microsoft.com/office/word/2010/wordml" xmlns:w15="http://schemas.microsoft.com/office/word/2012/wordml" xmlns:w16cex="http://schemas.microsoft.com/office/word/2018/wordml/cex" xmlns:w16cid="http://schemas.microsoft.com/office/word/2016/wordml/cid" xmlns:w16="http://schemas.microsoft.com/office/word/2018/wordml" xmlns:w16du="http://schemas.microsoft.com/office/word/2023/wordml/word16du" xmlns:w16sdtdh="http://schemas.microsoft.com/office/word/2020/wordml/sdtdatahash" xmlns:w16sdtfl="http://schemas.microsoft.com/office/word/2024/wordml/sdtformatlock" xmlns:w16se="http://schemas.microsoft.com/office/word/2015/wordml/symex" xmlns:wpg="http://schemas.microsoft.com/office/word/2010/wordprocessingGroup" xmlns:wpi="http://schemas.microsoft.com/office/word/2010/wordprocessingInk" xmlns:wne="http://schemas.microsoft.com/office/word/2006/wordml" xmlns:wps="http://schemas.microsoft.com/office/word/2010/wordprocessingShape" mc:Ignorable="w14 w15 w16se w16cid w16 w16cex w16sdtdh w16sdtfl w16du wp14">
   <w:abstractNum w:abstractNumId="0" w15:restartNumberingAfterBreak="0">
     <w:nsid w:val="2546338B"/>
     <w:multiLevelType w:val="hybridMultilevel"/>
@@ -8498,7 +8375,7 @@
     <w:lvl w:ilvl="0">
       <w:start w:val="1"/>
       <w:numFmt w:val="decimal"/>
-      <w:pStyle w:val="1"/>
+      <w:pStyle w:val="Heading1"/>
       <w:lvlText w:val="%1."/>
       <w:lvlJc w:val="left"/>
       <w:pPr>
@@ -8523,7 +8400,7 @@
     <w:lvl w:ilvl="1">
       <w:start w:val="1"/>
       <w:numFmt w:val="decimal"/>
-      <w:pStyle w:val="2"/>
+      <w:pStyle w:val="Heading2"/>
       <w:lvlText w:val="%1.%2."/>
       <w:lvlJc w:val="left"/>
       <w:pPr>
@@ -8899,7 +8776,7 @@
     <w:lvl w:ilvl="0" w:tplc="7C649374">
       <w:start w:val="1"/>
       <w:numFmt w:val="hebrew1"/>
-      <w:pStyle w:val="3"/>
+      <w:pStyle w:val="Heading3"/>
       <w:lvlText w:val="%1."/>
       <w:lvlJc w:val="left"/>
       <w:pPr>
@@ -9114,25 +8991,25 @@
       </w:rPr>
     </w:lvl>
   </w:abstractNum>
-  <w:num w:numId="1">
+  <w:num w:numId="1" w16cid:durableId="792595450">
     <w:abstractNumId w:val="6"/>
   </w:num>
-  <w:num w:numId="2">
+  <w:num w:numId="2" w16cid:durableId="765001891">
     <w:abstractNumId w:val="3"/>
   </w:num>
-  <w:num w:numId="3">
+  <w:num w:numId="3" w16cid:durableId="981886579">
     <w:abstractNumId w:val="2"/>
   </w:num>
-  <w:num w:numId="4">
+  <w:num w:numId="4" w16cid:durableId="118496801">
     <w:abstractNumId w:val="0"/>
   </w:num>
-  <w:num w:numId="5">
+  <w:num w:numId="5" w16cid:durableId="1606227565">
     <w:abstractNumId w:val="1"/>
   </w:num>
-  <w:num w:numId="6">
+  <w:num w:numId="6" w16cid:durableId="847057404">
     <w:abstractNumId w:val="5"/>
   </w:num>
-  <w:num w:numId="7">
+  <w:num w:numId="7" w16cid:durableId="1456874060">
     <w:abstractNumId w:val="4"/>
   </w:num>
   <w:numIdMacAtCleanup w:val="5"/>
@@ -9140,7 +9017,7 @@
 </file>
 
 <file path=word/styles.xml><?xml version="1.0" encoding="utf-8"?>
-<w:styles xmlns:mc="http://schemas.openxmlformats.org/markup-compatibility/2006" xmlns:r="http://schemas.openxmlformats.org/officeDocument/2006/relationships" xmlns:w="http://schemas.openxmlformats.org/wordprocessingml/2006/main" xmlns:w14="http://schemas.microsoft.com/office/word/2010/wordml" xmlns:w15="http://schemas.microsoft.com/office/word/2012/wordml" xmlns:w16se="http://schemas.microsoft.com/office/word/2015/wordml/symex" mc:Ignorable="w14 w15 w16se">
+<w:styles xmlns:mc="http://schemas.openxmlformats.org/markup-compatibility/2006" xmlns:r="http://schemas.openxmlformats.org/officeDocument/2006/relationships" xmlns:w="http://schemas.openxmlformats.org/wordprocessingml/2006/main" xmlns:w14="http://schemas.microsoft.com/office/word/2010/wordml" xmlns:w15="http://schemas.microsoft.com/office/word/2012/wordml" xmlns:w16cex="http://schemas.microsoft.com/office/word/2018/wordml/cex" xmlns:w16cid="http://schemas.microsoft.com/office/word/2016/wordml/cid" xmlns:w16="http://schemas.microsoft.com/office/word/2018/wordml" xmlns:w16du="http://schemas.microsoft.com/office/word/2023/wordml/word16du" xmlns:w16sdtdh="http://schemas.microsoft.com/office/word/2020/wordml/sdtdatahash" xmlns:w16sdtfl="http://schemas.microsoft.com/office/word/2024/wordml/sdtformatlock" xmlns:w16se="http://schemas.microsoft.com/office/word/2015/wordml/symex" mc:Ignorable="w14 w15 w16se w16cid w16 w16cex w16sdtdh w16sdtfl w16du">
   <w:docDefaults>
     <w:rPrDefault>
       <w:rPr>
@@ -9156,7 +9033,7 @@
       </w:pPr>
     </w:pPrDefault>
   </w:docDefaults>
-  <w:latentStyles w:defLockedState="0" w:defUIPriority="99" w:defSemiHidden="0" w:defUnhideWhenUsed="0" w:defQFormat="0" w:count="371">
+  <w:latentStyles w:defLockedState="0" w:defUIPriority="99" w:defSemiHidden="0" w:defUnhideWhenUsed="0" w:defQFormat="0" w:count="376">
     <w:lsdException w:name="Normal" w:uiPriority="0" w:qFormat="1"/>
     <w:lsdException w:name="heading 1" w:uiPriority="9" w:qFormat="1"/>
     <w:lsdException w:name="heading 2" w:semiHidden="1" w:uiPriority="9" w:unhideWhenUsed="1" w:qFormat="1"/>
@@ -9528,8 +9405,13 @@
     <w:lsdException w:name="List Table 5 Dark Accent 6" w:uiPriority="50"/>
     <w:lsdException w:name="List Table 6 Colorful Accent 6" w:uiPriority="51"/>
     <w:lsdException w:name="List Table 7 Colorful Accent 6" w:uiPriority="52"/>
+    <w:lsdException w:name="Mention" w:semiHidden="1" w:unhideWhenUsed="1"/>
+    <w:lsdException w:name="Smart Hyperlink" w:semiHidden="1" w:unhideWhenUsed="1"/>
+    <w:lsdException w:name="Hashtag" w:semiHidden="1" w:unhideWhenUsed="1"/>
+    <w:lsdException w:name="Unresolved Mention" w:semiHidden="1" w:unhideWhenUsed="1"/>
+    <w:lsdException w:name="Smart Link" w:semiHidden="1" w:unhideWhenUsed="1"/>
   </w:latentStyles>
-  <w:style w:type="paragraph" w:default="1" w:styleId="a">
+  <w:style w:type="paragraph" w:default="1" w:styleId="Normal">
     <w:name w:val="Normal"/>
     <w:qFormat/>
     <w:rsid w:val="001F4C7D"/>
@@ -9545,11 +9427,11 @@
       <w:szCs w:val="28"/>
     </w:rPr>
   </w:style>
-  <w:style w:type="paragraph" w:styleId="1">
+  <w:style w:type="paragraph" w:styleId="Heading1">
     <w:name w:val="heading 1"/>
-    <w:basedOn w:val="a"/>
-    <w:next w:val="a"/>
-    <w:link w:val="10"/>
+    <w:basedOn w:val="Normal"/>
+    <w:next w:val="Normal"/>
+    <w:link w:val="Heading1Char"/>
     <w:uiPriority w:val="9"/>
     <w:qFormat/>
     <w:rsid w:val="001F4C7D"/>
@@ -9567,11 +9449,11 @@
       <w:szCs w:val="26"/>
     </w:rPr>
   </w:style>
-  <w:style w:type="paragraph" w:styleId="2">
+  <w:style w:type="paragraph" w:styleId="Heading2">
     <w:name w:val="heading 2"/>
-    <w:basedOn w:val="a"/>
-    <w:next w:val="a"/>
-    <w:link w:val="20"/>
+    <w:basedOn w:val="Normal"/>
+    <w:next w:val="Normal"/>
+    <w:link w:val="Heading2Char"/>
     <w:uiPriority w:val="9"/>
     <w:unhideWhenUsed/>
     <w:qFormat/>
@@ -9589,11 +9471,11 @@
       <w:szCs w:val="26"/>
     </w:rPr>
   </w:style>
-  <w:style w:type="paragraph" w:styleId="3">
+  <w:style w:type="paragraph" w:styleId="Heading3">
     <w:name w:val="heading 3"/>
-    <w:basedOn w:val="a"/>
-    <w:next w:val="a"/>
-    <w:link w:val="30"/>
+    <w:basedOn w:val="Normal"/>
+    <w:next w:val="Normal"/>
+    <w:link w:val="Heading3Char"/>
     <w:uiPriority w:val="9"/>
     <w:unhideWhenUsed/>
     <w:qFormat/>
@@ -9612,13 +9494,13 @@
       <w:u w:val="single" w:color="000000"/>
     </w:rPr>
   </w:style>
-  <w:style w:type="character" w:default="1" w:styleId="a0">
+  <w:style w:type="character" w:default="1" w:styleId="DefaultParagraphFont">
     <w:name w:val="Default Paragraph Font"/>
     <w:uiPriority w:val="1"/>
     <w:semiHidden/>
     <w:unhideWhenUsed/>
   </w:style>
-  <w:style w:type="table" w:default="1" w:styleId="a1">
+  <w:style w:type="table" w:default="1" w:styleId="TableNormal">
     <w:name w:val="Normal Table"/>
     <w:uiPriority w:val="99"/>
     <w:semiHidden/>
@@ -9633,7 +9515,7 @@
       </w:tblCellMar>
     </w:tblPr>
   </w:style>
-  <w:style w:type="numbering" w:default="1" w:styleId="a2">
+  <w:style w:type="numbering" w:default="1" w:styleId="NoList">
     <w:name w:val="No List"/>
     <w:uiPriority w:val="99"/>
     <w:semiHidden/>
@@ -9653,9 +9535,9 @@
       </w:tblCellMar>
     </w:tblPr>
   </w:style>
-  <w:style w:type="paragraph" w:styleId="a3">
+  <w:style w:type="paragraph" w:styleId="ListParagraph">
     <w:name w:val="List Paragraph"/>
-    <w:basedOn w:val="a"/>
+    <w:basedOn w:val="Normal"/>
     <w:uiPriority w:val="34"/>
     <w:qFormat/>
     <w:rsid w:val="00CC3D20"/>
@@ -9670,10 +9552,10 @@
       <w:sz w:val="22"/>
     </w:rPr>
   </w:style>
-  <w:style w:type="paragraph" w:styleId="a4">
+  <w:style w:type="paragraph" w:styleId="Header">
     <w:name w:val="header"/>
-    <w:basedOn w:val="a"/>
-    <w:link w:val="a5"/>
+    <w:basedOn w:val="Normal"/>
+    <w:link w:val="HeaderChar"/>
     <w:uiPriority w:val="99"/>
     <w:unhideWhenUsed/>
     <w:rsid w:val="00F25502"/>
@@ -9685,10 +9567,10 @@
       <w:spacing w:line="240" w:lineRule="auto"/>
     </w:pPr>
   </w:style>
-  <w:style w:type="character" w:customStyle="1" w:styleId="a5">
-    <w:name w:val="כותרת עליונה תו"/>
-    <w:basedOn w:val="a0"/>
-    <w:link w:val="a4"/>
+  <w:style w:type="character" w:customStyle="1" w:styleId="HeaderChar">
+    <w:name w:val="Header Char"/>
+    <w:basedOn w:val="DefaultParagraphFont"/>
+    <w:link w:val="Header"/>
     <w:uiPriority w:val="99"/>
     <w:rsid w:val="00F25502"/>
     <w:rPr>
@@ -9697,9 +9579,9 @@
       <w:sz w:val="26"/>
     </w:rPr>
   </w:style>
-  <w:style w:type="table" w:styleId="a6">
+  <w:style w:type="table" w:styleId="TableGrid0">
     <w:name w:val="Table Grid"/>
-    <w:basedOn w:val="a1"/>
+    <w:basedOn w:val="TableNormal"/>
     <w:uiPriority w:val="39"/>
     <w:rsid w:val="00E015AA"/>
     <w:pPr>
@@ -9718,7 +9600,7 @@
   </w:style>
   <w:style w:type="character" w:styleId="Hyperlink">
     <w:name w:val="Hyperlink"/>
-    <w:basedOn w:val="a0"/>
+    <w:basedOn w:val="DefaultParagraphFont"/>
     <w:uiPriority w:val="99"/>
     <w:unhideWhenUsed/>
     <w:rsid w:val="000D261B"/>
@@ -9727,10 +9609,10 @@
       <w:u w:val="single"/>
     </w:rPr>
   </w:style>
-  <w:style w:type="paragraph" w:styleId="a7">
+  <w:style w:type="paragraph" w:styleId="BalloonText">
     <w:name w:val="Balloon Text"/>
-    <w:basedOn w:val="a"/>
-    <w:link w:val="a8"/>
+    <w:basedOn w:val="Normal"/>
+    <w:link w:val="BalloonTextChar"/>
     <w:uiPriority w:val="99"/>
     <w:semiHidden/>
     <w:unhideWhenUsed/>
@@ -9744,10 +9626,10 @@
       <w:szCs w:val="16"/>
     </w:rPr>
   </w:style>
-  <w:style w:type="character" w:customStyle="1" w:styleId="a8">
-    <w:name w:val="טקסט בלונים תו"/>
-    <w:basedOn w:val="a0"/>
-    <w:link w:val="a7"/>
+  <w:style w:type="character" w:customStyle="1" w:styleId="BalloonTextChar">
+    <w:name w:val="Balloon Text Char"/>
+    <w:basedOn w:val="DefaultParagraphFont"/>
+    <w:link w:val="BalloonText"/>
     <w:uiPriority w:val="99"/>
     <w:semiHidden/>
     <w:rsid w:val="00F8613E"/>
@@ -9758,10 +9640,10 @@
       <w:szCs w:val="16"/>
     </w:rPr>
   </w:style>
-  <w:style w:type="paragraph" w:styleId="HTML">
+  <w:style w:type="paragraph" w:styleId="HTMLPreformatted">
     <w:name w:val="HTML Preformatted"/>
-    <w:basedOn w:val="a"/>
-    <w:link w:val="HTML0"/>
+    <w:basedOn w:val="Normal"/>
+    <w:link w:val="HTMLPreformattedChar"/>
     <w:uiPriority w:val="99"/>
     <w:semiHidden/>
     <w:unhideWhenUsed/>
@@ -9796,10 +9678,10 @@
       <w:szCs w:val="20"/>
     </w:rPr>
   </w:style>
-  <w:style w:type="character" w:customStyle="1" w:styleId="HTML0">
-    <w:name w:val="HTML מעוצב מראש תו"/>
-    <w:basedOn w:val="a0"/>
-    <w:link w:val="HTML"/>
+  <w:style w:type="character" w:customStyle="1" w:styleId="HTMLPreformattedChar">
+    <w:name w:val="HTML Preformatted Char"/>
+    <w:basedOn w:val="DefaultParagraphFont"/>
+    <w:link w:val="HTMLPreformatted"/>
     <w:uiPriority w:val="99"/>
     <w:semiHidden/>
     <w:rsid w:val="00F83B4F"/>
@@ -9809,10 +9691,10 @@
       <w:szCs w:val="20"/>
     </w:rPr>
   </w:style>
-  <w:style w:type="character" w:customStyle="1" w:styleId="10">
-    <w:name w:val="כותרת 1 תו"/>
-    <w:basedOn w:val="a0"/>
-    <w:link w:val="1"/>
+  <w:style w:type="character" w:customStyle="1" w:styleId="Heading1Char">
+    <w:name w:val="Heading 1 Char"/>
+    <w:basedOn w:val="DefaultParagraphFont"/>
+    <w:link w:val="Heading1"/>
     <w:uiPriority w:val="9"/>
     <w:rsid w:val="001F4C7D"/>
     <w:rPr>
@@ -9824,10 +9706,10 @@
       <w:szCs w:val="26"/>
     </w:rPr>
   </w:style>
-  <w:style w:type="character" w:customStyle="1" w:styleId="20">
-    <w:name w:val="כותרת 2 תו"/>
-    <w:basedOn w:val="a0"/>
-    <w:link w:val="2"/>
+  <w:style w:type="character" w:customStyle="1" w:styleId="Heading2Char">
+    <w:name w:val="Heading 2 Char"/>
+    <w:basedOn w:val="DefaultParagraphFont"/>
+    <w:link w:val="Heading2"/>
     <w:uiPriority w:val="9"/>
     <w:rsid w:val="001F4C7D"/>
     <w:rPr>
@@ -9837,10 +9719,10 @@
       <w:szCs w:val="26"/>
     </w:rPr>
   </w:style>
-  <w:style w:type="character" w:customStyle="1" w:styleId="30">
-    <w:name w:val="כותרת 3 תו"/>
-    <w:basedOn w:val="a0"/>
-    <w:link w:val="3"/>
+  <w:style w:type="character" w:customStyle="1" w:styleId="Heading3Char">
+    <w:name w:val="Heading 3 Char"/>
+    <w:basedOn w:val="DefaultParagraphFont"/>
+    <w:link w:val="Heading3"/>
     <w:uiPriority w:val="9"/>
     <w:rsid w:val="001F4C7D"/>
     <w:rPr>
@@ -9855,7 +9737,7 @@
   </w:style>
   <w:style w:type="paragraph" w:customStyle="1" w:styleId="fs-1p4">
     <w:name w:val="fs-1p4"/>
-    <w:basedOn w:val="a"/>
+    <w:basedOn w:val="Normal"/>
     <w:rsid w:val="00A3556A"/>
     <w:pPr>
       <w:bidi w:val="0"/>
@@ -9871,7 +9753,7 @@
   </w:style>
   <w:style w:type="character" w:styleId="FollowedHyperlink">
     <w:name w:val="FollowedHyperlink"/>
-    <w:basedOn w:val="a0"/>
+    <w:basedOn w:val="DefaultParagraphFont"/>
     <w:uiPriority w:val="99"/>
     <w:semiHidden/>
     <w:unhideWhenUsed/>
@@ -9881,9 +9763,9 @@
       <w:u w:val="single"/>
     </w:rPr>
   </w:style>
-  <w:style w:type="character" w:customStyle="1" w:styleId="11">
+  <w:style w:type="character" w:customStyle="1" w:styleId="1">
     <w:name w:val="אזכור לא מזוהה1"/>
-    <w:basedOn w:val="a0"/>
+    <w:basedOn w:val="DefaultParagraphFont"/>
     <w:uiPriority w:val="99"/>
     <w:semiHidden/>
     <w:unhideWhenUsed/>

</xml_diff>

<commit_message>
chsnge in the word no need to see
</commit_message>
<xml_diff>
--- a/word file/2025-2-17.docx
+++ b/word file/2025-2-17.docx
@@ -5,7 +5,7 @@
     <w:p>
       <w:pPr>
         <w:rPr>
-          <w:rFonts w:cstheme="minorBidi"/>
+          <w:rFonts w:cstheme="minorBidi" w:hint="cs"/>
           <w:b/>
           <w:bCs/>
           <w:sz w:val="24"/>
@@ -1377,7 +1377,7 @@
           <w:szCs w:val="24"/>
         </w:rPr>
         <w:drawing>
-          <wp:anchor distT="0" distB="0" distL="114300" distR="114300" simplePos="0" relativeHeight="251659264" behindDoc="0" locked="0" layoutInCell="1" allowOverlap="1" wp14:anchorId="519DD1D4" wp14:editId="3C6E09A3">
+          <wp:anchor distT="0" distB="0" distL="114300" distR="114300" simplePos="0" relativeHeight="251659264" behindDoc="0" locked="0" layoutInCell="1" allowOverlap="1" wp14:anchorId="519DD1D4" wp14:editId="58ACDFA8">
             <wp:simplePos x="0" y="0"/>
             <wp:positionH relativeFrom="column">
               <wp:posOffset>2868930</wp:posOffset>
@@ -1602,7 +1602,7 @@
     </w:p>
     <w:p>
       <w:pPr>
-        <w:pStyle w:val="Heading1"/>
+        <w:pStyle w:val="1"/>
         <w:rPr>
           <w:sz w:val="24"/>
           <w:szCs w:val="24"/>
@@ -1678,7 +1678,7 @@
     </w:p>
     <w:p>
       <w:pPr>
-        <w:pStyle w:val="Heading1"/>
+        <w:pStyle w:val="1"/>
         <w:rPr>
           <w:sz w:val="24"/>
           <w:szCs w:val="24"/>
@@ -1703,7 +1703,7 @@
     </w:p>
     <w:p>
       <w:pPr>
-        <w:pStyle w:val="Heading2"/>
+        <w:pStyle w:val="2"/>
         <w:rPr>
           <w:sz w:val="24"/>
           <w:szCs w:val="24"/>
@@ -1833,7 +1833,7 @@
     </w:p>
     <w:p>
       <w:pPr>
-        <w:pStyle w:val="Heading2"/>
+        <w:pStyle w:val="2"/>
         <w:rPr>
           <w:sz w:val="24"/>
           <w:szCs w:val="24"/>
@@ -2074,7 +2074,7 @@
     </w:p>
     <w:p>
       <w:pPr>
-        <w:pStyle w:val="Heading1"/>
+        <w:pStyle w:val="1"/>
         <w:rPr>
           <w:color w:val="32074F"/>
           <w:sz w:val="24"/>
@@ -2396,7 +2396,7 @@
     </w:p>
     <w:p>
       <w:pPr>
-        <w:pStyle w:val="Heading1"/>
+        <w:pStyle w:val="1"/>
         <w:rPr>
           <w:sz w:val="24"/>
           <w:szCs w:val="24"/>
@@ -2536,7 +2536,7 @@
     </w:p>
     <w:p>
       <w:pPr>
-        <w:pStyle w:val="Heading1"/>
+        <w:pStyle w:val="1"/>
         <w:rPr>
           <w:sz w:val="24"/>
           <w:szCs w:val="24"/>
@@ -2554,7 +2554,7 @@
     </w:p>
     <w:p>
       <w:pPr>
-        <w:pStyle w:val="Heading2"/>
+        <w:pStyle w:val="2"/>
         <w:rPr>
           <w:sz w:val="24"/>
           <w:szCs w:val="24"/>
@@ -2669,7 +2669,7 @@
     </w:p>
     <w:p>
       <w:pPr>
-        <w:pStyle w:val="Heading2"/>
+        <w:pStyle w:val="2"/>
         <w:rPr>
           <w:rtl/>
         </w:rPr>
@@ -2683,7 +2683,7 @@
     </w:p>
     <w:tbl>
       <w:tblPr>
-        <w:tblStyle w:val="TableGrid0"/>
+        <w:tblStyle w:val="a6"/>
         <w:tblpPr w:leftFromText="180" w:rightFromText="180" w:vertAnchor="text" w:tblpXSpec="center" w:tblpY="1"/>
         <w:tblOverlap w:val="never"/>
         <w:bidiVisual/>
@@ -3706,7 +3706,7 @@
     </w:p>
     <w:tbl>
       <w:tblPr>
-        <w:tblStyle w:val="TableGrid0"/>
+        <w:tblStyle w:val="a6"/>
         <w:tblpPr w:leftFromText="180" w:rightFromText="180" w:vertAnchor="text" w:tblpXSpec="center" w:tblpY="1"/>
         <w:tblOverlap w:val="never"/>
         <w:bidiVisual/>
@@ -5463,7 +5463,7 @@
     </w:p>
     <w:tbl>
       <w:tblPr>
-        <w:tblStyle w:val="TableGrid0"/>
+        <w:tblStyle w:val="a6"/>
         <w:tblpPr w:leftFromText="180" w:rightFromText="180" w:vertAnchor="text" w:tblpXSpec="center" w:tblpY="1"/>
         <w:tblOverlap w:val="never"/>
         <w:bidiVisual/>
@@ -5633,7 +5633,7 @@
           </w:p>
           <w:p>
             <w:pPr>
-              <w:pStyle w:val="ListParagraph"/>
+              <w:pStyle w:val="a3"/>
               <w:numPr>
                 <w:ilvl w:val="0"/>
                 <w:numId w:val="6"/>
@@ -5683,7 +5683,7 @@
           </w:p>
           <w:p>
             <w:pPr>
-              <w:pStyle w:val="ListParagraph"/>
+              <w:pStyle w:val="a3"/>
               <w:numPr>
                 <w:ilvl w:val="0"/>
                 <w:numId w:val="6"/>
@@ -5717,7 +5717,7 @@
           </w:p>
           <w:p>
             <w:pPr>
-              <w:pStyle w:val="ListParagraph"/>
+              <w:pStyle w:val="a3"/>
               <w:numPr>
                 <w:ilvl w:val="0"/>
                 <w:numId w:val="6"/>
@@ -5742,7 +5742,7 @@
           </w:p>
           <w:p>
             <w:pPr>
-              <w:pStyle w:val="ListParagraph"/>
+              <w:pStyle w:val="a3"/>
               <w:numPr>
                 <w:ilvl w:val="0"/>
                 <w:numId w:val="6"/>
@@ -5775,7 +5775,7 @@
           </w:p>
           <w:p>
             <w:pPr>
-              <w:pStyle w:val="ListParagraph"/>
+              <w:pStyle w:val="a3"/>
               <w:numPr>
                 <w:ilvl w:val="0"/>
                 <w:numId w:val="6"/>
@@ -5808,7 +5808,7 @@
           </w:p>
           <w:p>
             <w:pPr>
-              <w:pStyle w:val="ListParagraph"/>
+              <w:pStyle w:val="a3"/>
               <w:numPr>
                 <w:ilvl w:val="0"/>
                 <w:numId w:val="6"/>
@@ -5850,7 +5850,7 @@
           </w:p>
           <w:p>
             <w:pPr>
-              <w:pStyle w:val="ListParagraph"/>
+              <w:pStyle w:val="a3"/>
               <w:numPr>
                 <w:ilvl w:val="0"/>
                 <w:numId w:val="6"/>
@@ -5883,7 +5883,7 @@
           </w:p>
           <w:p>
             <w:pPr>
-              <w:pStyle w:val="ListParagraph"/>
+              <w:pStyle w:val="a3"/>
               <w:numPr>
                 <w:ilvl w:val="0"/>
                 <w:numId w:val="6"/>
@@ -5933,7 +5933,7 @@
           </w:p>
           <w:p>
             <w:pPr>
-              <w:pStyle w:val="ListParagraph"/>
+              <w:pStyle w:val="a3"/>
               <w:numPr>
                 <w:ilvl w:val="0"/>
                 <w:numId w:val="6"/>
@@ -5983,7 +5983,7 @@
           </w:p>
           <w:p>
             <w:pPr>
-              <w:pStyle w:val="ListParagraph"/>
+              <w:pStyle w:val="a3"/>
               <w:numPr>
                 <w:ilvl w:val="0"/>
                 <w:numId w:val="6"/>
@@ -6032,7 +6032,7 @@
           </w:p>
           <w:p>
             <w:pPr>
-              <w:pStyle w:val="ListParagraph"/>
+              <w:pStyle w:val="a3"/>
               <w:numPr>
                 <w:ilvl w:val="0"/>
                 <w:numId w:val="6"/>
@@ -6092,7 +6092,7 @@
           </w:p>
           <w:p>
             <w:pPr>
-              <w:pStyle w:val="ListParagraph"/>
+              <w:pStyle w:val="a3"/>
               <w:numPr>
                 <w:ilvl w:val="0"/>
                 <w:numId w:val="6"/>
@@ -6152,7 +6152,7 @@
           </w:p>
           <w:p>
             <w:pPr>
-              <w:pStyle w:val="ListParagraph"/>
+              <w:pStyle w:val="a3"/>
               <w:numPr>
                 <w:ilvl w:val="0"/>
                 <w:numId w:val="6"/>
@@ -6212,7 +6212,7 @@
           </w:p>
           <w:p>
             <w:pPr>
-              <w:pStyle w:val="ListParagraph"/>
+              <w:pStyle w:val="a3"/>
               <w:numPr>
                 <w:ilvl w:val="0"/>
                 <w:numId w:val="6"/>
@@ -6264,7 +6264,7 @@
           </w:p>
           <w:p>
             <w:pPr>
-              <w:pStyle w:val="ListParagraph"/>
+              <w:pStyle w:val="a3"/>
               <w:numPr>
                 <w:ilvl w:val="0"/>
                 <w:numId w:val="6"/>
@@ -6324,7 +6324,7 @@
           </w:p>
           <w:p>
             <w:pPr>
-              <w:pStyle w:val="ListParagraph"/>
+              <w:pStyle w:val="a3"/>
               <w:numPr>
                 <w:ilvl w:val="0"/>
                 <w:numId w:val="6"/>
@@ -6591,7 +6591,7 @@
           </w:p>
           <w:p>
             <w:pPr>
-              <w:pStyle w:val="ListParagraph"/>
+              <w:pStyle w:val="a3"/>
               <w:numPr>
                 <w:ilvl w:val="0"/>
                 <w:numId w:val="5"/>
@@ -6616,7 +6616,7 @@
           </w:p>
           <w:p>
             <w:pPr>
-              <w:pStyle w:val="ListParagraph"/>
+              <w:pStyle w:val="a3"/>
               <w:numPr>
                 <w:ilvl w:val="0"/>
                 <w:numId w:val="5"/>
@@ -6642,7 +6642,7 @@
           </w:p>
           <w:p>
             <w:pPr>
-              <w:pStyle w:val="ListParagraph"/>
+              <w:pStyle w:val="a3"/>
               <w:numPr>
                 <w:ilvl w:val="0"/>
                 <w:numId w:val="5"/>
@@ -6667,7 +6667,7 @@
           </w:p>
           <w:p>
             <w:pPr>
-              <w:pStyle w:val="ListParagraph"/>
+              <w:pStyle w:val="a3"/>
               <w:numPr>
                 <w:ilvl w:val="0"/>
                 <w:numId w:val="5"/>
@@ -6949,7 +6949,7 @@
     </w:p>
     <w:tbl>
       <w:tblPr>
-        <w:tblStyle w:val="TableGrid0"/>
+        <w:tblStyle w:val="a6"/>
         <w:tblpPr w:leftFromText="180" w:rightFromText="180" w:vertAnchor="text" w:tblpXSpec="center" w:tblpY="1"/>
         <w:tblOverlap w:val="never"/>
         <w:bidiVisual/>
@@ -7344,7 +7344,7 @@
           </w:p>
           <w:p>
             <w:pPr>
-              <w:pStyle w:val="ListParagraph"/>
+              <w:pStyle w:val="a3"/>
               <w:numPr>
                 <w:ilvl w:val="0"/>
                 <w:numId w:val="7"/>
@@ -7368,7 +7368,7 @@
           </w:p>
           <w:p>
             <w:pPr>
-              <w:pStyle w:val="ListParagraph"/>
+              <w:pStyle w:val="a3"/>
               <w:numPr>
                 <w:ilvl w:val="0"/>
                 <w:numId w:val="7"/>
@@ -7392,7 +7392,7 @@
           </w:p>
           <w:p>
             <w:pPr>
-              <w:pStyle w:val="ListParagraph"/>
+              <w:pStyle w:val="a3"/>
               <w:numPr>
                 <w:ilvl w:val="0"/>
                 <w:numId w:val="7"/>
@@ -7416,7 +7416,7 @@
           </w:p>
           <w:p>
             <w:pPr>
-              <w:pStyle w:val="ListParagraph"/>
+              <w:pStyle w:val="a3"/>
               <w:numPr>
                 <w:ilvl w:val="0"/>
                 <w:numId w:val="7"/>
@@ -7494,7 +7494,7 @@
     </w:p>
     <w:p>
       <w:pPr>
-        <w:pStyle w:val="Heading1"/>
+        <w:pStyle w:val="1"/>
         <w:rPr>
           <w:rtl/>
         </w:rPr>
@@ -7511,7 +7511,7 @@
     </w:p>
     <w:p>
       <w:pPr>
-        <w:pStyle w:val="Heading1"/>
+        <w:pStyle w:val="1"/>
         <w:rPr>
           <w:rtl/>
         </w:rPr>
@@ -7528,7 +7528,7 @@
     </w:p>
     <w:p>
       <w:pPr>
-        <w:pStyle w:val="Heading1"/>
+        <w:pStyle w:val="1"/>
       </w:pPr>
       <w:r>
         <w:rPr>
@@ -7543,75 +7543,53 @@
         </w:rPr>
         <w:t>:</w:t>
       </w:r>
-    </w:p>
-    <w:p/>
-    <w:p/>
-    <w:p/>
-    <w:p/>
-    <w:p/>
-    <w:p/>
-    <w:p/>
-    <w:p/>
-    <w:p/>
-    <w:p/>
-    <w:p/>
-    <w:p/>
-    <w:p/>
-    <w:p/>
-    <w:p/>
-    <w:p>
-      <w:pPr>
-        <w:rPr>
-          <w:rtl/>
-        </w:rPr>
-      </w:pPr>
     </w:p>
     <w:p>
       <w:pPr>
-        <w:pStyle w:val="Heading1"/>
-        <w:rPr>
-          <w:rtl/>
-        </w:rPr>
-      </w:pPr>
-      <w:r>
-        <w:rPr>
-          <w:rtl/>
-        </w:rPr>
-        <w:t>תרשימי מערכת מרכזיים</w:t>
-      </w:r>
-      <w:r>
-        <w:rPr>
-          <w:rFonts w:hint="cs"/>
-          <w:rtl/>
-        </w:rPr>
-        <w:t>:</w:t>
+        <w:bidi w:val="0"/>
+        <w:spacing w:after="160"/>
+        <w:ind w:left="0" w:firstLine="0"/>
+        <w:rPr>
+          <w:b/>
+          <w:bCs/>
+          <w:szCs w:val="26"/>
+          <w:rtl/>
+        </w:rPr>
+      </w:pPr>
+      <w:r>
+        <w:rPr>
+          <w:rtl/>
+        </w:rPr>
+        <w:br w:type="page"/>
       </w:r>
     </w:p>
     <w:p>
       <w:pPr>
-        <w:pStyle w:val="Heading2"/>
-        <w:rPr>
-          <w:szCs w:val="28"/>
-          <w:rtl/>
-        </w:rPr>
-      </w:pPr>
-      <w:r>
-        <w:t>Use Case</w:t>
+        <w:pStyle w:val="1"/>
+        <w:rPr>
+          <w:rtl/>
+        </w:rPr>
+      </w:pPr>
+      <w:r>
+        <w:rPr>
+          <w:rtl/>
+        </w:rPr>
+        <w:lastRenderedPageBreak/>
+        <w:t>תרשימי מערכת מרכזיים</w:t>
       </w:r>
       <w:r>
         <w:rPr>
           <w:rFonts w:hint="cs"/>
-          <w:szCs w:val="28"/>
-          <w:rtl/>
-        </w:rPr>
-        <w:t xml:space="preserve"> </w:t>
+          <w:rtl/>
+        </w:rPr>
+        <w:t>:</w:t>
       </w:r>
     </w:p>
     <w:p>
       <w:pPr>
-        <w:rPr>
-          <w:sz w:val="24"/>
-          <w:szCs w:val="24"/>
+        <w:pStyle w:val="2"/>
+        <w:rPr>
+          <w:szCs w:val="28"/>
           <w:rtl/>
         </w:rPr>
       </w:pPr>
@@ -7622,15 +7600,14 @@
           <w:szCs w:val="24"/>
           <w:rtl/>
         </w:rPr>
-        <w:lastRenderedPageBreak/>
         <w:drawing>
-          <wp:anchor distT="0" distB="0" distL="114300" distR="114300" simplePos="0" relativeHeight="251660288" behindDoc="0" locked="0" layoutInCell="1" allowOverlap="1" wp14:anchorId="0BA48A81" wp14:editId="11FF85F2">
+          <wp:anchor distT="0" distB="0" distL="114300" distR="114300" simplePos="0" relativeHeight="251660288" behindDoc="0" locked="0" layoutInCell="1" allowOverlap="1" wp14:anchorId="0BA48A81" wp14:editId="765C9429">
             <wp:simplePos x="0" y="0"/>
-            <wp:positionH relativeFrom="column">
-              <wp:posOffset>-6335</wp:posOffset>
+            <wp:positionH relativeFrom="margin">
+              <wp:align>right</wp:align>
             </wp:positionH>
             <wp:positionV relativeFrom="paragraph">
-              <wp:posOffset>-2401</wp:posOffset>
+              <wp:posOffset>329565</wp:posOffset>
             </wp:positionV>
             <wp:extent cx="5906770" cy="5891530"/>
             <wp:effectExtent l="0" t="0" r="0" b="0"/>
@@ -7673,10 +7650,30 @@
           </wp:anchor>
         </w:drawing>
       </w:r>
+      <w:r>
+        <w:t>Use Case</w:t>
+      </w:r>
+      <w:r>
+        <w:rPr>
+          <w:rFonts w:hint="cs"/>
+          <w:szCs w:val="28"/>
+          <w:rtl/>
+        </w:rPr>
+        <w:t xml:space="preserve"> </w:t>
+      </w:r>
     </w:p>
     <w:p>
       <w:pPr>
-        <w:pStyle w:val="ListParagraph"/>
+        <w:rPr>
+          <w:sz w:val="24"/>
+          <w:szCs w:val="24"/>
+          <w:rtl/>
+        </w:rPr>
+      </w:pPr>
+    </w:p>
+    <w:p>
+      <w:pPr>
+        <w:pStyle w:val="a3"/>
         <w:numPr>
           <w:ilvl w:val="0"/>
           <w:numId w:val="4"/>
@@ -7700,7 +7697,7 @@
     </w:p>
     <w:p>
       <w:pPr>
-        <w:pStyle w:val="ListParagraph"/>
+        <w:pStyle w:val="a3"/>
         <w:numPr>
           <w:ilvl w:val="0"/>
           <w:numId w:val="4"/>
@@ -7743,7 +7740,7 @@
     </w:p>
     <w:p>
       <w:pPr>
-        <w:pStyle w:val="ListParagraph"/>
+        <w:pStyle w:val="a3"/>
         <w:numPr>
           <w:ilvl w:val="0"/>
           <w:numId w:val="4"/>
@@ -8375,7 +8372,7 @@
     <w:lvl w:ilvl="0">
       <w:start w:val="1"/>
       <w:numFmt w:val="decimal"/>
-      <w:pStyle w:val="Heading1"/>
+      <w:pStyle w:val="1"/>
       <w:lvlText w:val="%1."/>
       <w:lvlJc w:val="left"/>
       <w:pPr>
@@ -8400,7 +8397,7 @@
     <w:lvl w:ilvl="1">
       <w:start w:val="1"/>
       <w:numFmt w:val="decimal"/>
-      <w:pStyle w:val="Heading2"/>
+      <w:pStyle w:val="2"/>
       <w:lvlText w:val="%1.%2."/>
       <w:lvlJc w:val="left"/>
       <w:pPr>
@@ -8776,7 +8773,7 @@
     <w:lvl w:ilvl="0" w:tplc="7C649374">
       <w:start w:val="1"/>
       <w:numFmt w:val="hebrew1"/>
-      <w:pStyle w:val="Heading3"/>
+      <w:pStyle w:val="3"/>
       <w:lvlText w:val="%1."/>
       <w:lvlJc w:val="left"/>
       <w:pPr>
@@ -9411,7 +9408,7 @@
     <w:lsdException w:name="Unresolved Mention" w:semiHidden="1" w:unhideWhenUsed="1"/>
     <w:lsdException w:name="Smart Link" w:semiHidden="1" w:unhideWhenUsed="1"/>
   </w:latentStyles>
-  <w:style w:type="paragraph" w:default="1" w:styleId="Normal">
+  <w:style w:type="paragraph" w:default="1" w:styleId="a">
     <w:name w:val="Normal"/>
     <w:qFormat/>
     <w:rsid w:val="001F4C7D"/>
@@ -9427,11 +9424,11 @@
       <w:szCs w:val="28"/>
     </w:rPr>
   </w:style>
-  <w:style w:type="paragraph" w:styleId="Heading1">
+  <w:style w:type="paragraph" w:styleId="1">
     <w:name w:val="heading 1"/>
-    <w:basedOn w:val="Normal"/>
-    <w:next w:val="Normal"/>
-    <w:link w:val="Heading1Char"/>
+    <w:basedOn w:val="a"/>
+    <w:next w:val="a"/>
+    <w:link w:val="10"/>
     <w:uiPriority w:val="9"/>
     <w:qFormat/>
     <w:rsid w:val="001F4C7D"/>
@@ -9449,11 +9446,11 @@
       <w:szCs w:val="26"/>
     </w:rPr>
   </w:style>
-  <w:style w:type="paragraph" w:styleId="Heading2">
+  <w:style w:type="paragraph" w:styleId="2">
     <w:name w:val="heading 2"/>
-    <w:basedOn w:val="Normal"/>
-    <w:next w:val="Normal"/>
-    <w:link w:val="Heading2Char"/>
+    <w:basedOn w:val="a"/>
+    <w:next w:val="a"/>
+    <w:link w:val="20"/>
     <w:uiPriority w:val="9"/>
     <w:unhideWhenUsed/>
     <w:qFormat/>
@@ -9471,11 +9468,11 @@
       <w:szCs w:val="26"/>
     </w:rPr>
   </w:style>
-  <w:style w:type="paragraph" w:styleId="Heading3">
+  <w:style w:type="paragraph" w:styleId="3">
     <w:name w:val="heading 3"/>
-    <w:basedOn w:val="Normal"/>
-    <w:next w:val="Normal"/>
-    <w:link w:val="Heading3Char"/>
+    <w:basedOn w:val="a"/>
+    <w:next w:val="a"/>
+    <w:link w:val="30"/>
     <w:uiPriority w:val="9"/>
     <w:unhideWhenUsed/>
     <w:qFormat/>
@@ -9494,13 +9491,13 @@
       <w:u w:val="single" w:color="000000"/>
     </w:rPr>
   </w:style>
-  <w:style w:type="character" w:default="1" w:styleId="DefaultParagraphFont">
+  <w:style w:type="character" w:default="1" w:styleId="a0">
     <w:name w:val="Default Paragraph Font"/>
     <w:uiPriority w:val="1"/>
     <w:semiHidden/>
     <w:unhideWhenUsed/>
   </w:style>
-  <w:style w:type="table" w:default="1" w:styleId="TableNormal">
+  <w:style w:type="table" w:default="1" w:styleId="a1">
     <w:name w:val="Normal Table"/>
     <w:uiPriority w:val="99"/>
     <w:semiHidden/>
@@ -9515,7 +9512,7 @@
       </w:tblCellMar>
     </w:tblPr>
   </w:style>
-  <w:style w:type="numbering" w:default="1" w:styleId="NoList">
+  <w:style w:type="numbering" w:default="1" w:styleId="a2">
     <w:name w:val="No List"/>
     <w:uiPriority w:val="99"/>
     <w:semiHidden/>
@@ -9535,9 +9532,9 @@
       </w:tblCellMar>
     </w:tblPr>
   </w:style>
-  <w:style w:type="paragraph" w:styleId="ListParagraph">
+  <w:style w:type="paragraph" w:styleId="a3">
     <w:name w:val="List Paragraph"/>
-    <w:basedOn w:val="Normal"/>
+    <w:basedOn w:val="a"/>
     <w:uiPriority w:val="34"/>
     <w:qFormat/>
     <w:rsid w:val="00CC3D20"/>
@@ -9552,10 +9549,10 @@
       <w:sz w:val="22"/>
     </w:rPr>
   </w:style>
-  <w:style w:type="paragraph" w:styleId="Header">
+  <w:style w:type="paragraph" w:styleId="a4">
     <w:name w:val="header"/>
-    <w:basedOn w:val="Normal"/>
-    <w:link w:val="HeaderChar"/>
+    <w:basedOn w:val="a"/>
+    <w:link w:val="a5"/>
     <w:uiPriority w:val="99"/>
     <w:unhideWhenUsed/>
     <w:rsid w:val="00F25502"/>
@@ -9567,10 +9564,10 @@
       <w:spacing w:line="240" w:lineRule="auto"/>
     </w:pPr>
   </w:style>
-  <w:style w:type="character" w:customStyle="1" w:styleId="HeaderChar">
-    <w:name w:val="Header Char"/>
-    <w:basedOn w:val="DefaultParagraphFont"/>
-    <w:link w:val="Header"/>
+  <w:style w:type="character" w:customStyle="1" w:styleId="a5">
+    <w:name w:val="כותרת עליונה תו"/>
+    <w:basedOn w:val="a0"/>
+    <w:link w:val="a4"/>
     <w:uiPriority w:val="99"/>
     <w:rsid w:val="00F25502"/>
     <w:rPr>
@@ -9579,9 +9576,9 @@
       <w:sz w:val="26"/>
     </w:rPr>
   </w:style>
-  <w:style w:type="table" w:styleId="TableGrid0">
+  <w:style w:type="table" w:styleId="a6">
     <w:name w:val="Table Grid"/>
-    <w:basedOn w:val="TableNormal"/>
+    <w:basedOn w:val="a1"/>
     <w:uiPriority w:val="39"/>
     <w:rsid w:val="00E015AA"/>
     <w:pPr>
@@ -9600,7 +9597,7 @@
   </w:style>
   <w:style w:type="character" w:styleId="Hyperlink">
     <w:name w:val="Hyperlink"/>
-    <w:basedOn w:val="DefaultParagraphFont"/>
+    <w:basedOn w:val="a0"/>
     <w:uiPriority w:val="99"/>
     <w:unhideWhenUsed/>
     <w:rsid w:val="000D261B"/>
@@ -9609,10 +9606,10 @@
       <w:u w:val="single"/>
     </w:rPr>
   </w:style>
-  <w:style w:type="paragraph" w:styleId="BalloonText">
+  <w:style w:type="paragraph" w:styleId="a7">
     <w:name w:val="Balloon Text"/>
-    <w:basedOn w:val="Normal"/>
-    <w:link w:val="BalloonTextChar"/>
+    <w:basedOn w:val="a"/>
+    <w:link w:val="a8"/>
     <w:uiPriority w:val="99"/>
     <w:semiHidden/>
     <w:unhideWhenUsed/>
@@ -9626,10 +9623,10 @@
       <w:szCs w:val="16"/>
     </w:rPr>
   </w:style>
-  <w:style w:type="character" w:customStyle="1" w:styleId="BalloonTextChar">
-    <w:name w:val="Balloon Text Char"/>
-    <w:basedOn w:val="DefaultParagraphFont"/>
-    <w:link w:val="BalloonText"/>
+  <w:style w:type="character" w:customStyle="1" w:styleId="a8">
+    <w:name w:val="טקסט בלונים תו"/>
+    <w:basedOn w:val="a0"/>
+    <w:link w:val="a7"/>
     <w:uiPriority w:val="99"/>
     <w:semiHidden/>
     <w:rsid w:val="00F8613E"/>
@@ -9640,10 +9637,10 @@
       <w:szCs w:val="16"/>
     </w:rPr>
   </w:style>
-  <w:style w:type="paragraph" w:styleId="HTMLPreformatted">
+  <w:style w:type="paragraph" w:styleId="HTML">
     <w:name w:val="HTML Preformatted"/>
-    <w:basedOn w:val="Normal"/>
-    <w:link w:val="HTMLPreformattedChar"/>
+    <w:basedOn w:val="a"/>
+    <w:link w:val="HTML0"/>
     <w:uiPriority w:val="99"/>
     <w:semiHidden/>
     <w:unhideWhenUsed/>
@@ -9678,10 +9675,10 @@
       <w:szCs w:val="20"/>
     </w:rPr>
   </w:style>
-  <w:style w:type="character" w:customStyle="1" w:styleId="HTMLPreformattedChar">
-    <w:name w:val="HTML Preformatted Char"/>
-    <w:basedOn w:val="DefaultParagraphFont"/>
-    <w:link w:val="HTMLPreformatted"/>
+  <w:style w:type="character" w:customStyle="1" w:styleId="HTML0">
+    <w:name w:val="HTML מעוצב מראש תו"/>
+    <w:basedOn w:val="a0"/>
+    <w:link w:val="HTML"/>
     <w:uiPriority w:val="99"/>
     <w:semiHidden/>
     <w:rsid w:val="00F83B4F"/>
@@ -9691,10 +9688,10 @@
       <w:szCs w:val="20"/>
     </w:rPr>
   </w:style>
-  <w:style w:type="character" w:customStyle="1" w:styleId="Heading1Char">
-    <w:name w:val="Heading 1 Char"/>
-    <w:basedOn w:val="DefaultParagraphFont"/>
-    <w:link w:val="Heading1"/>
+  <w:style w:type="character" w:customStyle="1" w:styleId="10">
+    <w:name w:val="כותרת 1 תו"/>
+    <w:basedOn w:val="a0"/>
+    <w:link w:val="1"/>
     <w:uiPriority w:val="9"/>
     <w:rsid w:val="001F4C7D"/>
     <w:rPr>
@@ -9706,10 +9703,10 @@
       <w:szCs w:val="26"/>
     </w:rPr>
   </w:style>
-  <w:style w:type="character" w:customStyle="1" w:styleId="Heading2Char">
-    <w:name w:val="Heading 2 Char"/>
-    <w:basedOn w:val="DefaultParagraphFont"/>
-    <w:link w:val="Heading2"/>
+  <w:style w:type="character" w:customStyle="1" w:styleId="20">
+    <w:name w:val="כותרת 2 תו"/>
+    <w:basedOn w:val="a0"/>
+    <w:link w:val="2"/>
     <w:uiPriority w:val="9"/>
     <w:rsid w:val="001F4C7D"/>
     <w:rPr>
@@ -9719,10 +9716,10 @@
       <w:szCs w:val="26"/>
     </w:rPr>
   </w:style>
-  <w:style w:type="character" w:customStyle="1" w:styleId="Heading3Char">
-    <w:name w:val="Heading 3 Char"/>
-    <w:basedOn w:val="DefaultParagraphFont"/>
-    <w:link w:val="Heading3"/>
+  <w:style w:type="character" w:customStyle="1" w:styleId="30">
+    <w:name w:val="כותרת 3 תו"/>
+    <w:basedOn w:val="a0"/>
+    <w:link w:val="3"/>
     <w:uiPriority w:val="9"/>
     <w:rsid w:val="001F4C7D"/>
     <w:rPr>
@@ -9737,7 +9734,7 @@
   </w:style>
   <w:style w:type="paragraph" w:customStyle="1" w:styleId="fs-1p4">
     <w:name w:val="fs-1p4"/>
-    <w:basedOn w:val="Normal"/>
+    <w:basedOn w:val="a"/>
     <w:rsid w:val="00A3556A"/>
     <w:pPr>
       <w:bidi w:val="0"/>
@@ -9753,7 +9750,7 @@
   </w:style>
   <w:style w:type="character" w:styleId="FollowedHyperlink">
     <w:name w:val="FollowedHyperlink"/>
-    <w:basedOn w:val="DefaultParagraphFont"/>
+    <w:basedOn w:val="a0"/>
     <w:uiPriority w:val="99"/>
     <w:semiHidden/>
     <w:unhideWhenUsed/>
@@ -9763,9 +9760,9 @@
       <w:u w:val="single"/>
     </w:rPr>
   </w:style>
-  <w:style w:type="character" w:customStyle="1" w:styleId="1">
+  <w:style w:type="character" w:customStyle="1" w:styleId="11">
     <w:name w:val="אזכור לא מזוהה1"/>
-    <w:basedOn w:val="DefaultParagraphFont"/>
+    <w:basedOn w:val="a0"/>
     <w:uiPriority w:val="99"/>
     <w:semiHidden/>
     <w:unhideWhenUsed/>

</xml_diff>

<commit_message>
see the word if it good ?
</commit_message>
<xml_diff>
--- a/word file/2025-2-17.docx
+++ b/word file/2025-2-17.docx
@@ -5,7 +5,6 @@
     <w:p>
       <w:pPr>
         <w:rPr>
-          <w:rFonts w:cstheme="minorBidi" w:hint="cs"/>
           <w:b/>
           <w:bCs/>
           <w:sz w:val="24"/>
@@ -1377,7 +1376,7 @@
           <w:szCs w:val="24"/>
         </w:rPr>
         <w:drawing>
-          <wp:anchor distT="0" distB="0" distL="114300" distR="114300" simplePos="0" relativeHeight="251659264" behindDoc="0" locked="0" layoutInCell="1" allowOverlap="1" wp14:anchorId="519DD1D4" wp14:editId="58ACDFA8">
+          <wp:anchor distT="0" distB="0" distL="114300" distR="114300" simplePos="0" relativeHeight="251659264" behindDoc="0" locked="0" layoutInCell="1" allowOverlap="1" wp14:anchorId="519DD1D4" wp14:editId="59B610FB">
             <wp:simplePos x="0" y="0"/>
             <wp:positionH relativeFrom="column">
               <wp:posOffset>2868930</wp:posOffset>
@@ -1755,7 +1754,6 @@
       </w:r>
       <w:r>
         <w:rPr>
-          <w:rFonts w:hint="cs"/>
           <w:sz w:val="24"/>
           <w:szCs w:val="24"/>
           <w:rtl/>
@@ -1772,7 +1770,6 @@
       </w:r>
       <w:r>
         <w:rPr>
-          <w:rFonts w:hint="cs"/>
           <w:sz w:val="24"/>
           <w:szCs w:val="24"/>
           <w:rtl/>
@@ -1797,7 +1794,6 @@
       </w:r>
       <w:r>
         <w:rPr>
-          <w:rFonts w:hint="cs"/>
           <w:sz w:val="24"/>
           <w:szCs w:val="24"/>
           <w:rtl/>
@@ -1893,7 +1889,6 @@
       </w:r>
       <w:r>
         <w:rPr>
-          <w:rFonts w:hint="cs"/>
           <w:sz w:val="24"/>
           <w:szCs w:val="24"/>
           <w:rtl/>
@@ -1910,7 +1905,6 @@
       </w:r>
       <w:r>
         <w:rPr>
-          <w:rFonts w:hint="cs"/>
           <w:sz w:val="24"/>
           <w:szCs w:val="24"/>
           <w:rtl/>
@@ -2007,24 +2001,7 @@
           <w:szCs w:val="24"/>
           <w:rtl/>
         </w:rPr>
-        <w:t>וטכנולוגית יותר מתקדמות במקום פעולות ידניות</w:t>
-      </w:r>
-      <w:r>
-        <w:rPr>
-          <w:rFonts w:hint="cs"/>
-          <w:sz w:val="24"/>
-          <w:szCs w:val="24"/>
-          <w:rtl/>
-        </w:rPr>
-        <w:t>, בעיקר פעולות המלצר.</w:t>
-      </w:r>
-      <w:r>
-        <w:rPr>
-          <w:sz w:val="24"/>
-          <w:szCs w:val="24"/>
-          <w:rtl/>
-        </w:rPr>
-        <w:t xml:space="preserve"> </w:t>
+        <w:t xml:space="preserve">וטכנולוגית יותר מתקדמות במקום פעולות ידניות, בעיקר פעולות המלצר. </w:t>
       </w:r>
       <w:r>
         <w:rPr>
@@ -2123,7 +2100,7 @@
       </w:hyperlink>
       <w:r>
         <w:rPr>
-          <w:rFonts w:ascii="David" w:hAnsi="David" w:cs="David" w:hint="cs"/>
+          <w:rFonts w:ascii="David" w:hAnsi="David" w:cs="David"/>
           <w:rtl/>
         </w:rPr>
         <w:t xml:space="preserve"> </w:t>
@@ -2173,7 +2150,7 @@
       </w:r>
       <w:r>
         <w:rPr>
-          <w:rFonts w:ascii="David" w:hAnsi="David" w:cs="David" w:hint="cs"/>
+          <w:rFonts w:ascii="David" w:hAnsi="David" w:cs="David"/>
           <w:rtl/>
         </w:rPr>
         <w:t>- היום</w:t>
@@ -2229,7 +2206,7 @@
       </w:r>
       <w:r>
         <w:rPr>
-          <w:rFonts w:ascii="David" w:hAnsi="David" w:cs="David" w:hint="cs"/>
+          <w:rFonts w:ascii="David" w:hAnsi="David" w:cs="David"/>
           <w:i/>
           <w:iCs/>
           <w:rtl/>
@@ -2238,17 +2215,10 @@
       </w:r>
       <w:r>
         <w:rPr>
-          <w:rFonts w:ascii="David" w:hAnsi="David" w:cs="David" w:hint="cs"/>
-          <w:rtl/>
-        </w:rPr>
-        <w:t xml:space="preserve"> השימושיו</w:t>
-      </w:r>
-      <w:r>
-        <w:rPr>
-          <w:rFonts w:ascii="David" w:hAnsi="David" w:cs="David" w:hint="eastAsia"/>
-          <w:rtl/>
-        </w:rPr>
-        <w:t>ת</w:t>
+          <w:rFonts w:ascii="David" w:hAnsi="David" w:cs="David"/>
+          <w:rtl/>
+        </w:rPr>
+        <w:t xml:space="preserve"> השימושיות</w:t>
       </w:r>
       <w:r>
         <w:rPr>
@@ -2302,14 +2272,14 @@
       </w:r>
       <w:r>
         <w:rPr>
-          <w:rFonts w:ascii="David" w:hAnsi="David" w:cs="David" w:hint="cs"/>
+          <w:rFonts w:ascii="David" w:hAnsi="David" w:cs="David"/>
           <w:rtl/>
         </w:rPr>
         <w:t xml:space="preserve"> </w:t>
       </w:r>
       <w:r>
         <w:rPr>
-          <w:rFonts w:ascii="David" w:hAnsi="David" w:cs="David" w:hint="cs"/>
+          <w:rFonts w:ascii="David" w:hAnsi="David" w:cs="David"/>
           <w:rtl/>
         </w:rPr>
         <w:t xml:space="preserve">  </w:t>
@@ -2451,7 +2421,7 @@
       </w:r>
       <w:r>
         <w:rPr>
-          <w:rFonts w:ascii="David" w:hAnsi="David" w:cs="David" w:hint="cs"/>
+          <w:rFonts w:ascii="David" w:hAnsi="David" w:cs="David"/>
           <w:rtl/>
         </w:rPr>
         <w:t xml:space="preserve"> המערכת מאפשרת למצע צ'ט בין הסועד לעובד ייעודי במסעדה לצורך התייעצות על מנות וסיוע בבחירת המנות. </w:t>
@@ -2671,11 +2641,15 @@
       <w:pPr>
         <w:pStyle w:val="2"/>
         <w:rPr>
-          <w:rtl/>
-        </w:rPr>
-      </w:pPr>
-      <w:r>
-        <w:rPr>
+          <w:sz w:val="24"/>
+          <w:szCs w:val="24"/>
+          <w:rtl/>
+        </w:rPr>
+      </w:pPr>
+      <w:r>
+        <w:rPr>
+          <w:sz w:val="24"/>
+          <w:szCs w:val="24"/>
           <w:rtl/>
         </w:rPr>
         <w:t>דרישות פונקציונאליות – רשימת דרישות המשתמש מהמערכת, מהן הפעולות בהן נדרשת המערכת לתמוך.</w:t>
@@ -7132,21 +7106,11 @@
             </w:r>
             <w:r>
               <w:rPr>
-                <w:rFonts w:hint="cs"/>
-                <w:sz w:val="24"/>
-                <w:szCs w:val="24"/>
-                <w:rtl/>
-              </w:rPr>
-              <w:t>עיקריו</w:t>
-            </w:r>
-            <w:r>
-              <w:rPr>
-                <w:rFonts w:hint="eastAsia"/>
-                <w:sz w:val="24"/>
-                <w:szCs w:val="24"/>
-                <w:rtl/>
-              </w:rPr>
-              <w:t>ת</w:t>
+                <w:sz w:val="24"/>
+                <w:szCs w:val="24"/>
+                <w:rtl/>
+              </w:rPr>
+              <w:t>עיקריות</w:t>
             </w:r>
           </w:p>
           <w:p>
@@ -7220,7 +7184,6 @@
             </w:r>
             <w:r>
               <w:rPr>
-                <w:rFonts w:hint="cs"/>
                 <w:sz w:val="24"/>
                 <w:szCs w:val="24"/>
                 <w:rtl/>
@@ -7496,16 +7459,24 @@
       <w:pPr>
         <w:pStyle w:val="1"/>
         <w:rPr>
-          <w:rtl/>
-        </w:rPr>
-      </w:pPr>
-      <w:r>
-        <w:rPr>
+          <w:sz w:val="24"/>
+          <w:szCs w:val="24"/>
+          <w:rtl/>
+        </w:rPr>
+      </w:pPr>
+      <w:r>
+        <w:rPr>
+          <w:sz w:val="24"/>
+          <w:szCs w:val="24"/>
           <w:rtl/>
         </w:rPr>
         <w:t>בעיות צפויות במהלך הפיתוח ופתרונות</w:t>
       </w:r>
       <w:r>
+        <w:rPr>
+          <w:sz w:val="24"/>
+          <w:szCs w:val="24"/>
+        </w:rPr>
         <w:t>:</w:t>
       </w:r>
     </w:p>
@@ -7513,36 +7484,614 @@
       <w:pPr>
         <w:pStyle w:val="1"/>
         <w:rPr>
-          <w:rtl/>
-        </w:rPr>
-      </w:pPr>
-      <w:r>
-        <w:rPr>
+          <w:sz w:val="24"/>
+          <w:szCs w:val="24"/>
+          <w:rtl/>
+        </w:rPr>
+      </w:pPr>
+      <w:r>
+        <w:rPr>
+          <w:sz w:val="24"/>
+          <w:szCs w:val="24"/>
           <w:rtl/>
         </w:rPr>
         <w:t>פתרון טכנולוגי נבחר</w:t>
       </w:r>
       <w:r>
+        <w:rPr>
+          <w:sz w:val="24"/>
+          <w:szCs w:val="24"/>
+        </w:rPr>
         <w:t>:</w:t>
       </w:r>
     </w:p>
     <w:p>
       <w:pPr>
-        <w:pStyle w:val="1"/>
-      </w:pPr>
-      <w:r>
-        <w:rPr>
-          <w:rtl/>
-        </w:rPr>
-        <w:t>שימוש במבני נתונים וארגון קבצים</w:t>
-      </w:r>
-      <w:r>
-        <w:rPr>
-          <w:rFonts w:hint="cs"/>
-          <w:rtl/>
-        </w:rPr>
-        <w:t>:</w:t>
-      </w:r>
+        <w:pStyle w:val="2"/>
+        <w:rPr>
+          <w:sz w:val="24"/>
+          <w:szCs w:val="24"/>
+          <w:rtl/>
+        </w:rPr>
+      </w:pPr>
+      <w:r>
+        <w:rPr>
+          <w:sz w:val="24"/>
+          <w:szCs w:val="24"/>
+          <w:rtl/>
+        </w:rPr>
+        <w:t xml:space="preserve">ממשק המשתמש/לקוח – </w:t>
+      </w:r>
+      <w:r>
+        <w:rPr>
+          <w:sz w:val="24"/>
+          <w:szCs w:val="24"/>
+        </w:rPr>
+        <w:t xml:space="preserve"> :</w:t>
+      </w:r>
+      <w:r>
+        <w:rPr>
+          <w:sz w:val="24"/>
+          <w:szCs w:val="24"/>
+        </w:rPr>
+        <w:t>GUI</w:t>
+      </w:r>
+    </w:p>
+    <w:p>
+      <w:pPr>
+        <w:jc w:val="center"/>
+        <w:rPr>
+          <w:rFonts w:eastAsiaTheme="minorHAnsi"/>
+          <w:color w:val="auto"/>
+          <w:sz w:val="24"/>
+          <w:szCs w:val="24"/>
+          <w:rtl/>
+        </w:rPr>
+      </w:pPr>
+      <w:r>
+        <w:rPr>
+          <w:rFonts w:eastAsiaTheme="minorHAnsi"/>
+          <w:color w:val="auto"/>
+          <w:sz w:val="24"/>
+          <w:szCs w:val="24"/>
+        </w:rPr>
+        <w:drawing>
+          <wp:inline distT="0" distB="0" distL="0" distR="0" wp14:anchorId="307C8AFF" wp14:editId="73B3F475">
+            <wp:extent cx="1764665" cy="2752725"/>
+            <wp:effectExtent l="0" t="0" r="6985" b="9525"/>
+            <wp:docPr id="196771988" name="Picture 3" descr="A screenshot of a login screen&#10;&#10;AI-generated content may be incorrect."/>
+            <wp:cNvGraphicFramePr>
+              <a:graphicFrameLocks xmlns:a="http://schemas.openxmlformats.org/drawingml/2006/main" noChangeAspect="1"/>
+            </wp:cNvGraphicFramePr>
+            <a:graphic xmlns:a="http://schemas.openxmlformats.org/drawingml/2006/main">
+              <a:graphicData uri="http://schemas.openxmlformats.org/drawingml/2006/picture">
+                <pic:pic xmlns:pic="http://schemas.openxmlformats.org/drawingml/2006/picture">
+                  <pic:nvPicPr>
+                    <pic:cNvPr id="196771988" name="Picture 3" descr="A screenshot of a login screen&#10;&#10;AI-generated content may be incorrect."/>
+                    <pic:cNvPicPr/>
+                  </pic:nvPicPr>
+                  <pic:blipFill>
+                    <a:blip r:embed="rId13">
+                      <a:extLst>
+                        <a:ext uri="{28A0092B-C50C-407E-A947-70E740481C1C}">
+                          <a14:useLocalDpi xmlns:a14="http://schemas.microsoft.com/office/drawing/2010/main" val="0"/>
+                        </a:ext>
+                      </a:extLst>
+                    </a:blip>
+                    <a:stretch>
+                      <a:fillRect/>
+                    </a:stretch>
+                  </pic:blipFill>
+                  <pic:spPr>
+                    <a:xfrm>
+                      <a:off x="0" y="0"/>
+                      <a:ext cx="1765081" cy="2753374"/>
+                    </a:xfrm>
+                    <a:prstGeom prst="rect">
+                      <a:avLst/>
+                    </a:prstGeom>
+                  </pic:spPr>
+                </pic:pic>
+              </a:graphicData>
+            </a:graphic>
+          </wp:inline>
+        </w:drawing>
+      </w:r>
+    </w:p>
+    <w:p>
+      <w:pPr>
+        <w:ind w:left="7" w:firstLine="0"/>
+        <w:jc w:val="center"/>
+        <w:rPr>
+          <w:sz w:val="24"/>
+          <w:szCs w:val="24"/>
+        </w:rPr>
+      </w:pPr>
+      <w:r>
+        <w:rPr>
+          <w:sz w:val="24"/>
+          <w:szCs w:val="24"/>
+        </w:rPr>
+        <w:t>Login page</w:t>
+      </w:r>
+    </w:p>
+    <w:p>
+      <w:pPr>
+        <w:pStyle w:val="a3"/>
+        <w:ind w:left="367"/>
+        <w:rPr>
+          <w:rFonts w:ascii="David" w:hAnsi="David" w:cs="David"/>
+          <w:sz w:val="24"/>
+          <w:szCs w:val="24"/>
+          <w:rtl/>
+          <w:lang w:bidi="ar-SA"/>
+        </w:rPr>
+      </w:pPr>
+      <w:r>
+        <w:rPr>
+          <w:rFonts w:ascii="David" w:hAnsi="David" w:cs="David"/>
+          <w:sz w:val="24"/>
+          <w:szCs w:val="24"/>
+          <w:rtl/>
+        </w:rPr>
+        <w:t xml:space="preserve"> 1.</w:t>
+      </w:r>
+      <w:r>
+        <w:rPr>
+          <w:rFonts w:ascii="David" w:hAnsi="David" w:cs="David"/>
+          <w:sz w:val="24"/>
+          <w:szCs w:val="24"/>
+          <w:rtl/>
+        </w:rPr>
+        <w:t>אם אתה מתחבר כמשתמש, עבור לדף הטבלאות.</w:t>
+      </w:r>
+    </w:p>
+    <w:p>
+      <w:pPr>
+        <w:pStyle w:val="a3"/>
+        <w:ind w:left="367"/>
+        <w:rPr>
+          <w:rFonts w:ascii="David" w:hAnsi="David" w:cs="David"/>
+          <w:sz w:val="24"/>
+          <w:szCs w:val="24"/>
+          <w:rtl/>
+          <w:lang w:bidi="ar-SA"/>
+        </w:rPr>
+      </w:pPr>
+      <w:r>
+        <w:rPr>
+          <w:rFonts w:ascii="David" w:hAnsi="David" w:cs="David"/>
+          <w:noProof/>
+          <w:sz w:val="24"/>
+          <w:szCs w:val="24"/>
+        </w:rPr>
+        <w:drawing>
+          <wp:inline distT="0" distB="0" distL="0" distR="0" wp14:anchorId="01E3D10B" wp14:editId="66CD1789">
+            <wp:extent cx="1764665" cy="2457450"/>
+            <wp:effectExtent l="0" t="0" r="6985" b="0"/>
+            <wp:docPr id="351277023" name="Picture 6" descr="A screenshot of a phone&#10;&#10;AI-generated content may be incorrect."/>
+            <wp:cNvGraphicFramePr>
+              <a:graphicFrameLocks xmlns:a="http://schemas.openxmlformats.org/drawingml/2006/main" noChangeAspect="1"/>
+            </wp:cNvGraphicFramePr>
+            <a:graphic xmlns:a="http://schemas.openxmlformats.org/drawingml/2006/main">
+              <a:graphicData uri="http://schemas.openxmlformats.org/drawingml/2006/picture">
+                <pic:pic xmlns:pic="http://schemas.openxmlformats.org/drawingml/2006/picture">
+                  <pic:nvPicPr>
+                    <pic:cNvPr id="351277023" name="Picture 6" descr="A screenshot of a phone&#10;&#10;AI-generated content may be incorrect."/>
+                    <pic:cNvPicPr/>
+                  </pic:nvPicPr>
+                  <pic:blipFill>
+                    <a:blip r:embed="rId14">
+                      <a:extLst>
+                        <a:ext uri="{28A0092B-C50C-407E-A947-70E740481C1C}">
+                          <a14:useLocalDpi xmlns:a14="http://schemas.microsoft.com/office/drawing/2010/main" val="0"/>
+                        </a:ext>
+                      </a:extLst>
+                    </a:blip>
+                    <a:stretch>
+                      <a:fillRect/>
+                    </a:stretch>
+                  </pic:blipFill>
+                  <pic:spPr>
+                    <a:xfrm>
+                      <a:off x="0" y="0"/>
+                      <a:ext cx="1765080" cy="2458028"/>
+                    </a:xfrm>
+                    <a:prstGeom prst="rect">
+                      <a:avLst/>
+                    </a:prstGeom>
+                  </pic:spPr>
+                </pic:pic>
+              </a:graphicData>
+            </a:graphic>
+          </wp:inline>
+        </w:drawing>
+      </w:r>
+      <w:r>
+        <w:rPr>
+          <w:rFonts w:ascii="David" w:hAnsi="David" w:cs="David"/>
+          <w:noProof/>
+          <w:sz w:val="24"/>
+          <w:szCs w:val="24"/>
+          <w:rtl/>
+          <w:lang w:bidi="ar-SA"/>
+        </w:rPr>
+        <w:t xml:space="preserve">  </w:t>
+      </w:r>
+      <w:r>
+        <w:rPr>
+          <w:rFonts w:ascii="David" w:hAnsi="David" w:cs="David"/>
+          <w:noProof/>
+          <w:sz w:val="24"/>
+          <w:szCs w:val="24"/>
+        </w:rPr>
+        <w:drawing>
+          <wp:inline distT="0" distB="0" distL="0" distR="0" wp14:anchorId="0002FE87" wp14:editId="19B302BE">
+            <wp:extent cx="1764665" cy="2478602"/>
+            <wp:effectExtent l="0" t="0" r="6985" b="0"/>
+            <wp:docPr id="428272124" name="Picture 11" descr="A black rectangular object with white text&#10;&#10;AI-generated content may be incorrect."/>
+            <wp:cNvGraphicFramePr>
+              <a:graphicFrameLocks xmlns:a="http://schemas.openxmlformats.org/drawingml/2006/main" noChangeAspect="1"/>
+            </wp:cNvGraphicFramePr>
+            <a:graphic xmlns:a="http://schemas.openxmlformats.org/drawingml/2006/main">
+              <a:graphicData uri="http://schemas.openxmlformats.org/drawingml/2006/picture">
+                <pic:pic xmlns:pic="http://schemas.openxmlformats.org/drawingml/2006/picture">
+                  <pic:nvPicPr>
+                    <pic:cNvPr id="428272124" name="Picture 11" descr="A black rectangular object with white text&#10;&#10;AI-generated content may be incorrect."/>
+                    <pic:cNvPicPr/>
+                  </pic:nvPicPr>
+                  <pic:blipFill>
+                    <a:blip r:embed="rId15">
+                      <a:extLst>
+                        <a:ext uri="{28A0092B-C50C-407E-A947-70E740481C1C}">
+                          <a14:useLocalDpi xmlns:a14="http://schemas.microsoft.com/office/drawing/2010/main" val="0"/>
+                        </a:ext>
+                      </a:extLst>
+                    </a:blip>
+                    <a:stretch>
+                      <a:fillRect/>
+                    </a:stretch>
+                  </pic:blipFill>
+                  <pic:spPr>
+                    <a:xfrm>
+                      <a:off x="0" y="0"/>
+                      <a:ext cx="1768520" cy="2484016"/>
+                    </a:xfrm>
+                    <a:prstGeom prst="rect">
+                      <a:avLst/>
+                    </a:prstGeom>
+                  </pic:spPr>
+                </pic:pic>
+              </a:graphicData>
+            </a:graphic>
+          </wp:inline>
+        </w:drawing>
+      </w:r>
+    </w:p>
+    <w:p>
+      <w:pPr>
+        <w:ind w:left="7" w:firstLine="0"/>
+        <w:rPr>
+          <w:sz w:val="24"/>
+          <w:szCs w:val="24"/>
+          <w:rtl/>
+          <w:lang w:bidi="ar-SA"/>
+        </w:rPr>
+      </w:pPr>
+      <w:r>
+        <w:rPr>
+          <w:sz w:val="24"/>
+          <w:szCs w:val="24"/>
+          <w:rtl/>
+        </w:rPr>
+        <w:t>דף טבלאות</w:t>
+      </w:r>
+      <w:r>
+        <w:rPr>
+          <w:sz w:val="24"/>
+          <w:szCs w:val="24"/>
+          <w:rtl/>
+          <w:lang w:bidi="ar-SA"/>
+        </w:rPr>
+        <w:t xml:space="preserve">                      </w:t>
+      </w:r>
+      <w:r>
+        <w:rPr>
+          <w:sz w:val="24"/>
+          <w:szCs w:val="24"/>
+          <w:rtl/>
+        </w:rPr>
+        <w:t>פּרוֹפִיל</w:t>
+      </w:r>
+      <w:r>
+        <w:rPr>
+          <w:sz w:val="24"/>
+          <w:szCs w:val="24"/>
+          <w:rtl/>
+          <w:lang w:bidi="ar-SA"/>
+        </w:rPr>
+        <w:t xml:space="preserve"> </w:t>
+      </w:r>
+      <w:r>
+        <w:rPr>
+          <w:sz w:val="24"/>
+          <w:szCs w:val="24"/>
+          <w:rtl/>
+        </w:rPr>
+        <w:t>מִשׁתַמֵשׁ</w:t>
+      </w:r>
+      <w:r>
+        <w:rPr>
+          <w:sz w:val="24"/>
+          <w:szCs w:val="24"/>
+          <w:rtl/>
+          <w:lang w:bidi="ar-SA"/>
+        </w:rPr>
+        <w:t xml:space="preserve">                           </w:t>
+      </w:r>
+    </w:p>
+    <w:p>
+      <w:pPr>
+        <w:pStyle w:val="a3"/>
+        <w:ind w:left="367"/>
+        <w:rPr>
+          <w:rFonts w:ascii="David" w:hAnsi="David" w:cs="David"/>
+          <w:sz w:val="24"/>
+          <w:szCs w:val="24"/>
+          <w:rtl/>
+          <w:lang w:bidi="ar-SA"/>
+        </w:rPr>
+      </w:pPr>
+    </w:p>
+    <w:p>
+      <w:pPr>
+        <w:pStyle w:val="a3"/>
+        <w:ind w:left="367"/>
+        <w:rPr>
+          <w:rFonts w:ascii="David" w:hAnsi="David" w:cs="David"/>
+          <w:sz w:val="24"/>
+          <w:szCs w:val="24"/>
+          <w:rtl/>
+        </w:rPr>
+      </w:pPr>
+    </w:p>
+    <w:p>
+      <w:pPr>
+        <w:pStyle w:val="a3"/>
+        <w:ind w:left="367"/>
+        <w:rPr>
+          <w:rFonts w:ascii="David" w:hAnsi="David" w:cs="David"/>
+          <w:sz w:val="24"/>
+          <w:szCs w:val="24"/>
+          <w:rtl/>
+          <w:lang w:bidi="ar-SA"/>
+        </w:rPr>
+      </w:pPr>
+      <w:r>
+        <w:rPr>
+          <w:rFonts w:ascii="David" w:hAnsi="David" w:cs="David"/>
+          <w:sz w:val="24"/>
+          <w:szCs w:val="24"/>
+          <w:rtl/>
+        </w:rPr>
+        <w:lastRenderedPageBreak/>
+        <w:t>מדף האורכים, עבור לתפריט.</w:t>
+      </w:r>
+      <w:r>
+        <w:rPr>
+          <w:rFonts w:ascii="David" w:hAnsi="David" w:cs="David"/>
+          <w:sz w:val="24"/>
+          <w:szCs w:val="24"/>
+          <w:rtl/>
+          <w:lang w:bidi="ar-SA"/>
+        </w:rPr>
+        <w:t xml:space="preserve"> </w:t>
+      </w:r>
+    </w:p>
+    <w:p>
+      <w:pPr>
+        <w:ind w:left="7" w:firstLine="0"/>
+        <w:rPr>
+          <w:sz w:val="24"/>
+          <w:szCs w:val="24"/>
+          <w:lang w:bidi="ar-SA"/>
+        </w:rPr>
+      </w:pPr>
+      <w:r>
+        <w:rPr>
+          <w:noProof/>
+          <w:sz w:val="24"/>
+          <w:szCs w:val="24"/>
+        </w:rPr>
+        <w:drawing>
+          <wp:inline distT="0" distB="0" distL="0" distR="0" wp14:anchorId="5F0021B1" wp14:editId="2A131FFE">
+            <wp:extent cx="1802765" cy="2752725"/>
+            <wp:effectExtent l="0" t="0" r="6985" b="9525"/>
+            <wp:docPr id="837254963" name="Picture 7" descr="A screenshot of a phone&#10;&#10;AI-generated content may be incorrect."/>
+            <wp:cNvGraphicFramePr>
+              <a:graphicFrameLocks xmlns:a="http://schemas.openxmlformats.org/drawingml/2006/main" noChangeAspect="1"/>
+            </wp:cNvGraphicFramePr>
+            <a:graphic xmlns:a="http://schemas.openxmlformats.org/drawingml/2006/main">
+              <a:graphicData uri="http://schemas.openxmlformats.org/drawingml/2006/picture">
+                <pic:pic xmlns:pic="http://schemas.openxmlformats.org/drawingml/2006/picture">
+                  <pic:nvPicPr>
+                    <pic:cNvPr id="837254963" name="Picture 7" descr="A screenshot of a phone&#10;&#10;AI-generated content may be incorrect."/>
+                    <pic:cNvPicPr/>
+                  </pic:nvPicPr>
+                  <pic:blipFill>
+                    <a:blip r:embed="rId16">
+                      <a:extLst>
+                        <a:ext uri="{28A0092B-C50C-407E-A947-70E740481C1C}">
+                          <a14:useLocalDpi xmlns:a14="http://schemas.microsoft.com/office/drawing/2010/main" val="0"/>
+                        </a:ext>
+                      </a:extLst>
+                    </a:blip>
+                    <a:stretch>
+                      <a:fillRect/>
+                    </a:stretch>
+                  </pic:blipFill>
+                  <pic:spPr>
+                    <a:xfrm>
+                      <a:off x="0" y="0"/>
+                      <a:ext cx="1803177" cy="2753354"/>
+                    </a:xfrm>
+                    <a:prstGeom prst="rect">
+                      <a:avLst/>
+                    </a:prstGeom>
+                  </pic:spPr>
+                </pic:pic>
+              </a:graphicData>
+            </a:graphic>
+          </wp:inline>
+        </w:drawing>
+      </w:r>
+      <w:r>
+        <w:rPr>
+          <w:sz w:val="24"/>
+          <w:szCs w:val="24"/>
+          <w:rtl/>
+          <w:lang w:bidi="ar-SA"/>
+        </w:rPr>
+        <w:t xml:space="preserve">  </w:t>
+      </w:r>
+      <w:r>
+        <w:rPr>
+          <w:sz w:val="24"/>
+          <w:szCs w:val="24"/>
+          <w:rtl/>
+        </w:rPr>
+        <w:t>תַפרִיט</w:t>
+      </w:r>
+    </w:p>
+    <w:p>
+      <w:pPr>
+        <w:pStyle w:val="a3"/>
+        <w:ind w:left="367"/>
+        <w:rPr>
+          <w:rFonts w:ascii="David" w:hAnsi="David" w:cs="David"/>
+          <w:sz w:val="24"/>
+          <w:szCs w:val="24"/>
+          <w:rtl/>
+          <w:lang w:bidi="ar-SA"/>
+        </w:rPr>
+      </w:pPr>
+    </w:p>
+    <w:p>
+      <w:pPr>
+        <w:rPr>
+          <w:sz w:val="24"/>
+          <w:szCs w:val="24"/>
+          <w:rtl/>
+          <w:lang w:bidi="ar-SA"/>
+        </w:rPr>
+      </w:pPr>
+      <w:r>
+        <w:rPr>
+          <w:sz w:val="24"/>
+          <w:szCs w:val="24"/>
+          <w:rtl/>
+        </w:rPr>
+        <w:t>2.</w:t>
+      </w:r>
+      <w:r>
+        <w:rPr>
+          <w:sz w:val="24"/>
+          <w:szCs w:val="24"/>
+          <w:rtl/>
+        </w:rPr>
+        <w:t>אם תיכנס באמצעות הרשמה, תופנה לדף הנרשם החדש</w:t>
+      </w:r>
+    </w:p>
+    <w:p>
+      <w:pPr>
+        <w:rPr>
+          <w:sz w:val="24"/>
+          <w:szCs w:val="24"/>
+          <w:lang w:bidi="ar-SA"/>
+        </w:rPr>
+      </w:pPr>
+      <w:r>
+        <w:rPr>
+          <w:noProof/>
+          <w:sz w:val="24"/>
+          <w:szCs w:val="24"/>
+        </w:rPr>
+        <w:drawing>
+          <wp:inline distT="0" distB="0" distL="0" distR="0" wp14:anchorId="6E993857" wp14:editId="37D0BA05">
+            <wp:extent cx="1764665" cy="2676525"/>
+            <wp:effectExtent l="0" t="0" r="6985" b="9525"/>
+            <wp:docPr id="72976145" name="Picture 14" descr="A black and white rectangular object with white lines&#10;&#10;AI-generated content may be incorrect."/>
+            <wp:cNvGraphicFramePr>
+              <a:graphicFrameLocks xmlns:a="http://schemas.openxmlformats.org/drawingml/2006/main" noChangeAspect="1"/>
+            </wp:cNvGraphicFramePr>
+            <a:graphic xmlns:a="http://schemas.openxmlformats.org/drawingml/2006/main">
+              <a:graphicData uri="http://schemas.openxmlformats.org/drawingml/2006/picture">
+                <pic:pic xmlns:pic="http://schemas.openxmlformats.org/drawingml/2006/picture">
+                  <pic:nvPicPr>
+                    <pic:cNvPr id="72976145" name="Picture 14" descr="A black and white rectangular object with white lines&#10;&#10;AI-generated content may be incorrect."/>
+                    <pic:cNvPicPr/>
+                  </pic:nvPicPr>
+                  <pic:blipFill>
+                    <a:blip r:embed="rId17">
+                      <a:extLst>
+                        <a:ext uri="{28A0092B-C50C-407E-A947-70E740481C1C}">
+                          <a14:useLocalDpi xmlns:a14="http://schemas.microsoft.com/office/drawing/2010/main" val="0"/>
+                        </a:ext>
+                      </a:extLst>
+                    </a:blip>
+                    <a:stretch>
+                      <a:fillRect/>
+                    </a:stretch>
+                  </pic:blipFill>
+                  <pic:spPr>
+                    <a:xfrm>
+                      <a:off x="0" y="0"/>
+                      <a:ext cx="1765079" cy="2677153"/>
+                    </a:xfrm>
+                    <a:prstGeom prst="rect">
+                      <a:avLst/>
+                    </a:prstGeom>
+                  </pic:spPr>
+                </pic:pic>
+              </a:graphicData>
+            </a:graphic>
+          </wp:inline>
+        </w:drawing>
+      </w:r>
+      <w:r>
+        <w:rPr>
+          <w:sz w:val="24"/>
+          <w:szCs w:val="24"/>
+          <w:rtl/>
+        </w:rPr>
+        <w:t xml:space="preserve"> </w:t>
+      </w:r>
+      <w:r>
+        <w:rPr>
+          <w:sz w:val="24"/>
+          <w:szCs w:val="24"/>
+          <w:rtl/>
+        </w:rPr>
+        <w:t xml:space="preserve"> </w:t>
+      </w:r>
+      <w:r>
+        <w:rPr>
+          <w:sz w:val="24"/>
+          <w:szCs w:val="24"/>
+          <w:lang w:bidi="ar-SA"/>
+        </w:rPr>
+        <w:t xml:space="preserve">sign up page </w:t>
+      </w:r>
+    </w:p>
+    <w:p>
+      <w:pPr>
+        <w:rPr>
+          <w:sz w:val="24"/>
+          <w:szCs w:val="24"/>
+          <w:rtl/>
+          <w:lang w:bidi="ar-SA"/>
+        </w:rPr>
+      </w:pPr>
     </w:p>
     <w:p>
       <w:pPr>
@@ -7550,14 +8099,408 @@
         <w:spacing w:after="160"/>
         <w:ind w:left="0" w:firstLine="0"/>
         <w:rPr>
+          <w:sz w:val="24"/>
+          <w:szCs w:val="24"/>
+          <w:rtl/>
+        </w:rPr>
+      </w:pPr>
+      <w:r>
+        <w:rPr>
+          <w:sz w:val="24"/>
+          <w:szCs w:val="24"/>
+          <w:rtl/>
+        </w:rPr>
+        <w:br w:type="page"/>
+      </w:r>
+    </w:p>
+    <w:p>
+      <w:pPr>
+        <w:rPr>
+          <w:sz w:val="24"/>
+          <w:szCs w:val="24"/>
+          <w:rtl/>
+        </w:rPr>
+      </w:pPr>
+      <w:r>
+        <w:rPr>
+          <w:sz w:val="24"/>
+          <w:szCs w:val="24"/>
+          <w:rtl/>
+        </w:rPr>
+        <w:lastRenderedPageBreak/>
+        <w:t>3.</w:t>
+      </w:r>
+      <w:r>
+        <w:rPr>
+          <w:sz w:val="24"/>
+          <w:szCs w:val="24"/>
+          <w:rtl/>
+        </w:rPr>
+        <w:t xml:space="preserve"> תיכנסו לעובדים תופנו לעמוד המלצר והבעלים.</w:t>
+      </w:r>
+    </w:p>
+    <w:p>
+      <w:pPr>
+        <w:pStyle w:val="a3"/>
+        <w:ind w:left="367"/>
+        <w:rPr>
+          <w:rFonts w:ascii="David" w:hAnsi="David" w:cs="David"/>
+          <w:sz w:val="24"/>
+          <w:szCs w:val="24"/>
+          <w:rtl/>
+          <w:lang w:bidi="ar-SA"/>
+        </w:rPr>
+      </w:pPr>
+      <w:r>
+        <w:rPr>
+          <w:rFonts w:ascii="David" w:hAnsi="David" w:cs="David"/>
+          <w:noProof/>
+          <w:sz w:val="24"/>
+          <w:szCs w:val="24"/>
+        </w:rPr>
+        <w:drawing>
+          <wp:inline distT="0" distB="0" distL="0" distR="0" wp14:anchorId="7D982481" wp14:editId="5A110CD6">
+            <wp:extent cx="1764665" cy="2828925"/>
+            <wp:effectExtent l="0" t="0" r="6985" b="9525"/>
+            <wp:docPr id="1859351639" name="Picture 15" descr="A screenshot of a phone&#10;&#10;AI-generated content may be incorrect."/>
+            <wp:cNvGraphicFramePr>
+              <a:graphicFrameLocks xmlns:a="http://schemas.openxmlformats.org/drawingml/2006/main" noChangeAspect="1"/>
+            </wp:cNvGraphicFramePr>
+            <a:graphic xmlns:a="http://schemas.openxmlformats.org/drawingml/2006/main">
+              <a:graphicData uri="http://schemas.openxmlformats.org/drawingml/2006/picture">
+                <pic:pic xmlns:pic="http://schemas.openxmlformats.org/drawingml/2006/picture">
+                  <pic:nvPicPr>
+                    <pic:cNvPr id="1859351639" name="Picture 15" descr="A screenshot of a phone&#10;&#10;AI-generated content may be incorrect."/>
+                    <pic:cNvPicPr/>
+                  </pic:nvPicPr>
+                  <pic:blipFill>
+                    <a:blip r:embed="rId18">
+                      <a:extLst>
+                        <a:ext uri="{28A0092B-C50C-407E-A947-70E740481C1C}">
+                          <a14:useLocalDpi xmlns:a14="http://schemas.microsoft.com/office/drawing/2010/main" val="0"/>
+                        </a:ext>
+                      </a:extLst>
+                    </a:blip>
+                    <a:stretch>
+                      <a:fillRect/>
+                    </a:stretch>
+                  </pic:blipFill>
+                  <pic:spPr>
+                    <a:xfrm>
+                      <a:off x="0" y="0"/>
+                      <a:ext cx="1765088" cy="2829603"/>
+                    </a:xfrm>
+                    <a:prstGeom prst="rect">
+                      <a:avLst/>
+                    </a:prstGeom>
+                  </pic:spPr>
+                </pic:pic>
+              </a:graphicData>
+            </a:graphic>
+          </wp:inline>
+        </w:drawing>
+      </w:r>
+      <w:r>
+        <w:rPr>
+          <w:rFonts w:ascii="David" w:hAnsi="David" w:cs="David"/>
+          <w:sz w:val="24"/>
+          <w:szCs w:val="24"/>
+          <w:rtl/>
+        </w:rPr>
+        <w:t xml:space="preserve"> </w:t>
+      </w:r>
+      <w:r>
+        <w:rPr>
+          <w:rFonts w:ascii="David" w:hAnsi="David" w:cs="David"/>
+          <w:sz w:val="24"/>
+          <w:szCs w:val="24"/>
+          <w:rtl/>
+        </w:rPr>
+        <w:t>דף עובד ובעלים</w:t>
+      </w:r>
+    </w:p>
+    <w:p>
+      <w:pPr>
+        <w:pStyle w:val="a3"/>
+        <w:ind w:left="367"/>
+        <w:rPr>
+          <w:rFonts w:ascii="David" w:hAnsi="David" w:cs="David"/>
+          <w:sz w:val="24"/>
+          <w:szCs w:val="24"/>
+          <w:rtl/>
+          <w:lang w:bidi="ar-SA"/>
+        </w:rPr>
+      </w:pPr>
+      <w:r>
+        <w:rPr>
+          <w:rFonts w:ascii="David" w:hAnsi="David" w:cs="David"/>
+          <w:sz w:val="24"/>
+          <w:szCs w:val="24"/>
+          <w:rtl/>
+        </w:rPr>
+        <w:t>עבור אל דפי הרישום של הבעלים והמלצר</w:t>
+      </w:r>
+    </w:p>
+    <w:p>
+      <w:pPr>
+        <w:pStyle w:val="a3"/>
+        <w:ind w:left="367"/>
+        <w:rPr>
+          <w:rFonts w:ascii="David" w:hAnsi="David" w:cs="David"/>
           <w:b/>
           <w:bCs/>
-          <w:szCs w:val="26"/>
-          <w:rtl/>
-        </w:rPr>
-      </w:pPr>
-      <w:r>
-        <w:rPr>
+          <w:sz w:val="24"/>
+          <w:szCs w:val="24"/>
+          <w:rtl/>
+          <w:lang w:bidi="ar-SA"/>
+        </w:rPr>
+      </w:pPr>
+      <w:r>
+        <w:rPr>
+          <w:rFonts w:ascii="David" w:hAnsi="David" w:cs="David"/>
+          <w:noProof/>
+          <w:sz w:val="24"/>
+          <w:szCs w:val="24"/>
+        </w:rPr>
+        <w:drawing>
+          <wp:inline distT="0" distB="0" distL="0" distR="0" wp14:anchorId="2FDF1516" wp14:editId="1C38B7EC">
+            <wp:extent cx="1765079" cy="2984127"/>
+            <wp:effectExtent l="0" t="0" r="6985" b="6985"/>
+            <wp:docPr id="382424096" name="Picture 9" descr="A screenshot of a login screen&#10;&#10;AI-generated content may be incorrect."/>
+            <wp:cNvGraphicFramePr>
+              <a:graphicFrameLocks xmlns:a="http://schemas.openxmlformats.org/drawingml/2006/main" noChangeAspect="1"/>
+            </wp:cNvGraphicFramePr>
+            <a:graphic xmlns:a="http://schemas.openxmlformats.org/drawingml/2006/main">
+              <a:graphicData uri="http://schemas.openxmlformats.org/drawingml/2006/picture">
+                <pic:pic xmlns:pic="http://schemas.openxmlformats.org/drawingml/2006/picture">
+                  <pic:nvPicPr>
+                    <pic:cNvPr id="382424096" name="Picture 9" descr="A screenshot of a login screen&#10;&#10;AI-generated content may be incorrect."/>
+                    <pic:cNvPicPr/>
+                  </pic:nvPicPr>
+                  <pic:blipFill>
+                    <a:blip r:embed="rId19">
+                      <a:extLst>
+                        <a:ext uri="{28A0092B-C50C-407E-A947-70E740481C1C}">
+                          <a14:useLocalDpi xmlns:a14="http://schemas.microsoft.com/office/drawing/2010/main" val="0"/>
+                        </a:ext>
+                      </a:extLst>
+                    </a:blip>
+                    <a:stretch>
+                      <a:fillRect/>
+                    </a:stretch>
+                  </pic:blipFill>
+                  <pic:spPr>
+                    <a:xfrm>
+                      <a:off x="0" y="0"/>
+                      <a:ext cx="1765079" cy="2984127"/>
+                    </a:xfrm>
+                    <a:prstGeom prst="rect">
+                      <a:avLst/>
+                    </a:prstGeom>
+                  </pic:spPr>
+                </pic:pic>
+              </a:graphicData>
+            </a:graphic>
+          </wp:inline>
+        </w:drawing>
+      </w:r>
+      <w:r>
+        <w:rPr>
+          <w:rFonts w:ascii="David" w:hAnsi="David" w:cs="David"/>
+          <w:b/>
+          <w:bCs/>
+          <w:sz w:val="24"/>
+          <w:szCs w:val="24"/>
+          <w:rtl/>
+          <w:lang w:bidi="ar-SA"/>
+        </w:rPr>
+        <w:t xml:space="preserve"> </w:t>
+      </w:r>
+      <w:r>
+        <w:rPr>
+          <w:rFonts w:ascii="David" w:hAnsi="David" w:cs="David"/>
+          <w:sz w:val="24"/>
+          <w:szCs w:val="24"/>
+          <w:rtl/>
+        </w:rPr>
+        <w:t>דף</w:t>
+      </w:r>
+      <w:r>
+        <w:rPr>
+          <w:rFonts w:ascii="David" w:hAnsi="David" w:cs="David"/>
+          <w:b/>
+          <w:bCs/>
+          <w:sz w:val="24"/>
+          <w:szCs w:val="24"/>
+          <w:rtl/>
+          <w:lang w:bidi="ar-SA"/>
+        </w:rPr>
+        <w:t xml:space="preserve"> </w:t>
+      </w:r>
+      <w:r>
+        <w:rPr>
+          <w:rFonts w:ascii="David" w:hAnsi="David" w:cs="David"/>
+          <w:sz w:val="24"/>
+          <w:szCs w:val="24"/>
+          <w:rtl/>
+        </w:rPr>
+        <w:t>הבעלים</w:t>
+      </w:r>
+      <w:r>
+        <w:rPr>
+          <w:rFonts w:ascii="David" w:hAnsi="David" w:cs="David"/>
+          <w:sz w:val="24"/>
+          <w:szCs w:val="24"/>
+          <w:rtl/>
+          <w:lang w:bidi="ar-SA"/>
+        </w:rPr>
+        <w:t xml:space="preserve"> </w:t>
+      </w:r>
+      <w:r>
+        <w:rPr>
+          <w:rFonts w:ascii="David" w:hAnsi="David" w:cs="David"/>
+          <w:noProof/>
+          <w:sz w:val="24"/>
+          <w:szCs w:val="24"/>
+        </w:rPr>
+        <w:drawing>
+          <wp:inline distT="0" distB="0" distL="0" distR="0" wp14:anchorId="75D645CC" wp14:editId="38408F62">
+            <wp:extent cx="1765079" cy="2984127"/>
+            <wp:effectExtent l="0" t="0" r="6985" b="6985"/>
+            <wp:docPr id="1682373064" name="Picture 17" descr="A screenshot of a login screen&#10;&#10;AI-generated content may be incorrect."/>
+            <wp:cNvGraphicFramePr>
+              <a:graphicFrameLocks xmlns:a="http://schemas.openxmlformats.org/drawingml/2006/main" noChangeAspect="1"/>
+            </wp:cNvGraphicFramePr>
+            <a:graphic xmlns:a="http://schemas.openxmlformats.org/drawingml/2006/main">
+              <a:graphicData uri="http://schemas.openxmlformats.org/drawingml/2006/picture">
+                <pic:pic xmlns:pic="http://schemas.openxmlformats.org/drawingml/2006/picture">
+                  <pic:nvPicPr>
+                    <pic:cNvPr id="1682373064" name="Picture 17" descr="A screenshot of a login screen&#10;&#10;AI-generated content may be incorrect."/>
+                    <pic:cNvPicPr/>
+                  </pic:nvPicPr>
+                  <pic:blipFill>
+                    <a:blip r:embed="rId20">
+                      <a:extLst>
+                        <a:ext uri="{28A0092B-C50C-407E-A947-70E740481C1C}">
+                          <a14:useLocalDpi xmlns:a14="http://schemas.microsoft.com/office/drawing/2010/main" val="0"/>
+                        </a:ext>
+                      </a:extLst>
+                    </a:blip>
+                    <a:stretch>
+                      <a:fillRect/>
+                    </a:stretch>
+                  </pic:blipFill>
+                  <pic:spPr>
+                    <a:xfrm>
+                      <a:off x="0" y="0"/>
+                      <a:ext cx="1765079" cy="2984127"/>
+                    </a:xfrm>
+                    <a:prstGeom prst="rect">
+                      <a:avLst/>
+                    </a:prstGeom>
+                  </pic:spPr>
+                </pic:pic>
+              </a:graphicData>
+            </a:graphic>
+          </wp:inline>
+        </w:drawing>
+      </w:r>
+      <w:r>
+        <w:rPr>
+          <w:rFonts w:ascii="David" w:hAnsi="David" w:cs="David"/>
+          <w:sz w:val="24"/>
+          <w:szCs w:val="24"/>
+          <w:rtl/>
+        </w:rPr>
+        <w:t xml:space="preserve"> </w:t>
+      </w:r>
+      <w:r>
+        <w:rPr>
+          <w:rFonts w:ascii="David" w:hAnsi="David" w:cs="David"/>
+          <w:sz w:val="24"/>
+          <w:szCs w:val="24"/>
+          <w:rtl/>
+        </w:rPr>
+        <w:t>דף</w:t>
+      </w:r>
+      <w:r>
+        <w:rPr>
+          <w:rFonts w:ascii="David" w:hAnsi="David" w:cs="David"/>
+          <w:b/>
+          <w:bCs/>
+          <w:sz w:val="24"/>
+          <w:szCs w:val="24"/>
+          <w:rtl/>
+          <w:lang w:bidi="ar-SA"/>
+        </w:rPr>
+        <w:t xml:space="preserve"> </w:t>
+      </w:r>
+      <w:r>
+        <w:rPr>
+          <w:rFonts w:ascii="David" w:hAnsi="David" w:cs="David"/>
+          <w:sz w:val="24"/>
+          <w:szCs w:val="24"/>
+          <w:rtl/>
+        </w:rPr>
+        <w:t>המלצר</w:t>
+      </w:r>
+    </w:p>
+    <w:p>
+      <w:pPr>
+        <w:rPr>
+          <w:rFonts w:hint="cs"/>
+          <w:sz w:val="24"/>
+          <w:szCs w:val="24"/>
+          <w:rtl/>
+        </w:rPr>
+      </w:pPr>
+    </w:p>
+    <w:p>
+      <w:pPr>
+        <w:pStyle w:val="a3"/>
+        <w:ind w:left="367"/>
+        <w:rPr>
+          <w:rFonts w:ascii="David" w:hAnsi="David" w:cs="David"/>
+          <w:sz w:val="24"/>
+          <w:szCs w:val="24"/>
+          <w:lang w:bidi="ar-SA"/>
+        </w:rPr>
+      </w:pPr>
+    </w:p>
+    <w:p>
+      <w:pPr>
+        <w:pStyle w:val="1"/>
+        <w:rPr>
+          <w:sz w:val="24"/>
+          <w:szCs w:val="24"/>
+        </w:rPr>
+      </w:pPr>
+      <w:r>
+        <w:rPr>
+          <w:sz w:val="24"/>
+          <w:szCs w:val="24"/>
+          <w:rtl/>
+        </w:rPr>
+        <w:t>שימוש במבני נתונים וארגון קבצים:</w:t>
+      </w:r>
+    </w:p>
+    <w:p>
+      <w:pPr>
+        <w:bidi w:val="0"/>
+        <w:spacing w:after="160"/>
+        <w:ind w:left="0" w:firstLine="0"/>
+        <w:rPr>
+          <w:b/>
+          <w:bCs/>
+          <w:sz w:val="24"/>
+          <w:szCs w:val="24"/>
+          <w:rtl/>
+        </w:rPr>
+      </w:pPr>
+      <w:r>
+        <w:rPr>
+          <w:sz w:val="24"/>
+          <w:szCs w:val="24"/>
           <w:rtl/>
         </w:rPr>
         <w:br w:type="page"/>
@@ -7567,29 +8510,27 @@
       <w:pPr>
         <w:pStyle w:val="1"/>
         <w:rPr>
-          <w:rtl/>
-        </w:rPr>
-      </w:pPr>
-      <w:r>
-        <w:rPr>
+          <w:sz w:val="24"/>
+          <w:szCs w:val="24"/>
+          <w:rtl/>
+        </w:rPr>
+      </w:pPr>
+      <w:r>
+        <w:rPr>
+          <w:sz w:val="24"/>
+          <w:szCs w:val="24"/>
           <w:rtl/>
         </w:rPr>
         <w:lastRenderedPageBreak/>
-        <w:t>תרשימי מערכת מרכזיים</w:t>
-      </w:r>
-      <w:r>
-        <w:rPr>
-          <w:rFonts w:hint="cs"/>
-          <w:rtl/>
-        </w:rPr>
-        <w:t>:</w:t>
+        <w:t>תרשימי מערכת מרכזיים:</w:t>
       </w:r>
     </w:p>
     <w:p>
       <w:pPr>
         <w:pStyle w:val="2"/>
         <w:rPr>
-          <w:szCs w:val="28"/>
+          <w:sz w:val="24"/>
+          <w:szCs w:val="24"/>
           <w:rtl/>
         </w:rPr>
       </w:pPr>
@@ -7624,7 +8565,7 @@
                     <pic:cNvPicPr/>
                   </pic:nvPicPr>
                   <pic:blipFill>
-                    <a:blip r:embed="rId13" cstate="print">
+                    <a:blip r:embed="rId21" cstate="print">
                       <a:extLst>
                         <a:ext uri="{28A0092B-C50C-407E-A947-70E740481C1C}">
                           <a14:useLocalDpi xmlns:a14="http://schemas.microsoft.com/office/drawing/2010/main" val="0"/>
@@ -7651,12 +8592,16 @@
         </w:drawing>
       </w:r>
       <w:r>
+        <w:rPr>
+          <w:sz w:val="24"/>
+          <w:szCs w:val="24"/>
+        </w:rPr>
         <w:t>Use Case</w:t>
       </w:r>
       <w:r>
         <w:rPr>
-          <w:rFonts w:hint="cs"/>
-          <w:szCs w:val="28"/>
+          <w:sz w:val="24"/>
+          <w:szCs w:val="24"/>
           <w:rtl/>
         </w:rPr>
         <w:t xml:space="preserve"> </w:t>
@@ -7679,6 +8624,7 @@
           <w:numId w:val="4"/>
         </w:numPr>
         <w:rPr>
+          <w:rFonts w:ascii="David" w:hAnsi="David" w:cs="David"/>
           <w:sz w:val="24"/>
           <w:szCs w:val="24"/>
           <w:highlight w:val="yellow"/>
@@ -7686,7 +8632,7 @@
       </w:pPr>
       <w:r>
         <w:rPr>
-          <w:rFonts w:hint="cs"/>
+          <w:rFonts w:ascii="David" w:hAnsi="David" w:cs="David"/>
           <w:sz w:val="24"/>
           <w:szCs w:val="24"/>
           <w:highlight w:val="yellow"/>
@@ -7703,6 +8649,7 @@
           <w:numId w:val="4"/>
         </w:numPr>
         <w:rPr>
+          <w:rFonts w:ascii="David" w:hAnsi="David" w:cs="David"/>
           <w:sz w:val="24"/>
           <w:szCs w:val="24"/>
           <w:highlight w:val="yellow"/>
@@ -7710,7 +8657,7 @@
       </w:pPr>
       <w:r>
         <w:rPr>
-          <w:rFonts w:hint="cs"/>
+          <w:rFonts w:ascii="David" w:hAnsi="David" w:cs="David"/>
           <w:sz w:val="24"/>
           <w:szCs w:val="24"/>
           <w:highlight w:val="yellow"/>
@@ -7720,7 +8667,7 @@
       </w:r>
       <w:r>
         <w:rPr>
-          <w:rFonts w:hint="cs"/>
+          <w:rFonts w:ascii="David" w:hAnsi="David" w:cs="David"/>
           <w:sz w:val="24"/>
           <w:szCs w:val="24"/>
           <w:highlight w:val="yellow"/>
@@ -7729,7 +8676,7 @@
       </w:r>
       <w:r>
         <w:rPr>
-          <w:rFonts w:hint="cs"/>
+          <w:rFonts w:ascii="David" w:hAnsi="David" w:cs="David"/>
           <w:sz w:val="24"/>
           <w:szCs w:val="24"/>
           <w:highlight w:val="yellow"/>
@@ -7746,13 +8693,14 @@
           <w:numId w:val="4"/>
         </w:numPr>
         <w:rPr>
-          <w:sz w:val="24"/>
-          <w:szCs w:val="24"/>
-        </w:rPr>
-      </w:pPr>
-      <w:r>
-        <w:rPr>
-          <w:rFonts w:hint="cs"/>
+          <w:rFonts w:ascii="David" w:hAnsi="David" w:cs="David"/>
+          <w:sz w:val="24"/>
+          <w:szCs w:val="24"/>
+        </w:rPr>
+      </w:pPr>
+      <w:r>
+        <w:rPr>
+          <w:rFonts w:ascii="David" w:hAnsi="David" w:cs="David"/>
           <w:sz w:val="24"/>
           <w:szCs w:val="24"/>
           <w:highlight w:val="yellow"/>
@@ -7762,7 +8710,7 @@
       </w:r>
       <w:r>
         <w:rPr>
-          <w:rFonts w:hint="cs"/>
+          <w:rFonts w:ascii="David" w:hAnsi="David" w:cs="David"/>
           <w:sz w:val="24"/>
           <w:szCs w:val="24"/>
           <w:highlight w:val="yellow"/>
@@ -7771,77 +8719,58 @@
       </w:r>
       <w:r>
         <w:rPr>
-          <w:rFonts w:hint="cs"/>
+          <w:rFonts w:ascii="David" w:hAnsi="David" w:cs="David"/>
           <w:sz w:val="24"/>
           <w:szCs w:val="24"/>
           <w:highlight w:val="yellow"/>
           <w:rtl/>
         </w:rPr>
-        <w:t xml:space="preserve"> לא קריא </w:t>
-      </w:r>
-      <w:r>
-        <w:rPr>
+        <w:t xml:space="preserve"> לא קריא – תבדוק איך עשינו </w:t>
+      </w:r>
+      <w:proofErr w:type="spellStart"/>
+      <w:r>
+        <w:rPr>
+          <w:rFonts w:ascii="David" w:hAnsi="David" w:cs="David"/>
           <w:sz w:val="24"/>
           <w:szCs w:val="24"/>
           <w:highlight w:val="yellow"/>
           <w:rtl/>
         </w:rPr>
-        <w:t>–</w:t>
-      </w:r>
-      <w:r>
-        <w:rPr>
-          <w:rFonts w:hint="cs"/>
+        <w:t>בשעור</w:t>
+      </w:r>
+      <w:proofErr w:type="spellEnd"/>
+      <w:r>
+        <w:rPr>
+          <w:rFonts w:ascii="David" w:hAnsi="David" w:cs="David"/>
           <w:sz w:val="24"/>
           <w:szCs w:val="24"/>
           <w:highlight w:val="yellow"/>
           <w:rtl/>
         </w:rPr>
-        <w:t xml:space="preserve"> תבדוק איך עשינו </w:t>
-      </w:r>
-      <w:proofErr w:type="spellStart"/>
-      <w:r>
-        <w:rPr>
-          <w:rFonts w:hint="cs"/>
+        <w:t xml:space="preserve"> </w:t>
+      </w:r>
+      <w:r>
+        <w:rPr>
+          <w:rFonts w:ascii="David" w:hAnsi="David" w:cs="David"/>
           <w:sz w:val="24"/>
           <w:szCs w:val="24"/>
           <w:highlight w:val="yellow"/>
-          <w:rtl/>
-        </w:rPr>
-        <w:t>בשעור</w:t>
-      </w:r>
-      <w:proofErr w:type="spellEnd"/>
-      <w:r>
-        <w:rPr>
-          <w:rFonts w:hint="cs"/>
+        </w:rPr>
+        <w:t>UC</w:t>
+      </w:r>
+      <w:r>
+        <w:rPr>
+          <w:rFonts w:ascii="David" w:hAnsi="David" w:cs="David"/>
           <w:sz w:val="24"/>
           <w:szCs w:val="24"/>
           <w:highlight w:val="yellow"/>
           <w:rtl/>
         </w:rPr>
-        <w:t xml:space="preserve"> </w:t>
-      </w:r>
-      <w:r>
-        <w:rPr>
-          <w:rFonts w:hint="cs"/>
-          <w:sz w:val="24"/>
-          <w:szCs w:val="24"/>
-          <w:highlight w:val="yellow"/>
-        </w:rPr>
-        <w:t>UC</w:t>
-      </w:r>
-      <w:r>
-        <w:rPr>
-          <w:rFonts w:hint="cs"/>
-          <w:sz w:val="24"/>
-          <w:szCs w:val="24"/>
-          <w:highlight w:val="yellow"/>
-          <w:rtl/>
-        </w:rPr>
         <w:t>.</w:t>
       </w:r>
       <w:r>
         <w:rPr>
-          <w:rFonts w:hint="cs"/>
+          <w:rFonts w:ascii="David" w:hAnsi="David" w:cs="David"/>
           <w:sz w:val="24"/>
           <w:szCs w:val="24"/>
           <w:rtl/>
@@ -7923,9 +8852,9 @@
       </w:r>
     </w:p>
     <w:sectPr>
-      <w:footerReference w:type="even" r:id="rId14"/>
-      <w:footerReference w:type="default" r:id="rId15"/>
-      <w:footerReference w:type="first" r:id="rId16"/>
+      <w:footerReference w:type="even" r:id="rId22"/>
+      <w:footerReference w:type="default" r:id="rId23"/>
+      <w:footerReference w:type="first" r:id="rId24"/>
       <w:pgSz w:w="11906" w:h="16841"/>
       <w:pgMar w:top="724" w:right="1462" w:bottom="289" w:left="1142" w:header="720" w:footer="720" w:gutter="0"/>
       <w:cols w:space="720"/>
@@ -8051,6 +8980,95 @@
 <file path=word/numbering.xml><?xml version="1.0" encoding="utf-8"?>
 <w:numbering xmlns:wpc="http://schemas.microsoft.com/office/word/2010/wordprocessingCanvas" xmlns:cx="http://schemas.microsoft.com/office/drawing/2014/chartex" xmlns:cx1="http://schemas.microsoft.com/office/drawing/2015/9/8/chartex" xmlns:cx2="http://schemas.microsoft.com/office/drawing/2015/10/21/chartex" xmlns:cx3="http://schemas.microsoft.com/office/drawing/2016/5/9/chartex" xmlns:cx4="http://schemas.microsoft.com/office/drawing/2016/5/10/chartex" xmlns:cx5="http://schemas.microsoft.com/office/drawing/2016/5/11/chartex" xmlns:cx6="http://schemas.microsoft.com/office/drawing/2016/5/12/chartex" xmlns:cx7="http://schemas.microsoft.com/office/drawing/2016/5/13/chartex" xmlns:cx8="http://schemas.microsoft.com/office/drawing/2016/5/14/chartex" xmlns:mc="http://schemas.openxmlformats.org/markup-compatibility/2006" xmlns:aink="http://schemas.microsoft.com/office/drawing/2016/ink" xmlns:am3d="http://schemas.microsoft.com/office/drawing/2017/model3d" xmlns:o="urn:schemas-microsoft-com:office:office" xmlns:oel="http://schemas.microsoft.com/office/2019/extlst" xmlns:r="http://schemas.openxmlformats.org/officeDocument/2006/relationships" xmlns:m="http://schemas.openxmlformats.org/officeDocument/2006/math" xmlns:v="urn:schemas-microsoft-com:vml" xmlns:wp14="http://schemas.microsoft.com/office/word/2010/wordprocessingDrawing" xmlns:wp="http://schemas.openxmlformats.org/drawingml/2006/wordprocessingDrawing" xmlns:w10="urn:schemas-microsoft-com:office:word" xmlns:w="http://schemas.openxmlformats.org/wordprocessingml/2006/main" xmlns:w14="http://schemas.microsoft.com/office/word/2010/wordml" xmlns:w15="http://schemas.microsoft.com/office/word/2012/wordml" xmlns:w16cex="http://schemas.microsoft.com/office/word/2018/wordml/cex" xmlns:w16cid="http://schemas.microsoft.com/office/word/2016/wordml/cid" xmlns:w16="http://schemas.microsoft.com/office/word/2018/wordml" xmlns:w16du="http://schemas.microsoft.com/office/word/2023/wordml/word16du" xmlns:w16sdtdh="http://schemas.microsoft.com/office/word/2020/wordml/sdtdatahash" xmlns:w16sdtfl="http://schemas.microsoft.com/office/word/2024/wordml/sdtformatlock" xmlns:w16se="http://schemas.microsoft.com/office/word/2015/wordml/symex" xmlns:wpg="http://schemas.microsoft.com/office/word/2010/wordprocessingGroup" xmlns:wpi="http://schemas.microsoft.com/office/word/2010/wordprocessingInk" xmlns:wne="http://schemas.microsoft.com/office/word/2006/wordml" xmlns:wps="http://schemas.microsoft.com/office/word/2010/wordprocessingShape" mc:Ignorable="w14 w15 w16se w16cid w16 w16cex w16sdtdh w16sdtfl w16du wp14">
   <w:abstractNum w:abstractNumId="0" w15:restartNumberingAfterBreak="0">
+    <w:nsid w:val="1A6951CE"/>
+    <w:multiLevelType w:val="hybridMultilevel"/>
+    <w:tmpl w:val="C44086CA"/>
+    <w:lvl w:ilvl="0" w:tplc="16AE9618">
+      <w:start w:val="1"/>
+      <w:numFmt w:val="decimal"/>
+      <w:lvlText w:val="%1)"/>
+      <w:lvlJc w:val="left"/>
+      <w:pPr>
+        <w:ind w:left="367" w:hanging="360"/>
+      </w:pPr>
+      <w:rPr>
+        <w:rFonts w:hint="default"/>
+      </w:rPr>
+    </w:lvl>
+    <w:lvl w:ilvl="1" w:tplc="04090019" w:tentative="1">
+      <w:start w:val="1"/>
+      <w:numFmt w:val="lowerLetter"/>
+      <w:lvlText w:val="%2."/>
+      <w:lvlJc w:val="left"/>
+      <w:pPr>
+        <w:ind w:left="1087" w:hanging="360"/>
+      </w:pPr>
+    </w:lvl>
+    <w:lvl w:ilvl="2" w:tplc="0409001B" w:tentative="1">
+      <w:start w:val="1"/>
+      <w:numFmt w:val="lowerRoman"/>
+      <w:lvlText w:val="%3."/>
+      <w:lvlJc w:val="right"/>
+      <w:pPr>
+        <w:ind w:left="1807" w:hanging="180"/>
+      </w:pPr>
+    </w:lvl>
+    <w:lvl w:ilvl="3" w:tplc="0409000F" w:tentative="1">
+      <w:start w:val="1"/>
+      <w:numFmt w:val="decimal"/>
+      <w:lvlText w:val="%4."/>
+      <w:lvlJc w:val="left"/>
+      <w:pPr>
+        <w:ind w:left="2527" w:hanging="360"/>
+      </w:pPr>
+    </w:lvl>
+    <w:lvl w:ilvl="4" w:tplc="04090019" w:tentative="1">
+      <w:start w:val="1"/>
+      <w:numFmt w:val="lowerLetter"/>
+      <w:lvlText w:val="%5."/>
+      <w:lvlJc w:val="left"/>
+      <w:pPr>
+        <w:ind w:left="3247" w:hanging="360"/>
+      </w:pPr>
+    </w:lvl>
+    <w:lvl w:ilvl="5" w:tplc="0409001B" w:tentative="1">
+      <w:start w:val="1"/>
+      <w:numFmt w:val="lowerRoman"/>
+      <w:lvlText w:val="%6."/>
+      <w:lvlJc w:val="right"/>
+      <w:pPr>
+        <w:ind w:left="3967" w:hanging="180"/>
+      </w:pPr>
+    </w:lvl>
+    <w:lvl w:ilvl="6" w:tplc="0409000F" w:tentative="1">
+      <w:start w:val="1"/>
+      <w:numFmt w:val="decimal"/>
+      <w:lvlText w:val="%7."/>
+      <w:lvlJc w:val="left"/>
+      <w:pPr>
+        <w:ind w:left="4687" w:hanging="360"/>
+      </w:pPr>
+    </w:lvl>
+    <w:lvl w:ilvl="7" w:tplc="04090019" w:tentative="1">
+      <w:start w:val="1"/>
+      <w:numFmt w:val="lowerLetter"/>
+      <w:lvlText w:val="%8."/>
+      <w:lvlJc w:val="left"/>
+      <w:pPr>
+        <w:ind w:left="5407" w:hanging="360"/>
+      </w:pPr>
+    </w:lvl>
+    <w:lvl w:ilvl="8" w:tplc="0409001B" w:tentative="1">
+      <w:start w:val="1"/>
+      <w:numFmt w:val="lowerRoman"/>
+      <w:lvlText w:val="%9."/>
+      <w:lvlJc w:val="right"/>
+      <w:pPr>
+        <w:ind w:left="6127" w:hanging="180"/>
+      </w:pPr>
+    </w:lvl>
+  </w:abstractNum>
+  <w:abstractNum w:abstractNumId="1" w15:restartNumberingAfterBreak="0">
     <w:nsid w:val="2546338B"/>
     <w:multiLevelType w:val="hybridMultilevel"/>
     <w:tmpl w:val="560EC580"/>
@@ -8163,7 +9181,7 @@
       </w:rPr>
     </w:lvl>
   </w:abstractNum>
-  <w:abstractNum w:abstractNumId="1" w15:restartNumberingAfterBreak="0">
+  <w:abstractNum w:abstractNumId="2" w15:restartNumberingAfterBreak="0">
     <w:nsid w:val="25CC33F2"/>
     <w:multiLevelType w:val="hybridMultilevel"/>
     <w:tmpl w:val="25601842"/>
@@ -8252,7 +9270,7 @@
       </w:pPr>
     </w:lvl>
   </w:abstractNum>
-  <w:abstractNum w:abstractNumId="2" w15:restartNumberingAfterBreak="0">
+  <w:abstractNum w:abstractNumId="3" w15:restartNumberingAfterBreak="0">
     <w:nsid w:val="3BE5062B"/>
     <w:multiLevelType w:val="hybridMultilevel"/>
     <w:tmpl w:val="D2220590"/>
@@ -8365,7 +9383,7 @@
       </w:rPr>
     </w:lvl>
   </w:abstractNum>
-  <w:abstractNum w:abstractNumId="3" w15:restartNumberingAfterBreak="0">
+  <w:abstractNum w:abstractNumId="4" w15:restartNumberingAfterBreak="0">
     <w:nsid w:val="3D594254"/>
     <w:multiLevelType w:val="multilevel"/>
     <w:tmpl w:val="67CA1ADE"/>
@@ -8588,7 +9606,7 @@
       </w:rPr>
     </w:lvl>
   </w:abstractNum>
-  <w:abstractNum w:abstractNumId="4" w15:restartNumberingAfterBreak="0">
+  <w:abstractNum w:abstractNumId="5" w15:restartNumberingAfterBreak="0">
     <w:nsid w:val="49423B24"/>
     <w:multiLevelType w:val="hybridMultilevel"/>
     <w:tmpl w:val="58669D40"/>
@@ -8677,7 +9695,7 @@
       </w:pPr>
     </w:lvl>
   </w:abstractNum>
-  <w:abstractNum w:abstractNumId="5" w15:restartNumberingAfterBreak="0">
+  <w:abstractNum w:abstractNumId="6" w15:restartNumberingAfterBreak="0">
     <w:nsid w:val="5AE975ED"/>
     <w:multiLevelType w:val="hybridMultilevel"/>
     <w:tmpl w:val="1EFAA5B8"/>
@@ -8766,7 +9784,7 @@
       </w:pPr>
     </w:lvl>
   </w:abstractNum>
-  <w:abstractNum w:abstractNumId="6" w15:restartNumberingAfterBreak="0">
+  <w:abstractNum w:abstractNumId="7" w15:restartNumberingAfterBreak="0">
     <w:nsid w:val="6C432567"/>
     <w:multiLevelType w:val="hybridMultilevel"/>
     <w:tmpl w:val="A660557A"/>
@@ -8989,25 +10007,28 @@
     </w:lvl>
   </w:abstractNum>
   <w:num w:numId="1" w16cid:durableId="792595450">
+    <w:abstractNumId w:val="7"/>
+  </w:num>
+  <w:num w:numId="2" w16cid:durableId="765001891">
+    <w:abstractNumId w:val="4"/>
+  </w:num>
+  <w:num w:numId="3" w16cid:durableId="981886579">
+    <w:abstractNumId w:val="3"/>
+  </w:num>
+  <w:num w:numId="4" w16cid:durableId="118496801">
+    <w:abstractNumId w:val="1"/>
+  </w:num>
+  <w:num w:numId="5" w16cid:durableId="1606227565">
+    <w:abstractNumId w:val="2"/>
+  </w:num>
+  <w:num w:numId="6" w16cid:durableId="847057404">
     <w:abstractNumId w:val="6"/>
   </w:num>
-  <w:num w:numId="2" w16cid:durableId="765001891">
-    <w:abstractNumId w:val="3"/>
-  </w:num>
-  <w:num w:numId="3" w16cid:durableId="981886579">
-    <w:abstractNumId w:val="2"/>
-  </w:num>
-  <w:num w:numId="4" w16cid:durableId="118496801">
-    <w:abstractNumId w:val="0"/>
-  </w:num>
-  <w:num w:numId="5" w16cid:durableId="1606227565">
-    <w:abstractNumId w:val="1"/>
-  </w:num>
-  <w:num w:numId="6" w16cid:durableId="847057404">
+  <w:num w:numId="7" w16cid:durableId="1456874060">
     <w:abstractNumId w:val="5"/>
   </w:num>
-  <w:num w:numId="7" w16cid:durableId="1456874060">
-    <w:abstractNumId w:val="4"/>
+  <w:num w:numId="8" w16cid:durableId="286395642">
+    <w:abstractNumId w:val="0"/>
   </w:num>
   <w:numIdMacAtCleanup w:val="5"/>
 </w:numbering>
@@ -9494,7 +10515,6 @@
   <w:style w:type="character" w:default="1" w:styleId="a0">
     <w:name w:val="Default Paragraph Font"/>
     <w:uiPriority w:val="1"/>
-    <w:semiHidden/>
     <w:unhideWhenUsed/>
   </w:style>
   <w:style w:type="table" w:default="1" w:styleId="a1">

</xml_diff>

<commit_message>
Edited the word and completed the GUI blueprints & made the writing sound more prffessional
</commit_message>
<xml_diff>
--- a/word file/2025-2-17.docx
+++ b/word file/2025-2-17.docx
@@ -1601,7 +1601,7 @@
     </w:p>
     <w:p>
       <w:pPr>
-        <w:pStyle w:val="1"/>
+        <w:pStyle w:val="Heading1"/>
         <w:rPr>
           <w:sz w:val="24"/>
           <w:szCs w:val="24"/>
@@ -1677,7 +1677,7 @@
     </w:p>
     <w:p>
       <w:pPr>
-        <w:pStyle w:val="1"/>
+        <w:pStyle w:val="Heading1"/>
         <w:rPr>
           <w:sz w:val="24"/>
           <w:szCs w:val="24"/>
@@ -1702,7 +1702,7 @@
     </w:p>
     <w:p>
       <w:pPr>
-        <w:pStyle w:val="2"/>
+        <w:pStyle w:val="Heading2"/>
         <w:rPr>
           <w:sz w:val="24"/>
           <w:szCs w:val="24"/>
@@ -1829,7 +1829,7 @@
     </w:p>
     <w:p>
       <w:pPr>
-        <w:pStyle w:val="2"/>
+        <w:pStyle w:val="Heading2"/>
         <w:rPr>
           <w:sz w:val="24"/>
           <w:szCs w:val="24"/>
@@ -2051,7 +2051,7 @@
     </w:p>
     <w:p>
       <w:pPr>
-        <w:pStyle w:val="1"/>
+        <w:pStyle w:val="Heading1"/>
         <w:rPr>
           <w:color w:val="32074F"/>
           <w:sz w:val="24"/>
@@ -2366,7 +2366,7 @@
     </w:p>
     <w:p>
       <w:pPr>
-        <w:pStyle w:val="1"/>
+        <w:pStyle w:val="Heading1"/>
         <w:rPr>
           <w:sz w:val="24"/>
           <w:szCs w:val="24"/>
@@ -2506,7 +2506,7 @@
     </w:p>
     <w:p>
       <w:pPr>
-        <w:pStyle w:val="1"/>
+        <w:pStyle w:val="Heading1"/>
         <w:rPr>
           <w:sz w:val="24"/>
           <w:szCs w:val="24"/>
@@ -2524,7 +2524,7 @@
     </w:p>
     <w:p>
       <w:pPr>
-        <w:pStyle w:val="2"/>
+        <w:pStyle w:val="Heading2"/>
         <w:rPr>
           <w:sz w:val="24"/>
           <w:szCs w:val="24"/>
@@ -2639,7 +2639,7 @@
     </w:p>
     <w:p>
       <w:pPr>
-        <w:pStyle w:val="2"/>
+        <w:pStyle w:val="Heading2"/>
         <w:rPr>
           <w:sz w:val="24"/>
           <w:szCs w:val="24"/>
@@ -2657,7 +2657,7 @@
     </w:p>
     <w:tbl>
       <w:tblPr>
-        <w:tblStyle w:val="a6"/>
+        <w:tblStyle w:val="TableGrid0"/>
         <w:tblpPr w:leftFromText="180" w:rightFromText="180" w:vertAnchor="text" w:tblpXSpec="center" w:tblpY="1"/>
         <w:tblOverlap w:val="never"/>
         <w:bidiVisual/>
@@ -3680,7 +3680,7 @@
     </w:p>
     <w:tbl>
       <w:tblPr>
-        <w:tblStyle w:val="a6"/>
+        <w:tblStyle w:val="TableGrid0"/>
         <w:tblpPr w:leftFromText="180" w:rightFromText="180" w:vertAnchor="text" w:tblpXSpec="center" w:tblpY="1"/>
         <w:tblOverlap w:val="never"/>
         <w:bidiVisual/>
@@ -5437,7 +5437,7 @@
     </w:p>
     <w:tbl>
       <w:tblPr>
-        <w:tblStyle w:val="a6"/>
+        <w:tblStyle w:val="TableGrid0"/>
         <w:tblpPr w:leftFromText="180" w:rightFromText="180" w:vertAnchor="text" w:tblpXSpec="center" w:tblpY="1"/>
         <w:tblOverlap w:val="never"/>
         <w:bidiVisual/>
@@ -5607,7 +5607,7 @@
           </w:p>
           <w:p>
             <w:pPr>
-              <w:pStyle w:val="a3"/>
+              <w:pStyle w:val="ListParagraph"/>
               <w:numPr>
                 <w:ilvl w:val="0"/>
                 <w:numId w:val="6"/>
@@ -5657,7 +5657,7 @@
           </w:p>
           <w:p>
             <w:pPr>
-              <w:pStyle w:val="a3"/>
+              <w:pStyle w:val="ListParagraph"/>
               <w:numPr>
                 <w:ilvl w:val="0"/>
                 <w:numId w:val="6"/>
@@ -5691,7 +5691,7 @@
           </w:p>
           <w:p>
             <w:pPr>
-              <w:pStyle w:val="a3"/>
+              <w:pStyle w:val="ListParagraph"/>
               <w:numPr>
                 <w:ilvl w:val="0"/>
                 <w:numId w:val="6"/>
@@ -5716,7 +5716,7 @@
           </w:p>
           <w:p>
             <w:pPr>
-              <w:pStyle w:val="a3"/>
+              <w:pStyle w:val="ListParagraph"/>
               <w:numPr>
                 <w:ilvl w:val="0"/>
                 <w:numId w:val="6"/>
@@ -5749,7 +5749,7 @@
           </w:p>
           <w:p>
             <w:pPr>
-              <w:pStyle w:val="a3"/>
+              <w:pStyle w:val="ListParagraph"/>
               <w:numPr>
                 <w:ilvl w:val="0"/>
                 <w:numId w:val="6"/>
@@ -5782,7 +5782,7 @@
           </w:p>
           <w:p>
             <w:pPr>
-              <w:pStyle w:val="a3"/>
+              <w:pStyle w:val="ListParagraph"/>
               <w:numPr>
                 <w:ilvl w:val="0"/>
                 <w:numId w:val="6"/>
@@ -5824,7 +5824,7 @@
           </w:p>
           <w:p>
             <w:pPr>
-              <w:pStyle w:val="a3"/>
+              <w:pStyle w:val="ListParagraph"/>
               <w:numPr>
                 <w:ilvl w:val="0"/>
                 <w:numId w:val="6"/>
@@ -5857,7 +5857,7 @@
           </w:p>
           <w:p>
             <w:pPr>
-              <w:pStyle w:val="a3"/>
+              <w:pStyle w:val="ListParagraph"/>
               <w:numPr>
                 <w:ilvl w:val="0"/>
                 <w:numId w:val="6"/>
@@ -5907,7 +5907,7 @@
           </w:p>
           <w:p>
             <w:pPr>
-              <w:pStyle w:val="a3"/>
+              <w:pStyle w:val="ListParagraph"/>
               <w:numPr>
                 <w:ilvl w:val="0"/>
                 <w:numId w:val="6"/>
@@ -5957,7 +5957,7 @@
           </w:p>
           <w:p>
             <w:pPr>
-              <w:pStyle w:val="a3"/>
+              <w:pStyle w:val="ListParagraph"/>
               <w:numPr>
                 <w:ilvl w:val="0"/>
                 <w:numId w:val="6"/>
@@ -6006,7 +6006,7 @@
           </w:p>
           <w:p>
             <w:pPr>
-              <w:pStyle w:val="a3"/>
+              <w:pStyle w:val="ListParagraph"/>
               <w:numPr>
                 <w:ilvl w:val="0"/>
                 <w:numId w:val="6"/>
@@ -6066,7 +6066,7 @@
           </w:p>
           <w:p>
             <w:pPr>
-              <w:pStyle w:val="a3"/>
+              <w:pStyle w:val="ListParagraph"/>
               <w:numPr>
                 <w:ilvl w:val="0"/>
                 <w:numId w:val="6"/>
@@ -6126,7 +6126,7 @@
           </w:p>
           <w:p>
             <w:pPr>
-              <w:pStyle w:val="a3"/>
+              <w:pStyle w:val="ListParagraph"/>
               <w:numPr>
                 <w:ilvl w:val="0"/>
                 <w:numId w:val="6"/>
@@ -6186,7 +6186,7 @@
           </w:p>
           <w:p>
             <w:pPr>
-              <w:pStyle w:val="a3"/>
+              <w:pStyle w:val="ListParagraph"/>
               <w:numPr>
                 <w:ilvl w:val="0"/>
                 <w:numId w:val="6"/>
@@ -6238,7 +6238,7 @@
           </w:p>
           <w:p>
             <w:pPr>
-              <w:pStyle w:val="a3"/>
+              <w:pStyle w:val="ListParagraph"/>
               <w:numPr>
                 <w:ilvl w:val="0"/>
                 <w:numId w:val="6"/>
@@ -6298,7 +6298,7 @@
           </w:p>
           <w:p>
             <w:pPr>
-              <w:pStyle w:val="a3"/>
+              <w:pStyle w:val="ListParagraph"/>
               <w:numPr>
                 <w:ilvl w:val="0"/>
                 <w:numId w:val="6"/>
@@ -6565,7 +6565,7 @@
           </w:p>
           <w:p>
             <w:pPr>
-              <w:pStyle w:val="a3"/>
+              <w:pStyle w:val="ListParagraph"/>
               <w:numPr>
                 <w:ilvl w:val="0"/>
                 <w:numId w:val="5"/>
@@ -6590,7 +6590,7 @@
           </w:p>
           <w:p>
             <w:pPr>
-              <w:pStyle w:val="a3"/>
+              <w:pStyle w:val="ListParagraph"/>
               <w:numPr>
                 <w:ilvl w:val="0"/>
                 <w:numId w:val="5"/>
@@ -6616,7 +6616,7 @@
           </w:p>
           <w:p>
             <w:pPr>
-              <w:pStyle w:val="a3"/>
+              <w:pStyle w:val="ListParagraph"/>
               <w:numPr>
                 <w:ilvl w:val="0"/>
                 <w:numId w:val="5"/>
@@ -6641,7 +6641,7 @@
           </w:p>
           <w:p>
             <w:pPr>
-              <w:pStyle w:val="a3"/>
+              <w:pStyle w:val="ListParagraph"/>
               <w:numPr>
                 <w:ilvl w:val="0"/>
                 <w:numId w:val="5"/>
@@ -6923,7 +6923,7 @@
     </w:p>
     <w:tbl>
       <w:tblPr>
-        <w:tblStyle w:val="a6"/>
+        <w:tblStyle w:val="TableGrid0"/>
         <w:tblpPr w:leftFromText="180" w:rightFromText="180" w:vertAnchor="text" w:tblpXSpec="center" w:tblpY="1"/>
         <w:tblOverlap w:val="never"/>
         <w:bidiVisual/>
@@ -7307,7 +7307,7 @@
           </w:p>
           <w:p>
             <w:pPr>
-              <w:pStyle w:val="a3"/>
+              <w:pStyle w:val="ListParagraph"/>
               <w:numPr>
                 <w:ilvl w:val="0"/>
                 <w:numId w:val="7"/>
@@ -7331,7 +7331,7 @@
           </w:p>
           <w:p>
             <w:pPr>
-              <w:pStyle w:val="a3"/>
+              <w:pStyle w:val="ListParagraph"/>
               <w:numPr>
                 <w:ilvl w:val="0"/>
                 <w:numId w:val="7"/>
@@ -7355,7 +7355,7 @@
           </w:p>
           <w:p>
             <w:pPr>
-              <w:pStyle w:val="a3"/>
+              <w:pStyle w:val="ListParagraph"/>
               <w:numPr>
                 <w:ilvl w:val="0"/>
                 <w:numId w:val="7"/>
@@ -7379,7 +7379,7 @@
           </w:p>
           <w:p>
             <w:pPr>
-              <w:pStyle w:val="a3"/>
+              <w:pStyle w:val="ListParagraph"/>
               <w:numPr>
                 <w:ilvl w:val="0"/>
                 <w:numId w:val="7"/>
@@ -7457,7 +7457,7 @@
     </w:p>
     <w:p>
       <w:pPr>
-        <w:pStyle w:val="1"/>
+        <w:pStyle w:val="Heading1"/>
         <w:rPr>
           <w:sz w:val="24"/>
           <w:szCs w:val="24"/>
@@ -7482,7 +7482,7 @@
     </w:p>
     <w:p>
       <w:pPr>
-        <w:pStyle w:val="1"/>
+        <w:pStyle w:val="Heading1"/>
         <w:rPr>
           <w:sz w:val="24"/>
           <w:szCs w:val="24"/>
@@ -7507,7 +7507,7 @@
     </w:p>
     <w:p>
       <w:pPr>
-        <w:pStyle w:val="2"/>
+        <w:pStyle w:val="Heading2"/>
         <w:rPr>
           <w:sz w:val="24"/>
           <w:szCs w:val="24"/>
@@ -7527,14 +7527,7 @@
           <w:sz w:val="24"/>
           <w:szCs w:val="24"/>
         </w:rPr>
-        <w:t xml:space="preserve"> :</w:t>
-      </w:r>
-      <w:r>
-        <w:rPr>
-          <w:sz w:val="24"/>
-          <w:szCs w:val="24"/>
-        </w:rPr>
-        <w:t>GUI</w:t>
+        <w:t xml:space="preserve"> :GUI</w:t>
       </w:r>
     </w:p>
     <w:p>
@@ -7551,6 +7544,7 @@
       <w:r>
         <w:rPr>
           <w:rFonts w:eastAsiaTheme="minorHAnsi"/>
+          <w:noProof/>
           <w:color w:val="auto"/>
           <w:sz w:val="24"/>
           <w:szCs w:val="24"/>
@@ -7617,7 +7611,7 @@
     </w:p>
     <w:p>
       <w:pPr>
-        <w:pStyle w:val="a3"/>
+        <w:pStyle w:val="ListParagraph"/>
         <w:ind w:left="367"/>
         <w:rPr>
           <w:rFonts w:ascii="David" w:hAnsi="David" w:cs="David"/>
@@ -7643,12 +7637,30 @@
           <w:szCs w:val="24"/>
           <w:rtl/>
         </w:rPr>
-        <w:t>אם אתה מתחבר כמשתמש, עבור לדף הטבלאות.</w:t>
-      </w:r>
-    </w:p>
-    <w:p>
-      <w:pPr>
-        <w:pStyle w:val="a3"/>
+        <w:t xml:space="preserve">אם אתה מתחבר כמשתמש, עבור לדף </w:t>
+      </w:r>
+      <w:r>
+        <w:rPr>
+          <w:rFonts w:ascii="David" w:hAnsi="David" w:cs="David" w:hint="cs"/>
+          <w:sz w:val="24"/>
+          <w:szCs w:val="24"/>
+          <w:rtl/>
+        </w:rPr>
+        <w:t>השולחנות</w:t>
+      </w:r>
+      <w:r>
+        <w:rPr>
+          <w:rFonts w:ascii="David" w:hAnsi="David" w:cs="David"/>
+          <w:sz w:val="24"/>
+          <w:szCs w:val="24"/>
+          <w:rtl/>
+        </w:rPr>
+        <w:t>.</w:t>
+      </w:r>
+    </w:p>
+    <w:p>
+      <w:pPr>
+        <w:pStyle w:val="ListParagraph"/>
         <w:ind w:left="367"/>
         <w:rPr>
           <w:rFonts w:ascii="David" w:hAnsi="David" w:cs="David"/>
@@ -7784,7 +7796,32 @@
           <w:szCs w:val="24"/>
           <w:rtl/>
         </w:rPr>
-        <w:t>דף טבלאות</w:t>
+        <w:t xml:space="preserve">דף </w:t>
+      </w:r>
+      <w:r>
+        <w:rPr>
+          <w:rFonts w:hint="cs"/>
+          <w:sz w:val="24"/>
+          <w:szCs w:val="24"/>
+          <w:rtl/>
+        </w:rPr>
+        <w:t>השולחנות</w:t>
+      </w:r>
+      <w:r>
+        <w:rPr>
+          <w:sz w:val="24"/>
+          <w:szCs w:val="24"/>
+          <w:rtl/>
+        </w:rPr>
+        <w:tab/>
+      </w:r>
+      <w:r>
+        <w:rPr>
+          <w:sz w:val="24"/>
+          <w:szCs w:val="24"/>
+          <w:rtl/>
+        </w:rPr>
+        <w:tab/>
       </w:r>
       <w:r>
         <w:rPr>
@@ -7832,7 +7869,7 @@
     </w:p>
     <w:p>
       <w:pPr>
-        <w:pStyle w:val="a3"/>
+        <w:pStyle w:val="ListParagraph"/>
         <w:ind w:left="367"/>
         <w:rPr>
           <w:rFonts w:ascii="David" w:hAnsi="David" w:cs="David"/>
@@ -7845,7 +7882,7 @@
     </w:p>
     <w:p>
       <w:pPr>
-        <w:pStyle w:val="a3"/>
+        <w:pStyle w:val="ListParagraph"/>
         <w:ind w:left="367"/>
         <w:rPr>
           <w:rFonts w:ascii="David" w:hAnsi="David" w:cs="David"/>
@@ -7857,7 +7894,7 @@
     </w:p>
     <w:p>
       <w:pPr>
-        <w:pStyle w:val="a3"/>
+        <w:pStyle w:val="ListParagraph"/>
         <w:ind w:left="367"/>
         <w:rPr>
           <w:rFonts w:ascii="David" w:hAnsi="David" w:cs="David"/>
@@ -7869,13 +7906,22 @@
       </w:pPr>
       <w:r>
         <w:rPr>
-          <w:rFonts w:ascii="David" w:hAnsi="David" w:cs="David"/>
+          <w:rFonts w:ascii="David" w:hAnsi="David" w:cs="David" w:hint="cs"/>
           <w:sz w:val="24"/>
           <w:szCs w:val="24"/>
           <w:rtl/>
         </w:rPr>
         <w:lastRenderedPageBreak/>
-        <w:t>מדף האורכים, עבור לתפריט.</w:t>
+        <w:t>כשלוחצים על תיבת שולחן בעמוד השולחנות האפליקציה תעביר את הלקוח לתפריט אוכל</w:t>
+      </w:r>
+      <w:r>
+        <w:rPr>
+          <w:rFonts w:ascii="David" w:hAnsi="David" w:cs="David"/>
+          <w:sz w:val="24"/>
+          <w:szCs w:val="24"/>
+          <w:rtl/>
+        </w:rPr>
+        <w:t>.</w:t>
       </w:r>
       <w:r>
         <w:rPr>
@@ -7965,7 +8011,7 @@
     </w:p>
     <w:p>
       <w:pPr>
-        <w:pStyle w:val="a3"/>
+        <w:pStyle w:val="ListParagraph"/>
         <w:ind w:left="367"/>
         <w:rPr>
           <w:rFonts w:ascii="David" w:hAnsi="David" w:cs="David"/>
@@ -8064,15 +8110,7 @@
           <w:szCs w:val="24"/>
           <w:rtl/>
         </w:rPr>
-        <w:t xml:space="preserve"> </w:t>
-      </w:r>
-      <w:r>
-        <w:rPr>
-          <w:sz w:val="24"/>
-          <w:szCs w:val="24"/>
-          <w:rtl/>
-        </w:rPr>
-        <w:t xml:space="preserve"> </w:t>
+        <w:t xml:space="preserve">  </w:t>
       </w:r>
       <w:r>
         <w:rPr>
@@ -8136,19 +8174,59 @@
           <w:szCs w:val="24"/>
           <w:rtl/>
         </w:rPr>
-        <w:t xml:space="preserve"> תיכנסו לעובדים תופנו לעמוד המלצר והבעלים.</w:t>
-      </w:r>
-    </w:p>
-    <w:p>
-      <w:pPr>
-        <w:pStyle w:val="a3"/>
+        <w:t xml:space="preserve"> </w:t>
+      </w:r>
+      <w:r>
+        <w:rPr>
+          <w:rFonts w:hint="cs"/>
+          <w:sz w:val="24"/>
+          <w:szCs w:val="24"/>
+          <w:rtl/>
+        </w:rPr>
+        <w:t xml:space="preserve">לחיצה על לחצן </w:t>
+      </w:r>
+      <w:r>
+        <w:rPr>
+          <w:sz w:val="24"/>
+          <w:szCs w:val="24"/>
+        </w:rPr>
+        <w:t>Staff Terminals</w:t>
+      </w:r>
+      <w:r>
+        <w:rPr>
+          <w:rFonts w:cstheme="minorBidi" w:hint="cs"/>
+          <w:sz w:val="24"/>
+          <w:szCs w:val="24"/>
+          <w:rtl/>
+        </w:rPr>
+        <w:t xml:space="preserve"> </w:t>
+      </w:r>
+      <w:r>
+        <w:rPr>
+          <w:sz w:val="24"/>
+          <w:szCs w:val="24"/>
+          <w:rtl/>
+        </w:rPr>
+        <w:t>יעביר משתמש לטרמינל של עובדים</w:t>
+      </w:r>
+      <w:r>
+        <w:rPr>
+          <w:sz w:val="24"/>
+          <w:szCs w:val="24"/>
+          <w:rtl/>
+        </w:rPr>
+        <w:t>.</w:t>
+      </w:r>
+    </w:p>
+    <w:p>
+      <w:pPr>
+        <w:pStyle w:val="ListParagraph"/>
         <w:ind w:left="367"/>
         <w:rPr>
           <w:rFonts w:ascii="David" w:hAnsi="David" w:cs="David"/>
           <w:sz w:val="24"/>
           <w:szCs w:val="24"/>
           <w:rtl/>
-          <w:lang w:bidi="ar-SA"/>
         </w:rPr>
       </w:pPr>
       <w:r>
@@ -8209,6 +8287,19 @@
         </w:rPr>
         <w:t xml:space="preserve"> </w:t>
       </w:r>
+    </w:p>
+    <w:p>
+      <w:pPr>
+        <w:pStyle w:val="ListParagraph"/>
+        <w:ind w:left="367"/>
+        <w:rPr>
+          <w:rFonts w:ascii="David" w:hAnsi="David" w:cs="David"/>
+          <w:sz w:val="24"/>
+          <w:szCs w:val="24"/>
+          <w:rtl/>
+          <w:lang w:bidi="ar-SA"/>
+        </w:rPr>
+      </w:pPr>
       <w:r>
         <w:rPr>
           <w:rFonts w:ascii="David" w:hAnsi="David" w:cs="David"/>
@@ -8221,7 +8312,7 @@
     </w:p>
     <w:p>
       <w:pPr>
-        <w:pStyle w:val="a3"/>
+        <w:pStyle w:val="ListParagraph"/>
         <w:ind w:left="367"/>
         <w:rPr>
           <w:rFonts w:ascii="David" w:hAnsi="David" w:cs="David"/>
@@ -8238,21 +8329,63 @@
           <w:szCs w:val="24"/>
           <w:rtl/>
         </w:rPr>
-        <w:t>עבור אל דפי הרישום של הבעלים והמלצר</w:t>
-      </w:r>
-    </w:p>
-    <w:p>
-      <w:pPr>
-        <w:pStyle w:val="a3"/>
+        <w:t xml:space="preserve">עבור אל דפי </w:t>
+      </w:r>
+      <w:r>
+        <w:rPr>
+          <w:rFonts w:ascii="David" w:hAnsi="David" w:cs="David" w:hint="cs"/>
+          <w:sz w:val="24"/>
+          <w:szCs w:val="24"/>
+          <w:rtl/>
+        </w:rPr>
+        <w:t>הכניסה של בעל מסעדה</w:t>
+      </w:r>
+      <w:r>
+        <w:rPr>
+          <w:rFonts w:ascii="David" w:hAnsi="David" w:cs="David"/>
+          <w:sz w:val="24"/>
+          <w:szCs w:val="24"/>
+          <w:rtl/>
+        </w:rPr>
+        <w:t xml:space="preserve"> </w:t>
+      </w:r>
+      <w:r>
+        <w:rPr>
+          <w:rFonts w:ascii="David" w:hAnsi="David" w:cs="David" w:hint="cs"/>
+          <w:sz w:val="24"/>
+          <w:szCs w:val="24"/>
+          <w:rtl/>
+        </w:rPr>
+        <w:t>או</w:t>
+      </w:r>
+      <w:r>
+        <w:rPr>
+          <w:rFonts w:ascii="David" w:hAnsi="David" w:cs="David"/>
+          <w:sz w:val="24"/>
+          <w:szCs w:val="24"/>
+          <w:rtl/>
+        </w:rPr>
+        <w:t xml:space="preserve"> המלצר</w:t>
+      </w:r>
+      <w:r>
+        <w:rPr>
+          <w:rFonts w:ascii="David" w:hAnsi="David" w:cs="David" w:hint="cs"/>
+          <w:sz w:val="24"/>
+          <w:szCs w:val="24"/>
+          <w:rtl/>
+        </w:rPr>
+        <w:t>\שף</w:t>
+      </w:r>
+    </w:p>
+    <w:p>
+      <w:pPr>
+        <w:pStyle w:val="ListParagraph"/>
         <w:ind w:left="367"/>
         <w:rPr>
           <w:rFonts w:ascii="David" w:hAnsi="David" w:cs="David"/>
-          <w:b/>
-          <w:bCs/>
-          <w:sz w:val="24"/>
-          <w:szCs w:val="24"/>
-          <w:rtl/>
-          <w:lang w:bidi="ar-SA"/>
+          <w:sz w:val="24"/>
+          <w:szCs w:val="24"/>
+          <w:rtl/>
         </w:rPr>
       </w:pPr>
       <w:r>
@@ -8346,6 +8479,21 @@
         </w:rPr>
         <w:t>הבעלים</w:t>
       </w:r>
+    </w:p>
+    <w:p>
+      <w:pPr>
+        <w:pStyle w:val="ListParagraph"/>
+        <w:ind w:left="367"/>
+        <w:rPr>
+          <w:rFonts w:ascii="David" w:hAnsi="David" w:cs="David"/>
+          <w:b/>
+          <w:bCs/>
+          <w:sz w:val="24"/>
+          <w:szCs w:val="24"/>
+          <w:rtl/>
+          <w:lang w:bidi="ar-SA"/>
+        </w:rPr>
+      </w:pPr>
       <w:r>
         <w:rPr>
           <w:rFonts w:ascii="David" w:hAnsi="David" w:cs="David"/>
@@ -8412,16 +8560,7 @@
           <w:szCs w:val="24"/>
           <w:rtl/>
         </w:rPr>
-        <w:t xml:space="preserve"> </w:t>
-      </w:r>
-      <w:r>
-        <w:rPr>
-          <w:rFonts w:ascii="David" w:hAnsi="David" w:cs="David"/>
-          <w:sz w:val="24"/>
-          <w:szCs w:val="24"/>
-          <w:rtl/>
-        </w:rPr>
-        <w:t>דף</w:t>
+        <w:t xml:space="preserve"> דף</w:t>
       </w:r>
       <w:r>
         <w:rPr>
@@ -8448,28 +8587,1307 @@
     <w:p>
       <w:pPr>
         <w:rPr>
+          <w:sz w:val="24"/>
+          <w:szCs w:val="24"/>
+          <w:rtl/>
+        </w:rPr>
+      </w:pPr>
+      <w:r>
+        <w:rPr>
+          <w:noProof/>
+          <w:sz w:val="24"/>
+          <w:szCs w:val="24"/>
+          <w:rtl/>
+          <w:lang w:val="he-IL"/>
+        </w:rPr>
+        <w:lastRenderedPageBreak/>
+        <w:drawing>
+          <wp:inline distT="0" distB="0" distL="0" distR="0" wp14:anchorId="22B5C736" wp14:editId="547B4DFC">
+            <wp:extent cx="1765079" cy="2984127"/>
+            <wp:effectExtent l="0" t="0" r="6985" b="6985"/>
+            <wp:docPr id="1988937020" name="Picture 1" descr="A screenshot of a phone&#10;&#10;AI-generated content may be incorrect."/>
+            <wp:cNvGraphicFramePr>
+              <a:graphicFrameLocks xmlns:a="http://schemas.openxmlformats.org/drawingml/2006/main" noChangeAspect="1"/>
+            </wp:cNvGraphicFramePr>
+            <a:graphic xmlns:a="http://schemas.openxmlformats.org/drawingml/2006/main">
+              <a:graphicData uri="http://schemas.openxmlformats.org/drawingml/2006/picture">
+                <pic:pic xmlns:pic="http://schemas.openxmlformats.org/drawingml/2006/picture">
+                  <pic:nvPicPr>
+                    <pic:cNvPr id="1988937020" name="Picture 1" descr="A screenshot of a phone&#10;&#10;AI-generated content may be incorrect."/>
+                    <pic:cNvPicPr/>
+                  </pic:nvPicPr>
+                  <pic:blipFill>
+                    <a:blip r:embed="rId21">
+                      <a:extLst>
+                        <a:ext uri="{28A0092B-C50C-407E-A947-70E740481C1C}">
+                          <a14:useLocalDpi xmlns:a14="http://schemas.microsoft.com/office/drawing/2010/main" val="0"/>
+                        </a:ext>
+                      </a:extLst>
+                    </a:blip>
+                    <a:stretch>
+                      <a:fillRect/>
+                    </a:stretch>
+                  </pic:blipFill>
+                  <pic:spPr>
+                    <a:xfrm>
+                      <a:off x="0" y="0"/>
+                      <a:ext cx="1765079" cy="2984127"/>
+                    </a:xfrm>
+                    <a:prstGeom prst="rect">
+                      <a:avLst/>
+                    </a:prstGeom>
+                  </pic:spPr>
+                </pic:pic>
+              </a:graphicData>
+            </a:graphic>
+          </wp:inline>
+        </w:drawing>
+      </w:r>
+      <w:r>
+        <w:rPr>
           <w:rFonts w:hint="cs"/>
           <w:sz w:val="24"/>
           <w:szCs w:val="24"/>
           <w:rtl/>
         </w:rPr>
-      </w:pPr>
-    </w:p>
-    <w:p>
-      <w:pPr>
-        <w:pStyle w:val="a3"/>
+        <w:t>דף הרשמה כבעל</w:t>
+      </w:r>
+    </w:p>
+    <w:p>
+      <w:pPr>
+        <w:pStyle w:val="ListParagraph"/>
         <w:ind w:left="367"/>
         <w:rPr>
           <w:rFonts w:ascii="David" w:hAnsi="David" w:cs="David"/>
           <w:sz w:val="24"/>
           <w:szCs w:val="24"/>
-          <w:lang w:bidi="ar-SA"/>
-        </w:rPr>
-      </w:pPr>
-    </w:p>
-    <w:p>
-      <w:pPr>
-        <w:pStyle w:val="1"/>
+          <w:rtl/>
+        </w:rPr>
+      </w:pPr>
+      <w:r>
+        <w:rPr>
+          <w:rFonts w:ascii="David" w:hAnsi="David" w:cs="David" w:hint="cs"/>
+          <w:sz w:val="24"/>
+          <w:szCs w:val="24"/>
+          <w:rtl/>
+        </w:rPr>
+        <w:t>בעמוד הכניסה של בעל מסעדה תהיה האופציה להירשם כבעל מסעדה</w:t>
+      </w:r>
+    </w:p>
+    <w:p>
+      <w:pPr>
+        <w:pStyle w:val="ListParagraph"/>
+        <w:ind w:left="367"/>
+        <w:rPr>
+          <w:rFonts w:ascii="David" w:hAnsi="David" w:cs="David"/>
+          <w:sz w:val="24"/>
+          <w:szCs w:val="24"/>
+          <w:rtl/>
+        </w:rPr>
+      </w:pPr>
+    </w:p>
+    <w:p>
+      <w:pPr>
+        <w:ind w:left="360" w:firstLine="0"/>
+        <w:rPr>
+          <w:sz w:val="24"/>
+          <w:szCs w:val="24"/>
+          <w:rtl/>
+        </w:rPr>
+      </w:pPr>
+      <w:r>
+        <w:rPr>
+          <w:rFonts w:hint="cs"/>
+          <w:sz w:val="24"/>
+          <w:szCs w:val="24"/>
+          <w:rtl/>
+        </w:rPr>
+        <w:t>4.</w:t>
+      </w:r>
+      <w:r>
+        <w:rPr>
+          <w:rFonts w:hint="cs"/>
+          <w:sz w:val="24"/>
+          <w:szCs w:val="24"/>
+          <w:rtl/>
+        </w:rPr>
+        <w:t xml:space="preserve"> </w:t>
+      </w:r>
+      <w:r>
+        <w:rPr>
+          <w:rFonts w:hint="cs"/>
+          <w:sz w:val="24"/>
+          <w:szCs w:val="24"/>
+          <w:rtl/>
+        </w:rPr>
+        <w:t>דפי הבית של המלצרים</w:t>
+      </w:r>
+    </w:p>
+    <w:p>
+      <w:pPr>
+        <w:ind w:left="360" w:firstLine="0"/>
+        <w:rPr>
+          <w:noProof/>
+          <w:sz w:val="24"/>
+          <w:szCs w:val="24"/>
+          <w:rtl/>
+        </w:rPr>
+      </w:pPr>
+      <w:r>
+        <w:rPr>
+          <w:noProof/>
+          <w:sz w:val="24"/>
+          <w:szCs w:val="24"/>
+          <w:rtl/>
+          <w:lang w:val="he-IL"/>
+        </w:rPr>
+        <w:drawing>
+          <wp:inline distT="0" distB="0" distL="0" distR="0" wp14:anchorId="799A75C5" wp14:editId="5000D01C">
+            <wp:extent cx="1765079" cy="2984127"/>
+            <wp:effectExtent l="0" t="0" r="6985" b="6985"/>
+            <wp:docPr id="1273165742" name="Picture 3" descr="A screenshot of a phone&#10;&#10;AI-generated content may be incorrect."/>
+            <wp:cNvGraphicFramePr>
+              <a:graphicFrameLocks xmlns:a="http://schemas.openxmlformats.org/drawingml/2006/main" noChangeAspect="1"/>
+            </wp:cNvGraphicFramePr>
+            <a:graphic xmlns:a="http://schemas.openxmlformats.org/drawingml/2006/main">
+              <a:graphicData uri="http://schemas.openxmlformats.org/drawingml/2006/picture">
+                <pic:pic xmlns:pic="http://schemas.openxmlformats.org/drawingml/2006/picture">
+                  <pic:nvPicPr>
+                    <pic:cNvPr id="1273165742" name="Picture 3" descr="A screenshot of a phone&#10;&#10;AI-generated content may be incorrect."/>
+                    <pic:cNvPicPr/>
+                  </pic:nvPicPr>
+                  <pic:blipFill>
+                    <a:blip r:embed="rId22">
+                      <a:extLst>
+                        <a:ext uri="{28A0092B-C50C-407E-A947-70E740481C1C}">
+                          <a14:useLocalDpi xmlns:a14="http://schemas.microsoft.com/office/drawing/2010/main" val="0"/>
+                        </a:ext>
+                      </a:extLst>
+                    </a:blip>
+                    <a:stretch>
+                      <a:fillRect/>
+                    </a:stretch>
+                  </pic:blipFill>
+                  <pic:spPr>
+                    <a:xfrm>
+                      <a:off x="0" y="0"/>
+                      <a:ext cx="1765079" cy="2984127"/>
+                    </a:xfrm>
+                    <a:prstGeom prst="rect">
+                      <a:avLst/>
+                    </a:prstGeom>
+                  </pic:spPr>
+                </pic:pic>
+              </a:graphicData>
+            </a:graphic>
+          </wp:inline>
+        </w:drawing>
+      </w:r>
+      <w:r>
+        <w:rPr>
+          <w:rFonts w:hint="cs"/>
+          <w:noProof/>
+          <w:sz w:val="24"/>
+          <w:szCs w:val="24"/>
+          <w:rtl/>
+        </w:rPr>
+        <w:t>דף בית של מלצר</w:t>
+      </w:r>
+    </w:p>
+    <w:p>
+      <w:pPr>
+        <w:ind w:left="360" w:firstLine="0"/>
+        <w:rPr>
+          <w:noProof/>
+          <w:sz w:val="24"/>
+          <w:szCs w:val="24"/>
+          <w:rtl/>
+        </w:rPr>
+      </w:pPr>
+      <w:r>
+        <w:rPr>
+          <w:rFonts w:hint="cs"/>
+          <w:noProof/>
+          <w:sz w:val="24"/>
+          <w:szCs w:val="24"/>
+          <w:rtl/>
+        </w:rPr>
+        <w:t>דף הבית של המלצר יכיל הוא גם כרטיסים לשולחנות עם פעולות שונות כולל לחצן לראות את הארוחות שלקוח ביקש</w:t>
+      </w:r>
+    </w:p>
+    <w:p>
+      <w:pPr>
+        <w:ind w:left="360" w:firstLine="0"/>
+        <w:rPr>
+          <w:noProof/>
+          <w:sz w:val="24"/>
+          <w:szCs w:val="24"/>
+          <w:rtl/>
+        </w:rPr>
+      </w:pPr>
+    </w:p>
+    <w:p>
+      <w:pPr>
+        <w:ind w:left="360" w:firstLine="0"/>
+        <w:rPr>
+          <w:noProof/>
+          <w:sz w:val="24"/>
+          <w:szCs w:val="24"/>
+          <w:rtl/>
+        </w:rPr>
+      </w:pPr>
+    </w:p>
+    <w:p>
+      <w:pPr>
+        <w:ind w:left="360" w:firstLine="0"/>
+        <w:rPr>
+          <w:noProof/>
+          <w:sz w:val="24"/>
+          <w:szCs w:val="24"/>
+          <w:rtl/>
+        </w:rPr>
+      </w:pPr>
+    </w:p>
+    <w:p>
+      <w:pPr>
+        <w:ind w:left="360" w:firstLine="0"/>
+        <w:rPr>
+          <w:noProof/>
+          <w:sz w:val="24"/>
+          <w:szCs w:val="24"/>
+          <w:rtl/>
+        </w:rPr>
+      </w:pPr>
+    </w:p>
+    <w:p>
+      <w:pPr>
+        <w:ind w:left="360" w:firstLine="0"/>
+        <w:rPr>
+          <w:noProof/>
+          <w:sz w:val="24"/>
+          <w:szCs w:val="24"/>
+          <w:rtl/>
+        </w:rPr>
+      </w:pPr>
+    </w:p>
+    <w:p>
+      <w:pPr>
+        <w:ind w:left="360" w:firstLine="0"/>
+        <w:rPr>
+          <w:noProof/>
+          <w:sz w:val="24"/>
+          <w:szCs w:val="24"/>
+          <w:rtl/>
+        </w:rPr>
+      </w:pPr>
+    </w:p>
+    <w:p>
+      <w:pPr>
+        <w:ind w:left="360" w:firstLine="0"/>
+        <w:rPr>
+          <w:noProof/>
+          <w:sz w:val="24"/>
+          <w:szCs w:val="24"/>
+          <w:rtl/>
+        </w:rPr>
+      </w:pPr>
+    </w:p>
+    <w:p>
+      <w:pPr>
+        <w:ind w:left="360" w:firstLine="0"/>
+        <w:rPr>
+          <w:noProof/>
+          <w:sz w:val="24"/>
+          <w:szCs w:val="24"/>
+          <w:rtl/>
+        </w:rPr>
+      </w:pPr>
+    </w:p>
+    <w:p>
+      <w:pPr>
+        <w:ind w:left="360" w:firstLine="0"/>
+        <w:rPr>
+          <w:noProof/>
+          <w:sz w:val="24"/>
+          <w:szCs w:val="24"/>
+          <w:rtl/>
+        </w:rPr>
+      </w:pPr>
+    </w:p>
+    <w:p>
+      <w:pPr>
+        <w:ind w:left="360" w:firstLine="0"/>
+        <w:rPr>
+          <w:noProof/>
+          <w:sz w:val="24"/>
+          <w:szCs w:val="24"/>
+          <w:rtl/>
+        </w:rPr>
+      </w:pPr>
+    </w:p>
+    <w:p>
+      <w:pPr>
+        <w:ind w:left="360" w:firstLine="0"/>
+        <w:rPr>
+          <w:noProof/>
+          <w:sz w:val="24"/>
+          <w:szCs w:val="24"/>
+          <w:rtl/>
+        </w:rPr>
+      </w:pPr>
+    </w:p>
+    <w:p>
+      <w:pPr>
+        <w:ind w:left="360" w:firstLine="0"/>
+        <w:rPr>
+          <w:noProof/>
+          <w:sz w:val="24"/>
+          <w:szCs w:val="24"/>
+          <w:rtl/>
+        </w:rPr>
+      </w:pPr>
+    </w:p>
+    <w:p>
+      <w:pPr>
+        <w:ind w:left="360" w:firstLine="0"/>
+        <w:rPr>
+          <w:noProof/>
+          <w:sz w:val="24"/>
+          <w:szCs w:val="24"/>
+          <w:rtl/>
+        </w:rPr>
+      </w:pPr>
+    </w:p>
+    <w:p>
+      <w:pPr>
+        <w:ind w:left="360" w:firstLine="0"/>
+        <w:rPr>
+          <w:noProof/>
+          <w:sz w:val="24"/>
+          <w:szCs w:val="24"/>
+          <w:rtl/>
+        </w:rPr>
+      </w:pPr>
+    </w:p>
+    <w:p>
+      <w:pPr>
+        <w:ind w:left="360" w:firstLine="0"/>
+        <w:rPr>
+          <w:noProof/>
+          <w:sz w:val="24"/>
+          <w:szCs w:val="24"/>
+          <w:rtl/>
+        </w:rPr>
+      </w:pPr>
+    </w:p>
+    <w:p>
+      <w:pPr>
+        <w:pStyle w:val="ListParagraph"/>
+        <w:numPr>
+          <w:ilvl w:val="0"/>
+          <w:numId w:val="7"/>
+        </w:numPr>
+        <w:rPr>
+          <w:rFonts w:ascii="David" w:hAnsi="David" w:cs="David"/>
+          <w:noProof/>
+          <w:sz w:val="24"/>
+          <w:szCs w:val="24"/>
+          <w:rtl/>
+        </w:rPr>
+      </w:pPr>
+      <w:r>
+        <w:rPr>
+          <w:rFonts w:ascii="David" w:hAnsi="David" w:cs="David"/>
+          <w:noProof/>
+          <w:sz w:val="24"/>
+          <w:szCs w:val="24"/>
+          <w:rtl/>
+        </w:rPr>
+        <w:lastRenderedPageBreak/>
+        <w:t>דפי בעל הבית</w:t>
+      </w:r>
+    </w:p>
+    <w:p>
+      <w:pPr>
+        <w:pStyle w:val="ListParagraph"/>
+        <w:rPr>
+          <w:rFonts w:ascii="David" w:hAnsi="David" w:cs="David"/>
+          <w:sz w:val="24"/>
+          <w:szCs w:val="24"/>
+          <w:rtl/>
+        </w:rPr>
+      </w:pPr>
+      <w:r>
+        <w:rPr>
+          <w:rFonts w:ascii="David" w:hAnsi="David" w:cs="David" w:hint="cs"/>
+          <w:noProof/>
+          <w:sz w:val="24"/>
+          <w:szCs w:val="24"/>
+        </w:rPr>
+        <w:drawing>
+          <wp:inline distT="0" distB="0" distL="0" distR="0" wp14:anchorId="0564FBD2" wp14:editId="2D5B99A5">
+            <wp:extent cx="1765079" cy="2984127"/>
+            <wp:effectExtent l="0" t="0" r="6985" b="6985"/>
+            <wp:docPr id="1342963929" name="Picture 4" descr="A screenshot of a menu&#10;&#10;AI-generated content may be incorrect."/>
+            <wp:cNvGraphicFramePr>
+              <a:graphicFrameLocks xmlns:a="http://schemas.openxmlformats.org/drawingml/2006/main" noChangeAspect="1"/>
+            </wp:cNvGraphicFramePr>
+            <a:graphic xmlns:a="http://schemas.openxmlformats.org/drawingml/2006/main">
+              <a:graphicData uri="http://schemas.openxmlformats.org/drawingml/2006/picture">
+                <pic:pic xmlns:pic="http://schemas.openxmlformats.org/drawingml/2006/picture">
+                  <pic:nvPicPr>
+                    <pic:cNvPr id="1342963929" name="Picture 4" descr="A screenshot of a menu&#10;&#10;AI-generated content may be incorrect."/>
+                    <pic:cNvPicPr/>
+                  </pic:nvPicPr>
+                  <pic:blipFill>
+                    <a:blip r:embed="rId23">
+                      <a:extLst>
+                        <a:ext uri="{28A0092B-C50C-407E-A947-70E740481C1C}">
+                          <a14:useLocalDpi xmlns:a14="http://schemas.microsoft.com/office/drawing/2010/main" val="0"/>
+                        </a:ext>
+                      </a:extLst>
+                    </a:blip>
+                    <a:stretch>
+                      <a:fillRect/>
+                    </a:stretch>
+                  </pic:blipFill>
+                  <pic:spPr>
+                    <a:xfrm>
+                      <a:off x="0" y="0"/>
+                      <a:ext cx="1765079" cy="2984127"/>
+                    </a:xfrm>
+                    <a:prstGeom prst="rect">
+                      <a:avLst/>
+                    </a:prstGeom>
+                  </pic:spPr>
+                </pic:pic>
+              </a:graphicData>
+            </a:graphic>
+          </wp:inline>
+        </w:drawing>
+      </w:r>
+      <w:r>
+        <w:rPr>
+          <w:rFonts w:ascii="David" w:hAnsi="David" w:cs="David" w:hint="cs"/>
+          <w:sz w:val="24"/>
+          <w:szCs w:val="24"/>
+          <w:rtl/>
+        </w:rPr>
+        <w:t xml:space="preserve">לבעל הבית יהיה דף משלו שנותן לו יכולת לגשת לאוסף של אופציות אשר האחרים לא יכולים לגשת אליהם כגון הוספת\מחיקת (שולחנות, </w:t>
+      </w:r>
+      <w:proofErr w:type="spellStart"/>
+      <w:r>
+        <w:rPr>
+          <w:rFonts w:ascii="David" w:hAnsi="David" w:cs="David" w:hint="cs"/>
+          <w:sz w:val="24"/>
+          <w:szCs w:val="24"/>
+          <w:rtl/>
+        </w:rPr>
+        <w:t>עובדים,מנות</w:t>
+      </w:r>
+      <w:proofErr w:type="spellEnd"/>
+      <w:r>
+        <w:rPr>
+          <w:rFonts w:ascii="David" w:hAnsi="David" w:cs="David" w:hint="cs"/>
+          <w:sz w:val="24"/>
+          <w:szCs w:val="24"/>
+          <w:rtl/>
+        </w:rPr>
+        <w:t>) הגישה לדף הזה תקרא אחרי כניסה מוצלחת של בעל</w:t>
+      </w:r>
+    </w:p>
+    <w:p>
+      <w:pPr>
+        <w:pStyle w:val="ListParagraph"/>
+        <w:numPr>
+          <w:ilvl w:val="1"/>
+          <w:numId w:val="7"/>
+        </w:numPr>
+        <w:rPr>
+          <w:rFonts w:ascii="David" w:hAnsi="David" w:cs="David"/>
+          <w:sz w:val="24"/>
+          <w:szCs w:val="24"/>
+          <w:rtl/>
+        </w:rPr>
+      </w:pPr>
+      <w:r>
+        <w:rPr>
+          <w:rFonts w:ascii="David" w:hAnsi="David" w:cs="David" w:hint="cs"/>
+          <w:sz w:val="24"/>
+          <w:szCs w:val="24"/>
+          <w:rtl/>
+        </w:rPr>
+        <w:t>הוספת שולחן</w:t>
+      </w:r>
+    </w:p>
+    <w:p>
+      <w:pPr>
+        <w:pStyle w:val="ListParagraph"/>
+        <w:ind w:left="1080"/>
+        <w:rPr>
+          <w:rFonts w:ascii="David" w:hAnsi="David" w:cs="David"/>
+          <w:sz w:val="24"/>
+          <w:szCs w:val="24"/>
+          <w:rtl/>
+        </w:rPr>
+      </w:pPr>
+      <w:r>
+        <w:rPr>
+          <w:rFonts w:ascii="David" w:hAnsi="David" w:cs="David" w:hint="cs"/>
+          <w:noProof/>
+          <w:sz w:val="24"/>
+          <w:szCs w:val="24"/>
+        </w:rPr>
+        <w:drawing>
+          <wp:inline distT="0" distB="0" distL="0" distR="0" wp14:anchorId="1953CDA0" wp14:editId="4A9478DB">
+            <wp:extent cx="1765079" cy="2984127"/>
+            <wp:effectExtent l="0" t="0" r="6985" b="6985"/>
+            <wp:docPr id="365148068" name="Picture 5" descr="A screenshot of a computer&#10;&#10;AI-generated content may be incorrect."/>
+            <wp:cNvGraphicFramePr>
+              <a:graphicFrameLocks xmlns:a="http://schemas.openxmlformats.org/drawingml/2006/main" noChangeAspect="1"/>
+            </wp:cNvGraphicFramePr>
+            <a:graphic xmlns:a="http://schemas.openxmlformats.org/drawingml/2006/main">
+              <a:graphicData uri="http://schemas.openxmlformats.org/drawingml/2006/picture">
+                <pic:pic xmlns:pic="http://schemas.openxmlformats.org/drawingml/2006/picture">
+                  <pic:nvPicPr>
+                    <pic:cNvPr id="365148068" name="Picture 5" descr="A screenshot of a computer&#10;&#10;AI-generated content may be incorrect."/>
+                    <pic:cNvPicPr/>
+                  </pic:nvPicPr>
+                  <pic:blipFill>
+                    <a:blip r:embed="rId24">
+                      <a:extLst>
+                        <a:ext uri="{28A0092B-C50C-407E-A947-70E740481C1C}">
+                          <a14:useLocalDpi xmlns:a14="http://schemas.microsoft.com/office/drawing/2010/main" val="0"/>
+                        </a:ext>
+                      </a:extLst>
+                    </a:blip>
+                    <a:stretch>
+                      <a:fillRect/>
+                    </a:stretch>
+                  </pic:blipFill>
+                  <pic:spPr>
+                    <a:xfrm>
+                      <a:off x="0" y="0"/>
+                      <a:ext cx="1765079" cy="2984127"/>
+                    </a:xfrm>
+                    <a:prstGeom prst="rect">
+                      <a:avLst/>
+                    </a:prstGeom>
+                  </pic:spPr>
+                </pic:pic>
+              </a:graphicData>
+            </a:graphic>
+          </wp:inline>
+        </w:drawing>
+      </w:r>
+      <w:r>
+        <w:rPr>
+          <w:rFonts w:ascii="David" w:hAnsi="David" w:cs="David" w:hint="cs"/>
+          <w:sz w:val="24"/>
+          <w:szCs w:val="24"/>
+          <w:rtl/>
+        </w:rPr>
+        <w:t>פורם הוספת שולחן</w:t>
+      </w:r>
+    </w:p>
+    <w:p>
+      <w:pPr>
+        <w:pStyle w:val="ListParagraph"/>
+        <w:ind w:left="1080"/>
+        <w:rPr>
+          <w:rFonts w:ascii="David" w:hAnsi="David" w:cs="David"/>
+          <w:sz w:val="24"/>
+          <w:szCs w:val="24"/>
+          <w:rtl/>
+        </w:rPr>
+      </w:pPr>
+      <w:r>
+        <w:rPr>
+          <w:rFonts w:ascii="David" w:hAnsi="David" w:cs="David" w:hint="cs"/>
+          <w:sz w:val="24"/>
+          <w:szCs w:val="24"/>
+          <w:rtl/>
+        </w:rPr>
+        <w:t xml:space="preserve">אחרי לחיצה על לחצן </w:t>
+      </w:r>
+      <w:r>
+        <w:rPr>
+          <w:rFonts w:ascii="David" w:hAnsi="David" w:cs="David"/>
+          <w:sz w:val="24"/>
+          <w:szCs w:val="24"/>
+        </w:rPr>
+        <w:t>ADD TABLE</w:t>
+      </w:r>
+      <w:r>
+        <w:rPr>
+          <w:rFonts w:ascii="David" w:hAnsi="David" w:cs="David" w:hint="cs"/>
+          <w:sz w:val="24"/>
+          <w:szCs w:val="24"/>
+          <w:rtl/>
+        </w:rPr>
+        <w:t xml:space="preserve"> בעל הבית יועבר לעמוד זה והוא יצטרך להקליד את הקיבולת המקסימאלית של שולחן ולהקליד אם הוא ליד חלון או לא.</w:t>
+      </w:r>
+    </w:p>
+    <w:p>
+      <w:pPr>
+        <w:pStyle w:val="ListParagraph"/>
+        <w:numPr>
+          <w:ilvl w:val="1"/>
+          <w:numId w:val="7"/>
+        </w:numPr>
+        <w:rPr>
+          <w:rFonts w:ascii="David" w:hAnsi="David" w:cs="David"/>
+          <w:sz w:val="24"/>
+          <w:szCs w:val="24"/>
+          <w:rtl/>
+        </w:rPr>
+      </w:pPr>
+      <w:r>
+        <w:rPr>
+          <w:rFonts w:ascii="David" w:hAnsi="David" w:cs="David" w:hint="cs"/>
+          <w:sz w:val="24"/>
+          <w:szCs w:val="24"/>
+          <w:rtl/>
+        </w:rPr>
+        <w:t>מחיקת שולחן</w:t>
+      </w:r>
+    </w:p>
+    <w:p>
+      <w:pPr>
+        <w:pStyle w:val="ListParagraph"/>
+        <w:ind w:left="1080"/>
+        <w:rPr>
+          <w:rFonts w:ascii="David" w:hAnsi="David" w:cs="David"/>
+          <w:sz w:val="24"/>
+          <w:szCs w:val="24"/>
+          <w:rtl/>
+        </w:rPr>
+      </w:pPr>
+      <w:r>
+        <w:rPr>
+          <w:rFonts w:ascii="David" w:hAnsi="David" w:cs="David" w:hint="cs"/>
+          <w:noProof/>
+          <w:sz w:val="24"/>
+          <w:szCs w:val="24"/>
+        </w:rPr>
+        <w:lastRenderedPageBreak/>
+        <w:drawing>
+          <wp:inline distT="0" distB="0" distL="0" distR="0" wp14:anchorId="5DD03530" wp14:editId="7E977EFF">
+            <wp:extent cx="1765079" cy="2984127"/>
+            <wp:effectExtent l="0" t="0" r="6985" b="6985"/>
+            <wp:docPr id="964138076" name="Picture 6" descr="A screenshot of a computer&#10;&#10;AI-generated content may be incorrect."/>
+            <wp:cNvGraphicFramePr>
+              <a:graphicFrameLocks xmlns:a="http://schemas.openxmlformats.org/drawingml/2006/main" noChangeAspect="1"/>
+            </wp:cNvGraphicFramePr>
+            <a:graphic xmlns:a="http://schemas.openxmlformats.org/drawingml/2006/main">
+              <a:graphicData uri="http://schemas.openxmlformats.org/drawingml/2006/picture">
+                <pic:pic xmlns:pic="http://schemas.openxmlformats.org/drawingml/2006/picture">
+                  <pic:nvPicPr>
+                    <pic:cNvPr id="964138076" name="Picture 6" descr="A screenshot of a computer&#10;&#10;AI-generated content may be incorrect."/>
+                    <pic:cNvPicPr/>
+                  </pic:nvPicPr>
+                  <pic:blipFill>
+                    <a:blip r:embed="rId25">
+                      <a:extLst>
+                        <a:ext uri="{28A0092B-C50C-407E-A947-70E740481C1C}">
+                          <a14:useLocalDpi xmlns:a14="http://schemas.microsoft.com/office/drawing/2010/main" val="0"/>
+                        </a:ext>
+                      </a:extLst>
+                    </a:blip>
+                    <a:stretch>
+                      <a:fillRect/>
+                    </a:stretch>
+                  </pic:blipFill>
+                  <pic:spPr>
+                    <a:xfrm>
+                      <a:off x="0" y="0"/>
+                      <a:ext cx="1765079" cy="2984127"/>
+                    </a:xfrm>
+                    <a:prstGeom prst="rect">
+                      <a:avLst/>
+                    </a:prstGeom>
+                  </pic:spPr>
+                </pic:pic>
+              </a:graphicData>
+            </a:graphic>
+          </wp:inline>
+        </w:drawing>
+      </w:r>
+      <w:r>
+        <w:rPr>
+          <w:rFonts w:ascii="David" w:hAnsi="David" w:cs="David" w:hint="cs"/>
+          <w:sz w:val="24"/>
+          <w:szCs w:val="24"/>
+          <w:rtl/>
+        </w:rPr>
+        <w:t>דף מחיקת שולחן</w:t>
+      </w:r>
+    </w:p>
+    <w:p>
+      <w:pPr>
+        <w:pStyle w:val="ListParagraph"/>
+        <w:ind w:left="1080"/>
+        <w:rPr>
+          <w:rFonts w:ascii="David" w:hAnsi="David" w:cs="David"/>
+          <w:sz w:val="24"/>
+          <w:szCs w:val="24"/>
+          <w:rtl/>
+        </w:rPr>
+      </w:pPr>
+      <w:r>
+        <w:rPr>
+          <w:rFonts w:ascii="David" w:hAnsi="David" w:cs="David" w:hint="cs"/>
+          <w:sz w:val="24"/>
+          <w:szCs w:val="24"/>
+          <w:rtl/>
+        </w:rPr>
+        <w:t>כשבעל לוחץ על תיבת מחיקת שולחן בדף הבית הוא יועבר לעמוד זה</w:t>
+      </w:r>
+    </w:p>
+    <w:p>
+      <w:pPr>
+        <w:pStyle w:val="ListParagraph"/>
+        <w:numPr>
+          <w:ilvl w:val="1"/>
+          <w:numId w:val="7"/>
+        </w:numPr>
+        <w:rPr>
+          <w:rFonts w:ascii="David" w:hAnsi="David" w:cs="David"/>
+          <w:sz w:val="24"/>
+          <w:szCs w:val="24"/>
+          <w:rtl/>
+        </w:rPr>
+      </w:pPr>
+      <w:r>
+        <w:rPr>
+          <w:rFonts w:ascii="David" w:hAnsi="David" w:cs="David" w:hint="cs"/>
+          <w:sz w:val="24"/>
+          <w:szCs w:val="24"/>
+          <w:rtl/>
+        </w:rPr>
+        <w:t>הוספת ומחיקת ארוחה</w:t>
+      </w:r>
+    </w:p>
+    <w:p>
+      <w:pPr>
+        <w:pStyle w:val="ListParagraph"/>
+        <w:ind w:left="1080"/>
+        <w:rPr>
+          <w:rFonts w:ascii="David" w:hAnsi="David" w:cs="David"/>
+          <w:sz w:val="24"/>
+          <w:szCs w:val="24"/>
+          <w:rtl/>
+        </w:rPr>
+      </w:pPr>
+      <w:r>
+        <w:rPr>
+          <w:rFonts w:ascii="David" w:hAnsi="David" w:cs="David" w:hint="cs"/>
+          <w:noProof/>
+          <w:sz w:val="24"/>
+          <w:szCs w:val="24"/>
+        </w:rPr>
+        <w:drawing>
+          <wp:inline distT="0" distB="0" distL="0" distR="0" wp14:anchorId="45ACAA6B" wp14:editId="0C12B62C">
+            <wp:extent cx="1764665" cy="2983865"/>
+            <wp:effectExtent l="0" t="0" r="6985" b="6985"/>
+            <wp:docPr id="613247948" name="Picture 7" descr="A screenshot of a phone&#10;&#10;AI-generated content may be incorrect."/>
+            <wp:cNvGraphicFramePr>
+              <a:graphicFrameLocks xmlns:a="http://schemas.openxmlformats.org/drawingml/2006/main" noChangeAspect="1"/>
+            </wp:cNvGraphicFramePr>
+            <a:graphic xmlns:a="http://schemas.openxmlformats.org/drawingml/2006/main">
+              <a:graphicData uri="http://schemas.openxmlformats.org/drawingml/2006/picture">
+                <pic:pic xmlns:pic="http://schemas.openxmlformats.org/drawingml/2006/picture">
+                  <pic:nvPicPr>
+                    <pic:cNvPr id="613247948" name="Picture 7" descr="A screenshot of a phone&#10;&#10;AI-generated content may be incorrect."/>
+                    <pic:cNvPicPr/>
+                  </pic:nvPicPr>
+                  <pic:blipFill>
+                    <a:blip r:embed="rId26">
+                      <a:extLst>
+                        <a:ext uri="{28A0092B-C50C-407E-A947-70E740481C1C}">
+                          <a14:useLocalDpi xmlns:a14="http://schemas.microsoft.com/office/drawing/2010/main" val="0"/>
+                        </a:ext>
+                      </a:extLst>
+                    </a:blip>
+                    <a:stretch>
+                      <a:fillRect/>
+                    </a:stretch>
+                  </pic:blipFill>
+                  <pic:spPr>
+                    <a:xfrm>
+                      <a:off x="0" y="0"/>
+                      <a:ext cx="1764665" cy="2983865"/>
+                    </a:xfrm>
+                    <a:prstGeom prst="rect">
+                      <a:avLst/>
+                    </a:prstGeom>
+                  </pic:spPr>
+                </pic:pic>
+              </a:graphicData>
+            </a:graphic>
+          </wp:inline>
+        </w:drawing>
+      </w:r>
+      <w:r>
+        <w:rPr>
+          <w:rFonts w:ascii="David" w:hAnsi="David" w:cs="David" w:hint="cs"/>
+          <w:sz w:val="24"/>
+          <w:szCs w:val="24"/>
+          <w:rtl/>
+        </w:rPr>
+        <w:t>הוספת ארוחות</w:t>
+      </w:r>
+    </w:p>
+    <w:p>
+      <w:pPr>
+        <w:pStyle w:val="ListParagraph"/>
+        <w:ind w:left="1080"/>
+        <w:rPr>
+          <w:rFonts w:ascii="David" w:hAnsi="David" w:cs="David"/>
+          <w:sz w:val="24"/>
+          <w:szCs w:val="24"/>
+          <w:rtl/>
+        </w:rPr>
+      </w:pPr>
+      <w:r>
+        <w:rPr>
+          <w:rFonts w:ascii="David" w:hAnsi="David" w:cs="David" w:hint="cs"/>
+          <w:sz w:val="24"/>
+          <w:szCs w:val="24"/>
+          <w:rtl/>
+        </w:rPr>
+        <w:t xml:space="preserve">כמו דפי הוספת ומחיקת שולחנות ניתן לגשת לדף זה דרך תיבת </w:t>
+      </w:r>
+      <w:r>
+        <w:rPr>
+          <w:rFonts w:ascii="David" w:hAnsi="David" w:cs="David"/>
+          <w:sz w:val="24"/>
+          <w:szCs w:val="24"/>
+        </w:rPr>
+        <w:t>ADD MEAL</w:t>
+      </w:r>
+      <w:r>
+        <w:rPr>
+          <w:rFonts w:ascii="David" w:hAnsi="David" w:cs="David" w:hint="cs"/>
+          <w:sz w:val="24"/>
+          <w:szCs w:val="24"/>
+          <w:rtl/>
+        </w:rPr>
+        <w:t xml:space="preserve"> בעמוד הבית של הבעל</w:t>
+      </w:r>
+    </w:p>
+    <w:p>
+      <w:pPr>
+        <w:pStyle w:val="ListParagraph"/>
+        <w:ind w:left="1080"/>
+        <w:rPr>
+          <w:rFonts w:ascii="David" w:hAnsi="David" w:cs="David"/>
+          <w:sz w:val="24"/>
+          <w:szCs w:val="24"/>
+          <w:rtl/>
+        </w:rPr>
+      </w:pPr>
+    </w:p>
+    <w:p>
+      <w:pPr>
+        <w:pStyle w:val="ListParagraph"/>
+        <w:ind w:left="1080"/>
+        <w:rPr>
+          <w:rFonts w:ascii="David" w:hAnsi="David" w:cs="David"/>
+          <w:sz w:val="24"/>
+          <w:szCs w:val="24"/>
+          <w:rtl/>
+        </w:rPr>
+      </w:pPr>
+    </w:p>
+    <w:p>
+      <w:pPr>
+        <w:pStyle w:val="ListParagraph"/>
+        <w:ind w:left="1080"/>
+        <w:rPr>
+          <w:rFonts w:ascii="David" w:hAnsi="David" w:cs="David"/>
+          <w:sz w:val="24"/>
+          <w:szCs w:val="24"/>
+          <w:rtl/>
+        </w:rPr>
+      </w:pPr>
+    </w:p>
+    <w:p>
+      <w:pPr>
+        <w:pStyle w:val="ListParagraph"/>
+        <w:ind w:left="1080"/>
+        <w:rPr>
+          <w:rFonts w:ascii="David" w:hAnsi="David" w:cs="David"/>
+          <w:sz w:val="24"/>
+          <w:szCs w:val="24"/>
+          <w:rtl/>
+        </w:rPr>
+      </w:pPr>
+    </w:p>
+    <w:p>
+      <w:pPr>
+        <w:pStyle w:val="ListParagraph"/>
+        <w:ind w:left="1080"/>
+        <w:rPr>
+          <w:rFonts w:ascii="David" w:hAnsi="David" w:cs="David"/>
+          <w:sz w:val="24"/>
+          <w:szCs w:val="24"/>
+          <w:rtl/>
+        </w:rPr>
+      </w:pPr>
+    </w:p>
+    <w:p>
+      <w:pPr>
+        <w:pStyle w:val="ListParagraph"/>
+        <w:ind w:left="1080"/>
+        <w:rPr>
+          <w:rFonts w:ascii="David" w:hAnsi="David" w:cs="David"/>
+          <w:sz w:val="24"/>
+          <w:szCs w:val="24"/>
+          <w:rtl/>
+        </w:rPr>
+      </w:pPr>
+    </w:p>
+    <w:p>
+      <w:pPr>
+        <w:pStyle w:val="ListParagraph"/>
+        <w:ind w:left="1080"/>
+        <w:rPr>
+          <w:rFonts w:ascii="David" w:hAnsi="David" w:cs="David"/>
+          <w:sz w:val="24"/>
+          <w:szCs w:val="24"/>
+          <w:rtl/>
+        </w:rPr>
+      </w:pPr>
+      <w:r>
+        <w:rPr>
+          <w:rFonts w:ascii="David" w:hAnsi="David" w:cs="David" w:hint="cs"/>
+          <w:noProof/>
+          <w:sz w:val="24"/>
+          <w:szCs w:val="24"/>
+        </w:rPr>
+        <w:lastRenderedPageBreak/>
+        <w:drawing>
+          <wp:inline distT="0" distB="0" distL="0" distR="0" wp14:anchorId="02F26C63" wp14:editId="2934C30B">
+            <wp:extent cx="1765079" cy="2984127"/>
+            <wp:effectExtent l="0" t="0" r="6985" b="6985"/>
+            <wp:docPr id="808528843" name="Picture 8" descr="A screenshot of a computer&#10;&#10;AI-generated content may be incorrect."/>
+            <wp:cNvGraphicFramePr>
+              <a:graphicFrameLocks xmlns:a="http://schemas.openxmlformats.org/drawingml/2006/main" noChangeAspect="1"/>
+            </wp:cNvGraphicFramePr>
+            <a:graphic xmlns:a="http://schemas.openxmlformats.org/drawingml/2006/main">
+              <a:graphicData uri="http://schemas.openxmlformats.org/drawingml/2006/picture">
+                <pic:pic xmlns:pic="http://schemas.openxmlformats.org/drawingml/2006/picture">
+                  <pic:nvPicPr>
+                    <pic:cNvPr id="808528843" name="Picture 8" descr="A screenshot of a computer&#10;&#10;AI-generated content may be incorrect."/>
+                    <pic:cNvPicPr/>
+                  </pic:nvPicPr>
+                  <pic:blipFill>
+                    <a:blip r:embed="rId27">
+                      <a:extLst>
+                        <a:ext uri="{28A0092B-C50C-407E-A947-70E740481C1C}">
+                          <a14:useLocalDpi xmlns:a14="http://schemas.microsoft.com/office/drawing/2010/main" val="0"/>
+                        </a:ext>
+                      </a:extLst>
+                    </a:blip>
+                    <a:stretch>
+                      <a:fillRect/>
+                    </a:stretch>
+                  </pic:blipFill>
+                  <pic:spPr>
+                    <a:xfrm>
+                      <a:off x="0" y="0"/>
+                      <a:ext cx="1765079" cy="2984127"/>
+                    </a:xfrm>
+                    <a:prstGeom prst="rect">
+                      <a:avLst/>
+                    </a:prstGeom>
+                  </pic:spPr>
+                </pic:pic>
+              </a:graphicData>
+            </a:graphic>
+          </wp:inline>
+        </w:drawing>
+      </w:r>
+      <w:r>
+        <w:rPr>
+          <w:rFonts w:ascii="David" w:hAnsi="David" w:cs="David" w:hint="cs"/>
+          <w:sz w:val="24"/>
+          <w:szCs w:val="24"/>
+          <w:rtl/>
+        </w:rPr>
+        <w:t>עמוד מחיקת ארוחה</w:t>
+      </w:r>
+    </w:p>
+    <w:p>
+      <w:pPr>
+        <w:pStyle w:val="ListParagraph"/>
+        <w:ind w:left="1080"/>
+        <w:rPr>
+          <w:rFonts w:ascii="David" w:hAnsi="David" w:cs="David"/>
+          <w:sz w:val="24"/>
+          <w:szCs w:val="24"/>
+          <w:rtl/>
+        </w:rPr>
+      </w:pPr>
+      <w:r>
+        <w:rPr>
+          <w:rFonts w:ascii="David" w:hAnsi="David" w:cs="David" w:hint="cs"/>
+          <w:sz w:val="24"/>
+          <w:szCs w:val="24"/>
+          <w:rtl/>
+        </w:rPr>
+        <w:t>בעל הבית ניגש אליו דרך עמוד הבית שלו</w:t>
+      </w:r>
+    </w:p>
+    <w:p>
+      <w:pPr>
+        <w:pStyle w:val="ListParagraph"/>
+        <w:ind w:left="1080"/>
+        <w:rPr>
+          <w:rFonts w:ascii="David" w:hAnsi="David" w:cs="David"/>
+          <w:sz w:val="24"/>
+          <w:szCs w:val="24"/>
+          <w:rtl/>
+        </w:rPr>
+      </w:pPr>
+    </w:p>
+    <w:p>
+      <w:pPr>
+        <w:pStyle w:val="ListParagraph"/>
+        <w:numPr>
+          <w:ilvl w:val="1"/>
+          <w:numId w:val="7"/>
+        </w:numPr>
+        <w:rPr>
+          <w:rFonts w:ascii="David" w:hAnsi="David" w:cs="David"/>
+          <w:sz w:val="24"/>
+          <w:szCs w:val="24"/>
+          <w:rtl/>
+        </w:rPr>
+      </w:pPr>
+      <w:r>
+        <w:rPr>
+          <w:rFonts w:ascii="David" w:hAnsi="David" w:cs="David" w:hint="cs"/>
+          <w:sz w:val="24"/>
+          <w:szCs w:val="24"/>
+          <w:rtl/>
+        </w:rPr>
+        <w:t>הוספת ומחיקת עובדים: כמו שאר פעולות ה</w:t>
+      </w:r>
+      <w:r>
+        <w:rPr>
+          <w:rFonts w:ascii="David" w:hAnsi="David" w:cs="David"/>
+          <w:sz w:val="24"/>
+          <w:szCs w:val="24"/>
+        </w:rPr>
+        <w:t>CRUD</w:t>
+      </w:r>
+      <w:r>
+        <w:rPr>
+          <w:rFonts w:ascii="David" w:hAnsi="David" w:cs="David" w:hint="cs"/>
+          <w:sz w:val="24"/>
+          <w:szCs w:val="24"/>
+          <w:rtl/>
+        </w:rPr>
+        <w:t xml:space="preserve"> של בעל הבית ניתן לכנס לשתי הדפים הנ"ל דרך תיבות בעמוד הבית של הבעל</w:t>
+      </w:r>
+    </w:p>
+    <w:p>
+      <w:pPr>
+        <w:pStyle w:val="ListParagraph"/>
+        <w:ind w:left="1080"/>
+        <w:rPr>
+          <w:rFonts w:ascii="David" w:hAnsi="David" w:cs="David"/>
+          <w:sz w:val="24"/>
+          <w:szCs w:val="24"/>
+          <w:rtl/>
+        </w:rPr>
+      </w:pPr>
+      <w:r>
+        <w:rPr>
+          <w:rFonts w:ascii="David" w:hAnsi="David" w:cs="David"/>
+          <w:noProof/>
+          <w:sz w:val="24"/>
+          <w:szCs w:val="24"/>
+          <w:rtl/>
+          <w:lang w:val="he-IL"/>
+        </w:rPr>
+        <w:drawing>
+          <wp:inline distT="0" distB="0" distL="0" distR="0" wp14:anchorId="10E300AE" wp14:editId="6806F726">
+            <wp:extent cx="1765079" cy="2984127"/>
+            <wp:effectExtent l="0" t="0" r="6985" b="6985"/>
+            <wp:docPr id="482854792" name="Picture 9" descr="A screenshot of a computer&#10;&#10;AI-generated content may be incorrect."/>
+            <wp:cNvGraphicFramePr>
+              <a:graphicFrameLocks xmlns:a="http://schemas.openxmlformats.org/drawingml/2006/main" noChangeAspect="1"/>
+            </wp:cNvGraphicFramePr>
+            <a:graphic xmlns:a="http://schemas.openxmlformats.org/drawingml/2006/main">
+              <a:graphicData uri="http://schemas.openxmlformats.org/drawingml/2006/picture">
+                <pic:pic xmlns:pic="http://schemas.openxmlformats.org/drawingml/2006/picture">
+                  <pic:nvPicPr>
+                    <pic:cNvPr id="482854792" name="Picture 9" descr="A screenshot of a computer&#10;&#10;AI-generated content may be incorrect."/>
+                    <pic:cNvPicPr/>
+                  </pic:nvPicPr>
+                  <pic:blipFill>
+                    <a:blip r:embed="rId28">
+                      <a:extLst>
+                        <a:ext uri="{28A0092B-C50C-407E-A947-70E740481C1C}">
+                          <a14:useLocalDpi xmlns:a14="http://schemas.microsoft.com/office/drawing/2010/main" val="0"/>
+                        </a:ext>
+                      </a:extLst>
+                    </a:blip>
+                    <a:stretch>
+                      <a:fillRect/>
+                    </a:stretch>
+                  </pic:blipFill>
+                  <pic:spPr>
+                    <a:xfrm>
+                      <a:off x="0" y="0"/>
+                      <a:ext cx="1765079" cy="2984127"/>
+                    </a:xfrm>
+                    <a:prstGeom prst="rect">
+                      <a:avLst/>
+                    </a:prstGeom>
+                  </pic:spPr>
+                </pic:pic>
+              </a:graphicData>
+            </a:graphic>
+          </wp:inline>
+        </w:drawing>
+      </w:r>
+      <w:r>
+        <w:rPr>
+          <w:rFonts w:ascii="David" w:hAnsi="David" w:cs="David" w:hint="cs"/>
+          <w:sz w:val="24"/>
+          <w:szCs w:val="24"/>
+          <w:rtl/>
+        </w:rPr>
+        <w:t>מחיקת עובד</w:t>
+      </w:r>
+    </w:p>
+    <w:p>
+      <w:pPr>
+        <w:pStyle w:val="ListParagraph"/>
+        <w:ind w:left="1080"/>
+        <w:rPr>
+          <w:rFonts w:ascii="David" w:hAnsi="David" w:cs="David"/>
+          <w:sz w:val="24"/>
+          <w:szCs w:val="24"/>
+          <w:rtl/>
+        </w:rPr>
+      </w:pPr>
+    </w:p>
+    <w:p>
+      <w:pPr>
+        <w:pStyle w:val="ListParagraph"/>
+        <w:ind w:left="1080"/>
+        <w:rPr>
+          <w:rFonts w:ascii="David" w:hAnsi="David" w:cs="David"/>
+          <w:sz w:val="24"/>
+          <w:szCs w:val="24"/>
+          <w:rtl/>
+        </w:rPr>
+      </w:pPr>
+      <w:r>
+        <w:rPr>
+          <w:rFonts w:ascii="David" w:hAnsi="David" w:cs="David"/>
+          <w:noProof/>
+          <w:sz w:val="24"/>
+          <w:szCs w:val="24"/>
+          <w:rtl/>
+          <w:lang w:val="he-IL"/>
+        </w:rPr>
+        <w:lastRenderedPageBreak/>
+        <w:drawing>
+          <wp:inline distT="0" distB="0" distL="0" distR="0" wp14:anchorId="44515780" wp14:editId="7F968FDB">
+            <wp:extent cx="1765079" cy="2984127"/>
+            <wp:effectExtent l="0" t="0" r="6985" b="6985"/>
+            <wp:docPr id="351557592" name="Picture 10" descr="A screenshot of a phone&#10;&#10;AI-generated content may be incorrect."/>
+            <wp:cNvGraphicFramePr>
+              <a:graphicFrameLocks xmlns:a="http://schemas.openxmlformats.org/drawingml/2006/main" noChangeAspect="1"/>
+            </wp:cNvGraphicFramePr>
+            <a:graphic xmlns:a="http://schemas.openxmlformats.org/drawingml/2006/main">
+              <a:graphicData uri="http://schemas.openxmlformats.org/drawingml/2006/picture">
+                <pic:pic xmlns:pic="http://schemas.openxmlformats.org/drawingml/2006/picture">
+                  <pic:nvPicPr>
+                    <pic:cNvPr id="351557592" name="Picture 10" descr="A screenshot of a phone&#10;&#10;AI-generated content may be incorrect."/>
+                    <pic:cNvPicPr/>
+                  </pic:nvPicPr>
+                  <pic:blipFill>
+                    <a:blip r:embed="rId29">
+                      <a:extLst>
+                        <a:ext uri="{28A0092B-C50C-407E-A947-70E740481C1C}">
+                          <a14:useLocalDpi xmlns:a14="http://schemas.microsoft.com/office/drawing/2010/main" val="0"/>
+                        </a:ext>
+                      </a:extLst>
+                    </a:blip>
+                    <a:stretch>
+                      <a:fillRect/>
+                    </a:stretch>
+                  </pic:blipFill>
+                  <pic:spPr>
+                    <a:xfrm>
+                      <a:off x="0" y="0"/>
+                      <a:ext cx="1765079" cy="2984127"/>
+                    </a:xfrm>
+                    <a:prstGeom prst="rect">
+                      <a:avLst/>
+                    </a:prstGeom>
+                  </pic:spPr>
+                </pic:pic>
+              </a:graphicData>
+            </a:graphic>
+          </wp:inline>
+        </w:drawing>
+      </w:r>
+      <w:r>
+        <w:rPr>
+          <w:rFonts w:ascii="David" w:hAnsi="David" w:cs="David" w:hint="cs"/>
+          <w:sz w:val="24"/>
+          <w:szCs w:val="24"/>
+          <w:rtl/>
+        </w:rPr>
+        <w:t>הוספת עובד</w:t>
+      </w:r>
+    </w:p>
+    <w:p>
+      <w:pPr>
+        <w:pStyle w:val="ListParagraph"/>
+        <w:ind w:left="1080"/>
+        <w:rPr>
+          <w:rFonts w:ascii="David" w:hAnsi="David" w:cs="David"/>
+          <w:sz w:val="24"/>
+          <w:szCs w:val="24"/>
+          <w:rtl/>
+        </w:rPr>
+      </w:pPr>
+    </w:p>
+    <w:p>
+      <w:pPr>
+        <w:pStyle w:val="ListParagraph"/>
+        <w:ind w:left="1080"/>
+        <w:rPr>
+          <w:rFonts w:ascii="David" w:hAnsi="David" w:cs="David"/>
+          <w:sz w:val="24"/>
+          <w:szCs w:val="24"/>
+          <w:rtl/>
+        </w:rPr>
+      </w:pPr>
+    </w:p>
+    <w:p>
+      <w:pPr>
+        <w:pStyle w:val="ListParagraph"/>
+        <w:ind w:left="1080"/>
+        <w:rPr>
+          <w:rFonts w:ascii="David" w:hAnsi="David" w:cs="David" w:hint="cs"/>
+          <w:sz w:val="24"/>
+          <w:szCs w:val="24"/>
+        </w:rPr>
+      </w:pPr>
+    </w:p>
+    <w:p>
+      <w:pPr>
+        <w:pStyle w:val="Heading1"/>
         <w:rPr>
           <w:sz w:val="24"/>
           <w:szCs w:val="24"/>
@@ -8508,7 +9926,7 @@
     </w:p>
     <w:p>
       <w:pPr>
-        <w:pStyle w:val="1"/>
+        <w:pStyle w:val="Heading1"/>
         <w:rPr>
           <w:sz w:val="24"/>
           <w:szCs w:val="24"/>
@@ -8527,7 +9945,7 @@
     </w:p>
     <w:p>
       <w:pPr>
-        <w:pStyle w:val="2"/>
+        <w:pStyle w:val="Heading2"/>
         <w:rPr>
           <w:sz w:val="24"/>
           <w:szCs w:val="24"/>
@@ -8565,7 +9983,7 @@
                     <pic:cNvPicPr/>
                   </pic:nvPicPr>
                   <pic:blipFill>
-                    <a:blip r:embed="rId21" cstate="print">
+                    <a:blip r:embed="rId30" cstate="print">
                       <a:extLst>
                         <a:ext uri="{28A0092B-C50C-407E-A947-70E740481C1C}">
                           <a14:useLocalDpi xmlns:a14="http://schemas.microsoft.com/office/drawing/2010/main" val="0"/>
@@ -8618,7 +10036,7 @@
     </w:p>
     <w:p>
       <w:pPr>
-        <w:pStyle w:val="a3"/>
+        <w:pStyle w:val="ListParagraph"/>
         <w:numPr>
           <w:ilvl w:val="0"/>
           <w:numId w:val="4"/>
@@ -8643,7 +10061,7 @@
     </w:p>
     <w:p>
       <w:pPr>
-        <w:pStyle w:val="a3"/>
+        <w:pStyle w:val="ListParagraph"/>
         <w:numPr>
           <w:ilvl w:val="0"/>
           <w:numId w:val="4"/>
@@ -8687,7 +10105,7 @@
     </w:p>
     <w:p>
       <w:pPr>
-        <w:pStyle w:val="a3"/>
+        <w:pStyle w:val="ListParagraph"/>
         <w:numPr>
           <w:ilvl w:val="0"/>
           <w:numId w:val="4"/>
@@ -8852,9 +10270,9 @@
       </w:r>
     </w:p>
     <w:sectPr>
-      <w:footerReference w:type="even" r:id="rId22"/>
-      <w:footerReference w:type="default" r:id="rId23"/>
-      <w:footerReference w:type="first" r:id="rId24"/>
+      <w:footerReference w:type="even" r:id="rId31"/>
+      <w:footerReference w:type="default" r:id="rId32"/>
+      <w:footerReference w:type="first" r:id="rId33"/>
       <w:pgSz w:w="11906" w:h="16841"/>
       <w:pgMar w:top="724" w:right="1462" w:bottom="289" w:left="1142" w:header="720" w:footer="720" w:gutter="0"/>
       <w:cols w:space="720"/>
@@ -9390,7 +10808,7 @@
     <w:lvl w:ilvl="0">
       <w:start w:val="1"/>
       <w:numFmt w:val="decimal"/>
-      <w:pStyle w:val="1"/>
+      <w:pStyle w:val="Heading1"/>
       <w:lvlText w:val="%1."/>
       <w:lvlJc w:val="left"/>
       <w:pPr>
@@ -9415,7 +10833,7 @@
     <w:lvl w:ilvl="1">
       <w:start w:val="1"/>
       <w:numFmt w:val="decimal"/>
-      <w:pStyle w:val="2"/>
+      <w:pStyle w:val="Heading2"/>
       <w:lvlText w:val="%1.%2."/>
       <w:lvlJc w:val="left"/>
       <w:pPr>
@@ -9608,9 +11026,9 @@
   </w:abstractNum>
   <w:abstractNum w:abstractNumId="5" w15:restartNumberingAfterBreak="0">
     <w:nsid w:val="49423B24"/>
-    <w:multiLevelType w:val="hybridMultilevel"/>
-    <w:tmpl w:val="58669D40"/>
-    <w:lvl w:ilvl="0" w:tplc="0409000F">
+    <w:multiLevelType w:val="multilevel"/>
+    <w:tmpl w:val="65840C00"/>
+    <w:lvl w:ilvl="0">
       <w:start w:val="1"/>
       <w:numFmt w:val="decimal"/>
       <w:lvlText w:val="%1."/>
@@ -9622,77 +11040,109 @@
         <w:rFonts w:hint="default"/>
       </w:rPr>
     </w:lvl>
-    <w:lvl w:ilvl="1" w:tplc="04090019" w:tentative="1">
-      <w:start w:val="1"/>
-      <w:numFmt w:val="lowerLetter"/>
-      <w:lvlText w:val="%2."/>
-      <w:lvlJc w:val="left"/>
-      <w:pPr>
-        <w:ind w:left="1440" w:hanging="360"/>
-      </w:pPr>
-    </w:lvl>
-    <w:lvl w:ilvl="2" w:tplc="0409001B" w:tentative="1">
-      <w:start w:val="1"/>
-      <w:numFmt w:val="lowerRoman"/>
-      <w:lvlText w:val="%3."/>
-      <w:lvlJc w:val="right"/>
-      <w:pPr>
-        <w:ind w:left="2160" w:hanging="180"/>
-      </w:pPr>
-    </w:lvl>
-    <w:lvl w:ilvl="3" w:tplc="0409000F" w:tentative="1">
+    <w:lvl w:ilvl="1">
       <w:start w:val="1"/>
       <w:numFmt w:val="decimal"/>
-      <w:lvlText w:val="%4."/>
+      <w:isLgl/>
+      <w:lvlText w:val="%1.%2"/>
       <w:lvlJc w:val="left"/>
       <w:pPr>
-        <w:ind w:left="2880" w:hanging="360"/>
-      </w:pPr>
+        <w:ind w:left="1080" w:hanging="360"/>
+      </w:pPr>
+      <w:rPr>
+        <w:rFonts w:hint="default"/>
+      </w:rPr>
     </w:lvl>
-    <w:lvl w:ilvl="4" w:tplc="04090019" w:tentative="1">
-      <w:start w:val="1"/>
-      <w:numFmt w:val="lowerLetter"/>
-      <w:lvlText w:val="%5."/>
-      <w:lvlJc w:val="left"/>
-      <w:pPr>
-        <w:ind w:left="3600" w:hanging="360"/>
-      </w:pPr>
-    </w:lvl>
-    <w:lvl w:ilvl="5" w:tplc="0409001B" w:tentative="1">
-      <w:start w:val="1"/>
-      <w:numFmt w:val="lowerRoman"/>
-      <w:lvlText w:val="%6."/>
-      <w:lvlJc w:val="right"/>
-      <w:pPr>
-        <w:ind w:left="4320" w:hanging="180"/>
-      </w:pPr>
-    </w:lvl>
-    <w:lvl w:ilvl="6" w:tplc="0409000F" w:tentative="1">
+    <w:lvl w:ilvl="2">
       <w:start w:val="1"/>
       <w:numFmt w:val="decimal"/>
-      <w:lvlText w:val="%7."/>
+      <w:isLgl/>
+      <w:lvlText w:val="%1.%2.%3"/>
       <w:lvlJc w:val="left"/>
       <w:pPr>
-        <w:ind w:left="5040" w:hanging="360"/>
-      </w:pPr>
+        <w:ind w:left="1800" w:hanging="720"/>
+      </w:pPr>
+      <w:rPr>
+        <w:rFonts w:hint="default"/>
+      </w:rPr>
     </w:lvl>
-    <w:lvl w:ilvl="7" w:tplc="04090019" w:tentative="1">
+    <w:lvl w:ilvl="3">
       <w:start w:val="1"/>
-      <w:numFmt w:val="lowerLetter"/>
-      <w:lvlText w:val="%8."/>
+      <w:numFmt w:val="decimal"/>
+      <w:isLgl/>
+      <w:lvlText w:val="%1.%2.%3.%4"/>
       <w:lvlJc w:val="left"/>
       <w:pPr>
-        <w:ind w:left="5760" w:hanging="360"/>
-      </w:pPr>
+        <w:ind w:left="2160" w:hanging="720"/>
+      </w:pPr>
+      <w:rPr>
+        <w:rFonts w:hint="default"/>
+      </w:rPr>
     </w:lvl>
-    <w:lvl w:ilvl="8" w:tplc="0409001B" w:tentative="1">
+    <w:lvl w:ilvl="4">
       <w:start w:val="1"/>
-      <w:numFmt w:val="lowerRoman"/>
-      <w:lvlText w:val="%9."/>
-      <w:lvlJc w:val="right"/>
-      <w:pPr>
-        <w:ind w:left="6480" w:hanging="180"/>
-      </w:pPr>
+      <w:numFmt w:val="decimal"/>
+      <w:isLgl/>
+      <w:lvlText w:val="%1.%2.%3.%4.%5"/>
+      <w:lvlJc w:val="left"/>
+      <w:pPr>
+        <w:ind w:left="2880" w:hanging="1080"/>
+      </w:pPr>
+      <w:rPr>
+        <w:rFonts w:hint="default"/>
+      </w:rPr>
+    </w:lvl>
+    <w:lvl w:ilvl="5">
+      <w:start w:val="1"/>
+      <w:numFmt w:val="decimal"/>
+      <w:isLgl/>
+      <w:lvlText w:val="%1.%2.%3.%4.%5.%6"/>
+      <w:lvlJc w:val="left"/>
+      <w:pPr>
+        <w:ind w:left="3240" w:hanging="1080"/>
+      </w:pPr>
+      <w:rPr>
+        <w:rFonts w:hint="default"/>
+      </w:rPr>
+    </w:lvl>
+    <w:lvl w:ilvl="6">
+      <w:start w:val="1"/>
+      <w:numFmt w:val="decimal"/>
+      <w:isLgl/>
+      <w:lvlText w:val="%1.%2.%3.%4.%5.%6.%7"/>
+      <w:lvlJc w:val="left"/>
+      <w:pPr>
+        <w:ind w:left="3600" w:hanging="1080"/>
+      </w:pPr>
+      <w:rPr>
+        <w:rFonts w:hint="default"/>
+      </w:rPr>
+    </w:lvl>
+    <w:lvl w:ilvl="7">
+      <w:start w:val="1"/>
+      <w:numFmt w:val="decimal"/>
+      <w:isLgl/>
+      <w:lvlText w:val="%1.%2.%3.%4.%5.%6.%7.%8"/>
+      <w:lvlJc w:val="left"/>
+      <w:pPr>
+        <w:ind w:left="4320" w:hanging="1440"/>
+      </w:pPr>
+      <w:rPr>
+        <w:rFonts w:hint="default"/>
+      </w:rPr>
+    </w:lvl>
+    <w:lvl w:ilvl="8">
+      <w:start w:val="1"/>
+      <w:numFmt w:val="decimal"/>
+      <w:isLgl/>
+      <w:lvlText w:val="%1.%2.%3.%4.%5.%6.%7.%8.%9"/>
+      <w:lvlJc w:val="left"/>
+      <w:pPr>
+        <w:ind w:left="4680" w:hanging="1440"/>
+      </w:pPr>
+      <w:rPr>
+        <w:rFonts w:hint="default"/>
+      </w:rPr>
     </w:lvl>
   </w:abstractNum>
   <w:abstractNum w:abstractNumId="6" w15:restartNumberingAfterBreak="0">
@@ -9791,7 +11241,7 @@
     <w:lvl w:ilvl="0" w:tplc="7C649374">
       <w:start w:val="1"/>
       <w:numFmt w:val="hebrew1"/>
-      <w:pStyle w:val="3"/>
+      <w:pStyle w:val="Heading3"/>
       <w:lvlText w:val="%1."/>
       <w:lvlJc w:val="left"/>
       <w:pPr>
@@ -10429,7 +11879,7 @@
     <w:lsdException w:name="Unresolved Mention" w:semiHidden="1" w:unhideWhenUsed="1"/>
     <w:lsdException w:name="Smart Link" w:semiHidden="1" w:unhideWhenUsed="1"/>
   </w:latentStyles>
-  <w:style w:type="paragraph" w:default="1" w:styleId="a">
+  <w:style w:type="paragraph" w:default="1" w:styleId="Normal">
     <w:name w:val="Normal"/>
     <w:qFormat/>
     <w:rsid w:val="001F4C7D"/>
@@ -10445,11 +11895,11 @@
       <w:szCs w:val="28"/>
     </w:rPr>
   </w:style>
-  <w:style w:type="paragraph" w:styleId="1">
+  <w:style w:type="paragraph" w:styleId="Heading1">
     <w:name w:val="heading 1"/>
-    <w:basedOn w:val="a"/>
-    <w:next w:val="a"/>
-    <w:link w:val="10"/>
+    <w:basedOn w:val="Normal"/>
+    <w:next w:val="Normal"/>
+    <w:link w:val="Heading1Char"/>
     <w:uiPriority w:val="9"/>
     <w:qFormat/>
     <w:rsid w:val="001F4C7D"/>
@@ -10467,11 +11917,11 @@
       <w:szCs w:val="26"/>
     </w:rPr>
   </w:style>
-  <w:style w:type="paragraph" w:styleId="2">
+  <w:style w:type="paragraph" w:styleId="Heading2">
     <w:name w:val="heading 2"/>
-    <w:basedOn w:val="a"/>
-    <w:next w:val="a"/>
-    <w:link w:val="20"/>
+    <w:basedOn w:val="Normal"/>
+    <w:next w:val="Normal"/>
+    <w:link w:val="Heading2Char"/>
     <w:uiPriority w:val="9"/>
     <w:unhideWhenUsed/>
     <w:qFormat/>
@@ -10489,11 +11939,11 @@
       <w:szCs w:val="26"/>
     </w:rPr>
   </w:style>
-  <w:style w:type="paragraph" w:styleId="3">
+  <w:style w:type="paragraph" w:styleId="Heading3">
     <w:name w:val="heading 3"/>
-    <w:basedOn w:val="a"/>
-    <w:next w:val="a"/>
-    <w:link w:val="30"/>
+    <w:basedOn w:val="Normal"/>
+    <w:next w:val="Normal"/>
+    <w:link w:val="Heading3Char"/>
     <w:uiPriority w:val="9"/>
     <w:unhideWhenUsed/>
     <w:qFormat/>
@@ -10512,12 +11962,13 @@
       <w:u w:val="single" w:color="000000"/>
     </w:rPr>
   </w:style>
-  <w:style w:type="character" w:default="1" w:styleId="a0">
+  <w:style w:type="character" w:default="1" w:styleId="DefaultParagraphFont">
     <w:name w:val="Default Paragraph Font"/>
     <w:uiPriority w:val="1"/>
+    <w:semiHidden/>
     <w:unhideWhenUsed/>
   </w:style>
-  <w:style w:type="table" w:default="1" w:styleId="a1">
+  <w:style w:type="table" w:default="1" w:styleId="TableNormal">
     <w:name w:val="Normal Table"/>
     <w:uiPriority w:val="99"/>
     <w:semiHidden/>
@@ -10532,7 +11983,7 @@
       </w:tblCellMar>
     </w:tblPr>
   </w:style>
-  <w:style w:type="numbering" w:default="1" w:styleId="a2">
+  <w:style w:type="numbering" w:default="1" w:styleId="NoList">
     <w:name w:val="No List"/>
     <w:uiPriority w:val="99"/>
     <w:semiHidden/>
@@ -10552,9 +12003,9 @@
       </w:tblCellMar>
     </w:tblPr>
   </w:style>
-  <w:style w:type="paragraph" w:styleId="a3">
+  <w:style w:type="paragraph" w:styleId="ListParagraph">
     <w:name w:val="List Paragraph"/>
-    <w:basedOn w:val="a"/>
+    <w:basedOn w:val="Normal"/>
     <w:uiPriority w:val="34"/>
     <w:qFormat/>
     <w:rsid w:val="00CC3D20"/>
@@ -10569,10 +12020,10 @@
       <w:sz w:val="22"/>
     </w:rPr>
   </w:style>
-  <w:style w:type="paragraph" w:styleId="a4">
+  <w:style w:type="paragraph" w:styleId="Header">
     <w:name w:val="header"/>
-    <w:basedOn w:val="a"/>
-    <w:link w:val="a5"/>
+    <w:basedOn w:val="Normal"/>
+    <w:link w:val="HeaderChar"/>
     <w:uiPriority w:val="99"/>
     <w:unhideWhenUsed/>
     <w:rsid w:val="00F25502"/>
@@ -10584,10 +12035,10 @@
       <w:spacing w:line="240" w:lineRule="auto"/>
     </w:pPr>
   </w:style>
-  <w:style w:type="character" w:customStyle="1" w:styleId="a5">
-    <w:name w:val="כותרת עליונה תו"/>
-    <w:basedOn w:val="a0"/>
-    <w:link w:val="a4"/>
+  <w:style w:type="character" w:customStyle="1" w:styleId="HeaderChar">
+    <w:name w:val="Header Char"/>
+    <w:basedOn w:val="DefaultParagraphFont"/>
+    <w:link w:val="Header"/>
     <w:uiPriority w:val="99"/>
     <w:rsid w:val="00F25502"/>
     <w:rPr>
@@ -10596,9 +12047,9 @@
       <w:sz w:val="26"/>
     </w:rPr>
   </w:style>
-  <w:style w:type="table" w:styleId="a6">
+  <w:style w:type="table" w:styleId="TableGrid0">
     <w:name w:val="Table Grid"/>
-    <w:basedOn w:val="a1"/>
+    <w:basedOn w:val="TableNormal"/>
     <w:uiPriority w:val="39"/>
     <w:rsid w:val="00E015AA"/>
     <w:pPr>
@@ -10617,7 +12068,7 @@
   </w:style>
   <w:style w:type="character" w:styleId="Hyperlink">
     <w:name w:val="Hyperlink"/>
-    <w:basedOn w:val="a0"/>
+    <w:basedOn w:val="DefaultParagraphFont"/>
     <w:uiPriority w:val="99"/>
     <w:unhideWhenUsed/>
     <w:rsid w:val="000D261B"/>
@@ -10626,10 +12077,10 @@
       <w:u w:val="single"/>
     </w:rPr>
   </w:style>
-  <w:style w:type="paragraph" w:styleId="a7">
+  <w:style w:type="paragraph" w:styleId="BalloonText">
     <w:name w:val="Balloon Text"/>
-    <w:basedOn w:val="a"/>
-    <w:link w:val="a8"/>
+    <w:basedOn w:val="Normal"/>
+    <w:link w:val="BalloonTextChar"/>
     <w:uiPriority w:val="99"/>
     <w:semiHidden/>
     <w:unhideWhenUsed/>
@@ -10643,10 +12094,10 @@
       <w:szCs w:val="16"/>
     </w:rPr>
   </w:style>
-  <w:style w:type="character" w:customStyle="1" w:styleId="a8">
-    <w:name w:val="טקסט בלונים תו"/>
-    <w:basedOn w:val="a0"/>
-    <w:link w:val="a7"/>
+  <w:style w:type="character" w:customStyle="1" w:styleId="BalloonTextChar">
+    <w:name w:val="Balloon Text Char"/>
+    <w:basedOn w:val="DefaultParagraphFont"/>
+    <w:link w:val="BalloonText"/>
     <w:uiPriority w:val="99"/>
     <w:semiHidden/>
     <w:rsid w:val="00F8613E"/>
@@ -10657,10 +12108,10 @@
       <w:szCs w:val="16"/>
     </w:rPr>
   </w:style>
-  <w:style w:type="paragraph" w:styleId="HTML">
+  <w:style w:type="paragraph" w:styleId="HTMLPreformatted">
     <w:name w:val="HTML Preformatted"/>
-    <w:basedOn w:val="a"/>
-    <w:link w:val="HTML0"/>
+    <w:basedOn w:val="Normal"/>
+    <w:link w:val="HTMLPreformattedChar"/>
     <w:uiPriority w:val="99"/>
     <w:semiHidden/>
     <w:unhideWhenUsed/>
@@ -10695,10 +12146,10 @@
       <w:szCs w:val="20"/>
     </w:rPr>
   </w:style>
-  <w:style w:type="character" w:customStyle="1" w:styleId="HTML0">
-    <w:name w:val="HTML מעוצב מראש תו"/>
-    <w:basedOn w:val="a0"/>
-    <w:link w:val="HTML"/>
+  <w:style w:type="character" w:customStyle="1" w:styleId="HTMLPreformattedChar">
+    <w:name w:val="HTML Preformatted Char"/>
+    <w:basedOn w:val="DefaultParagraphFont"/>
+    <w:link w:val="HTMLPreformatted"/>
     <w:uiPriority w:val="99"/>
     <w:semiHidden/>
     <w:rsid w:val="00F83B4F"/>
@@ -10708,10 +12159,10 @@
       <w:szCs w:val="20"/>
     </w:rPr>
   </w:style>
-  <w:style w:type="character" w:customStyle="1" w:styleId="10">
-    <w:name w:val="כותרת 1 תו"/>
-    <w:basedOn w:val="a0"/>
-    <w:link w:val="1"/>
+  <w:style w:type="character" w:customStyle="1" w:styleId="Heading1Char">
+    <w:name w:val="Heading 1 Char"/>
+    <w:basedOn w:val="DefaultParagraphFont"/>
+    <w:link w:val="Heading1"/>
     <w:uiPriority w:val="9"/>
     <w:rsid w:val="001F4C7D"/>
     <w:rPr>
@@ -10723,10 +12174,10 @@
       <w:szCs w:val="26"/>
     </w:rPr>
   </w:style>
-  <w:style w:type="character" w:customStyle="1" w:styleId="20">
-    <w:name w:val="כותרת 2 תו"/>
-    <w:basedOn w:val="a0"/>
-    <w:link w:val="2"/>
+  <w:style w:type="character" w:customStyle="1" w:styleId="Heading2Char">
+    <w:name w:val="Heading 2 Char"/>
+    <w:basedOn w:val="DefaultParagraphFont"/>
+    <w:link w:val="Heading2"/>
     <w:uiPriority w:val="9"/>
     <w:rsid w:val="001F4C7D"/>
     <w:rPr>
@@ -10736,10 +12187,10 @@
       <w:szCs w:val="26"/>
     </w:rPr>
   </w:style>
-  <w:style w:type="character" w:customStyle="1" w:styleId="30">
-    <w:name w:val="כותרת 3 תו"/>
-    <w:basedOn w:val="a0"/>
-    <w:link w:val="3"/>
+  <w:style w:type="character" w:customStyle="1" w:styleId="Heading3Char">
+    <w:name w:val="Heading 3 Char"/>
+    <w:basedOn w:val="DefaultParagraphFont"/>
+    <w:link w:val="Heading3"/>
     <w:uiPriority w:val="9"/>
     <w:rsid w:val="001F4C7D"/>
     <w:rPr>
@@ -10754,7 +12205,7 @@
   </w:style>
   <w:style w:type="paragraph" w:customStyle="1" w:styleId="fs-1p4">
     <w:name w:val="fs-1p4"/>
-    <w:basedOn w:val="a"/>
+    <w:basedOn w:val="Normal"/>
     <w:rsid w:val="00A3556A"/>
     <w:pPr>
       <w:bidi w:val="0"/>
@@ -10770,7 +12221,7 @@
   </w:style>
   <w:style w:type="character" w:styleId="FollowedHyperlink">
     <w:name w:val="FollowedHyperlink"/>
-    <w:basedOn w:val="a0"/>
+    <w:basedOn w:val="DefaultParagraphFont"/>
     <w:uiPriority w:val="99"/>
     <w:semiHidden/>
     <w:unhideWhenUsed/>
@@ -10780,9 +12231,9 @@
       <w:u w:val="single"/>
     </w:rPr>
   </w:style>
-  <w:style w:type="character" w:customStyle="1" w:styleId="11">
+  <w:style w:type="character" w:customStyle="1" w:styleId="1">
     <w:name w:val="אזכור לא מזוהה1"/>
-    <w:basedOn w:val="a0"/>
+    <w:basedOn w:val="DefaultParagraphFont"/>
     <w:uiPriority w:val="99"/>
     <w:semiHidden/>
     <w:unhideWhenUsed/>

</xml_diff>